<commit_message>
Ændringer i kravspec og problemformulering
Krevspec ver 1.13
</commit_message>
<xml_diff>
--- a/Kravspec mm/Kravspecifikation.docx
+++ b/Kravspec mm/Kravspecifikation.docx
@@ -1,10 +1,10 @@
 
 <file path=word/document.xml><?xml version="1.0" encoding="utf-8"?>
-<w:document xmlns:wpc="http://schemas.microsoft.com/office/word/2010/wordprocessingCanvas" xmlns:mc="http://schemas.openxmlformats.org/markup-compatibility/2006" xmlns:o="urn:schemas-microsoft-com:office:office" xmlns:r="http://schemas.openxmlformats.org/officeDocument/2006/relationships" xmlns:m="http://schemas.openxmlformats.org/officeDocument/2006/math" xmlns:v="urn:schemas-microsoft-com:vml" xmlns:wp14="http://schemas.microsoft.com/office/word/2010/wordprocessingDrawing" xmlns:wp="http://schemas.openxmlformats.org/drawingml/2006/wordprocessingDrawing" xmlns:w10="urn:schemas-microsoft-com:office:word" xmlns:w="http://schemas.openxmlformats.org/wordprocessingml/2006/main" xmlns:w14="http://schemas.microsoft.com/office/word/2010/wordml" xmlns:wpg="http://schemas.microsoft.com/office/word/2010/wordprocessingGroup" xmlns:wpi="http://schemas.microsoft.com/office/word/2010/wordprocessingInk" xmlns:wne="http://schemas.microsoft.com/office/word/2006/wordml" xmlns:wps="http://schemas.microsoft.com/office/word/2010/wordprocessingShape" mc:Ignorable="w14 wp14">
+<w:document xmlns:wpc="http://schemas.microsoft.com/office/word/2010/wordprocessingCanvas" xmlns:mc="http://schemas.openxmlformats.org/markup-compatibility/2006" xmlns:o="urn:schemas-microsoft-com:office:office" xmlns:r="http://schemas.openxmlformats.org/officeDocument/2006/relationships" xmlns:m="http://schemas.openxmlformats.org/officeDocument/2006/math" xmlns:v="urn:schemas-microsoft-com:vml" xmlns:wp14="http://schemas.microsoft.com/office/word/2010/wordprocessingDrawing" xmlns:wp="http://schemas.openxmlformats.org/drawingml/2006/wordprocessingDrawing" xmlns:w10="urn:schemas-microsoft-com:office:word" xmlns:w="http://schemas.openxmlformats.org/wordprocessingml/2006/main" xmlns:w14="http://schemas.microsoft.com/office/word/2010/wordml" xmlns:w15="http://schemas.microsoft.com/office/word/2012/wordml" xmlns:wpg="http://schemas.microsoft.com/office/word/2010/wordprocessingGroup" xmlns:wpi="http://schemas.microsoft.com/office/word/2010/wordprocessingInk" xmlns:wne="http://schemas.microsoft.com/office/word/2006/wordml" xmlns:wps="http://schemas.microsoft.com/office/word/2010/wordprocessingShape" mc:Ignorable="w14 w15 wp14">
   <w:body>
     <w:p>
       <w:r>
-        <w:t>Version 1.11</w:t>
+        <w:t>Version 1.13</w:t>
       </w:r>
       <w:r>
         <w:t xml:space="preserve"> -</w:t>
@@ -15,10 +15,12 @@
       <w:r>
         <w:t>-03-2014</w:t>
       </w:r>
+      <w:bookmarkStart w:id="0" w:name="_GoBack"/>
+      <w:bookmarkEnd w:id="0"/>
     </w:p>
     <w:p>
       <w:pPr>
-        <w:pStyle w:val="Overskrift1"/>
+        <w:pStyle w:val="Heading1"/>
       </w:pPr>
       <w:r>
         <w:t>Kravspecifikation</w:t>
@@ -26,15 +28,7 @@
     </w:p>
     <w:p>
       <w:r>
-        <w:t>”</w:t>
-      </w:r>
-      <w:proofErr w:type="spellStart"/>
-      <w:r>
-        <w:t>Prison</w:t>
-      </w:r>
-      <w:proofErr w:type="spellEnd"/>
-      <w:r>
-        <w:t xml:space="preserve"> System” er designet til at styre dørene i et fængsel. Systemet skal kunne åbne og lukke alle døre, samt bruge en sensor til at se om dørene er åbne eller lukkede. Det vil sige at der skal være 2-vejs-kommunikation mellem styringscomputeren og dørene. I dette projekt vil der ikke være en rigtig dør, da omfanget af projektet er stort nok i forvejen. I stedet vil der blive simuleret en dør, fx med dioder. På figur 1 ses en illustration af system designet.</w:t>
+        <w:t>”Prison System” er designet til at styre dørene i et fængsel. Systemet skal kunne åbne og lukke alle døre, samt bruge en sensor til at se om dørene er åbne eller lukkede. Det vil sige at der skal være 2-vejs-kommunikation mellem styringscomputeren og dørene. I dette projekt vil der ikke være en rigtig dør, da omfanget af projektet er stort nok i forvejen. I stedet vil der blive simuleret en dør, fx med dioder. På figur 1 ses en illustration af system designet.</w:t>
       </w:r>
     </w:p>
     <w:p>
@@ -65,7 +59,7 @@
                     </pic:cNvPicPr>
                   </pic:nvPicPr>
                   <pic:blipFill>
-                    <a:blip r:embed="rId9">
+                    <a:blip r:embed="rId8">
                       <a:extLst>
                         <a:ext uri="{28A0092B-C50C-407E-A947-70E740481C1C}">
                           <a14:useLocalDpi xmlns:a14="http://schemas.microsoft.com/office/drawing/2010/main" val="0"/>
@@ -99,20 +93,33 @@
     </w:p>
     <w:p>
       <w:pPr>
-        <w:pStyle w:val="Billedtekst"/>
+        <w:pStyle w:val="Caption"/>
         <w:jc w:val="center"/>
       </w:pPr>
       <w:r>
         <w:t xml:space="preserve">Figur </w:t>
       </w:r>
-      <w:fldSimple w:instr=" SEQ Figur \* ARABIC ">
-        <w:r>
-          <w:rPr>
-            <w:noProof/>
-          </w:rPr>
-          <w:t>1</w:t>
-        </w:r>
-      </w:fldSimple>
+      <w:r>
+        <w:fldChar w:fldCharType="begin"/>
+      </w:r>
+      <w:r>
+        <w:instrText xml:space="preserve"> SEQ Figur \* ARABIC </w:instrText>
+      </w:r>
+      <w:r>
+        <w:fldChar w:fldCharType="separate"/>
+      </w:r>
+      <w:r>
+        <w:rPr>
+          <w:noProof/>
+        </w:rPr>
+        <w:t>1</w:t>
+      </w:r>
+      <w:r>
+        <w:rPr>
+          <w:noProof/>
+        </w:rPr>
+        <w:fldChar w:fldCharType="end"/>
+      </w:r>
       <w:r>
         <w:t>: Overordnet system design</w:t>
       </w:r>
@@ -189,7 +196,7 @@
                         <w:txbxContent>
                           <w:p>
                             <w:pPr>
-                              <w:pStyle w:val="Billedtekst"/>
+                              <w:pStyle w:val="Caption"/>
                               <w:rPr>
                                 <w:noProof/>
                               </w:rPr>
@@ -197,14 +204,27 @@
                             <w:r>
                               <w:t xml:space="preserve">Figur </w:t>
                             </w:r>
-                            <w:fldSimple w:instr=" SEQ Figur \* ARABIC ">
-                              <w:r>
-                                <w:rPr>
-                                  <w:noProof/>
-                                </w:rPr>
-                                <w:t>2</w:t>
-                              </w:r>
-                            </w:fldSimple>
+                            <w:r>
+                              <w:fldChar w:fldCharType="begin"/>
+                            </w:r>
+                            <w:r>
+                              <w:instrText xml:space="preserve"> SEQ Figur \* ARABIC </w:instrText>
+                            </w:r>
+                            <w:r>
+                              <w:fldChar w:fldCharType="separate"/>
+                            </w:r>
+                            <w:r>
+                              <w:rPr>
+                                <w:noProof/>
+                              </w:rPr>
+                              <w:t>2</w:t>
+                            </w:r>
+                            <w:r>
+                              <w:rPr>
+                                <w:noProof/>
+                              </w:rPr>
+                              <w:fldChar w:fldCharType="end"/>
+                            </w:r>
                             <w:r>
                               <w:t>: Oversigt over døre i systemet (GUI)</w:t>
                             </w:r>
@@ -223,7 +243,7 @@
               </wp:anchor>
             </w:drawing>
           </mc:Choice>
-          <mc:Fallback xmlns:w15="http://schemas.microsoft.com/office/word/2012/wordml">
+          <mc:Fallback>
             <w:pict>
               <v:shapetype w14:anchorId="30552EC0" id="_x0000_t202" coordsize="21600,21600" o:spt="202" path="m,l,21600r21600,l21600,xe">
                 <v:stroke joinstyle="miter"/>
@@ -234,7 +254,7 @@
                   <w:txbxContent>
                     <w:p>
                       <w:pPr>
-                        <w:pStyle w:val="Billedtekst"/>
+                        <w:pStyle w:val="Caption"/>
                         <w:rPr>
                           <w:noProof/>
                         </w:rPr>
@@ -242,14 +262,27 @@
                       <w:r>
                         <w:t xml:space="preserve">Figur </w:t>
                       </w:r>
-                      <w:fldSimple w:instr=" SEQ Figur \* ARABIC ">
-                        <w:r>
-                          <w:rPr>
-                            <w:noProof/>
-                          </w:rPr>
-                          <w:t>2</w:t>
-                        </w:r>
-                      </w:fldSimple>
+                      <w:r>
+                        <w:fldChar w:fldCharType="begin"/>
+                      </w:r>
+                      <w:r>
+                        <w:instrText xml:space="preserve"> SEQ Figur \* ARABIC </w:instrText>
+                      </w:r>
+                      <w:r>
+                        <w:fldChar w:fldCharType="separate"/>
+                      </w:r>
+                      <w:r>
+                        <w:rPr>
+                          <w:noProof/>
+                        </w:rPr>
+                        <w:t>2</w:t>
+                      </w:r>
+                      <w:r>
+                        <w:rPr>
+                          <w:noProof/>
+                        </w:rPr>
+                        <w:fldChar w:fldCharType="end"/>
+                      </w:r>
                       <w:r>
                         <w:t>: Oversigt over døre i systemet (GUI)</w:t>
                       </w:r>
@@ -293,7 +326,7 @@
                     </pic:cNvPicPr>
                   </pic:nvPicPr>
                   <pic:blipFill>
-                    <a:blip r:embed="rId10">
+                    <a:blip r:embed="rId9">
                       <a:extLst>
                         <a:ext uri="{28A0092B-C50C-407E-A947-70E740481C1C}">
                           <a14:useLocalDpi xmlns:a14="http://schemas.microsoft.com/office/drawing/2010/main" val="0"/>
@@ -353,7 +386,7 @@
                     </pic:cNvPicPr>
                   </pic:nvPicPr>
                   <pic:blipFill>
-                    <a:blip r:embed="rId11">
+                    <a:blip r:embed="rId10">
                       <a:extLst>
                         <a:ext uri="{28A0092B-C50C-407E-A947-70E740481C1C}">
                           <a14:useLocalDpi xmlns:a14="http://schemas.microsoft.com/office/drawing/2010/main" val="0"/>
@@ -387,19 +420,32 @@
     </w:p>
     <w:p>
       <w:pPr>
-        <w:pStyle w:val="Billedtekst"/>
+        <w:pStyle w:val="Caption"/>
       </w:pPr>
       <w:r>
         <w:t xml:space="preserve">Figur </w:t>
       </w:r>
-      <w:fldSimple w:instr=" SEQ Figur \* ARABIC ">
-        <w:r>
-          <w:rPr>
-            <w:noProof/>
-          </w:rPr>
-          <w:t>3</w:t>
-        </w:r>
-      </w:fldSimple>
+      <w:r>
+        <w:fldChar w:fldCharType="begin"/>
+      </w:r>
+      <w:r>
+        <w:instrText xml:space="preserve"> SEQ Figur \* ARABIC </w:instrText>
+      </w:r>
+      <w:r>
+        <w:fldChar w:fldCharType="separate"/>
+      </w:r>
+      <w:r>
+        <w:rPr>
+          <w:noProof/>
+        </w:rPr>
+        <w:t>3</w:t>
+      </w:r>
+      <w:r>
+        <w:rPr>
+          <w:noProof/>
+        </w:rPr>
+        <w:fldChar w:fldCharType="end"/>
+      </w:r>
       <w:r>
         <w:t>: System login (GUI)</w:t>
       </w:r>
@@ -422,7 +468,7 @@
     </w:p>
     <w:p>
       <w:pPr>
-        <w:pStyle w:val="Overskrift2"/>
+        <w:pStyle w:val="Heading2"/>
       </w:pPr>
       <w:r>
         <w:lastRenderedPageBreak/>
@@ -471,7 +517,7 @@
                           </pic:cNvPicPr>
                         </pic:nvPicPr>
                         <pic:blipFill>
-                          <a:blip r:embed="rId12">
+                          <a:blip r:embed="rId11">
                             <a:extLst>
                               <a:ext uri="{28A0092B-C50C-407E-A947-70E740481C1C}">
                                 <a14:useLocalDpi xmlns:a14="http://schemas.microsoft.com/office/drawing/2010/main" val="0"/>
@@ -520,7 +566,7 @@
                           <w:txbxContent>
                             <w:p>
                               <w:pPr>
-                                <w:pStyle w:val="Billedtekst"/>
+                                <w:pStyle w:val="Caption"/>
                                 <w:jc w:val="center"/>
                                 <w:rPr>
                                   <w:noProof/>
@@ -529,14 +575,27 @@
                               <w:r>
                                 <w:t xml:space="preserve">Figur </w:t>
                               </w:r>
-                              <w:fldSimple w:instr=" SEQ Figur \* ARABIC ">
-                                <w:r>
-                                  <w:rPr>
-                                    <w:noProof/>
-                                  </w:rPr>
-                                  <w:t>4</w:t>
-                                </w:r>
-                              </w:fldSimple>
+                              <w:r>
+                                <w:fldChar w:fldCharType="begin"/>
+                              </w:r>
+                              <w:r>
+                                <w:instrText xml:space="preserve"> SEQ Figur \* ARABIC </w:instrText>
+                              </w:r>
+                              <w:r>
+                                <w:fldChar w:fldCharType="separate"/>
+                              </w:r>
+                              <w:r>
+                                <w:rPr>
+                                  <w:noProof/>
+                                </w:rPr>
+                                <w:t>4</w:t>
+                              </w:r>
+                              <w:r>
+                                <w:rPr>
+                                  <w:noProof/>
+                                </w:rPr>
+                                <w:fldChar w:fldCharType="end"/>
+                              </w:r>
                               <w:r>
                                 <w:t xml:space="preserve"> - Aktør-kontekst diagram</w:t>
                               </w:r>
@@ -556,7 +615,7 @@
               </wp:anchor>
             </w:drawing>
           </mc:Choice>
-          <mc:Fallback xmlns:w15="http://schemas.microsoft.com/office/word/2012/wordml">
+          <mc:Fallback>
             <w:pict>
               <v:group w14:anchorId="4A97A14E" id="Gruppe 10" o:spid="_x0000_s1027" style="position:absolute;margin-left:93.25pt;margin-top:5.25pt;width:293.3pt;height:159.65pt;z-index:251668480" coordsize="37249,20275" o:gfxdata="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">
                 <v:shapetype id="_x0000_t75" coordsize="21600,21600" o:spt="75" o:preferrelative="t" path="m@4@5l@4@11@9@11@9@5xe" filled="f" stroked="f">
@@ -579,7 +638,7 @@
                   <o:lock v:ext="edit" aspectratio="t"/>
                 </v:shapetype>
                 <v:shape id="Billede 8" o:spid="_x0000_s1028" type="#_x0000_t75" style="position:absolute;width:37249;height:17036;visibility:visible;mso-wrap-style:square" o:gfxdata="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">
-                  <v:imagedata r:id="rId13" o:title=""/>
+                  <v:imagedata r:id="rId12" o:title=""/>
                   <v:path arrowok="t"/>
                 </v:shape>
                 <v:shape id="Tekstboks 9" o:spid="_x0000_s1029" type="#_x0000_t202" style="position:absolute;top:17608;width:37249;height:2667;visibility:visible;mso-wrap-style:square;v-text-anchor:top" o:gfxdata="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" stroked="f">
@@ -587,7 +646,7 @@
                     <w:txbxContent>
                       <w:p>
                         <w:pPr>
-                          <w:pStyle w:val="Billedtekst"/>
+                          <w:pStyle w:val="Caption"/>
                           <w:jc w:val="center"/>
                           <w:rPr>
                             <w:noProof/>
@@ -596,14 +655,27 @@
                         <w:r>
                           <w:t xml:space="preserve">Figur </w:t>
                         </w:r>
-                        <w:fldSimple w:instr=" SEQ Figur \* ARABIC ">
-                          <w:r>
-                            <w:rPr>
-                              <w:noProof/>
-                            </w:rPr>
-                            <w:t>4</w:t>
-                          </w:r>
-                        </w:fldSimple>
+                        <w:r>
+                          <w:fldChar w:fldCharType="begin"/>
+                        </w:r>
+                        <w:r>
+                          <w:instrText xml:space="preserve"> SEQ Figur \* ARABIC </w:instrText>
+                        </w:r>
+                        <w:r>
+                          <w:fldChar w:fldCharType="separate"/>
+                        </w:r>
+                        <w:r>
+                          <w:rPr>
+                            <w:noProof/>
+                          </w:rPr>
+                          <w:t>4</w:t>
+                        </w:r>
+                        <w:r>
+                          <w:rPr>
+                            <w:noProof/>
+                          </w:rPr>
+                          <w:fldChar w:fldCharType="end"/>
+                        </w:r>
                         <w:r>
                           <w:t xml:space="preserve"> - Aktør-kontekst diagram</w:t>
                         </w:r>
@@ -621,17 +693,17 @@
     <w:p/>
     <w:p>
       <w:pPr>
-        <w:pStyle w:val="Overskrift2"/>
+        <w:pStyle w:val="Heading2"/>
       </w:pPr>
     </w:p>
     <w:p>
       <w:pPr>
-        <w:pStyle w:val="Overskrift2"/>
+        <w:pStyle w:val="Heading2"/>
       </w:pPr>
     </w:p>
     <w:p>
       <w:pPr>
-        <w:pStyle w:val="Overskrift2"/>
+        <w:pStyle w:val="Heading2"/>
       </w:pPr>
     </w:p>
     <w:p>
@@ -672,7 +744,7 @@
     </w:p>
     <w:tbl>
       <w:tblPr>
-        <w:tblStyle w:val="Tabel-Gitter"/>
+        <w:tblStyle w:val="TableGrid"/>
         <w:tblW w:w="0" w:type="auto"/>
         <w:tblLook w:val="04A0" w:firstRow="1" w:lastRow="0" w:firstColumn="1" w:lastColumn="0" w:noHBand="0" w:noVBand="1"/>
       </w:tblPr>
@@ -745,7 +817,10 @@
               <w:t>Brugeren er den der anve</w:t>
             </w:r>
             <w:r>
-              <w:t>nder systemet, det er</w:t>
+              <w:t>nder systemet. D</w:t>
+            </w:r>
+            <w:r>
+              <w:t>et er</w:t>
             </w:r>
             <w:r>
               <w:t xml:space="preserve"> til ham at systemets GUI er designet.</w:t>
@@ -861,7 +936,7 @@
     <w:p/>
     <w:tbl>
       <w:tblPr>
-        <w:tblStyle w:val="Tabel-Gitter"/>
+        <w:tblStyle w:val="TableGrid"/>
         <w:tblW w:w="0" w:type="auto"/>
         <w:tblLook w:val="04A0" w:firstRow="1" w:lastRow="0" w:firstColumn="1" w:lastColumn="0" w:noHBand="0" w:noVBand="1"/>
       </w:tblPr>
@@ -1010,7 +1085,7 @@
     </w:p>
     <w:p>
       <w:pPr>
-        <w:pStyle w:val="Overskrift2"/>
+        <w:pStyle w:val="Heading2"/>
       </w:pPr>
       <w:r>
         <w:lastRenderedPageBreak/>
@@ -1060,7 +1135,7 @@
                           </pic:cNvPicPr>
                         </pic:nvPicPr>
                         <pic:blipFill>
-                          <a:blip r:embed="rId14">
+                          <a:blip r:embed="rId13">
                             <a:extLst>
                               <a:ext uri="{28A0092B-C50C-407E-A947-70E740481C1C}">
                                 <a14:useLocalDpi xmlns:a14="http://schemas.microsoft.com/office/drawing/2010/main" val="0"/>
@@ -1109,7 +1184,7 @@
                           <w:txbxContent>
                             <w:p>
                               <w:pPr>
-                                <w:pStyle w:val="Billedtekst"/>
+                                <w:pStyle w:val="Caption"/>
                                 <w:jc w:val="center"/>
                                 <w:rPr>
                                   <w:noProof/>
@@ -1118,24 +1193,29 @@
                               <w:r>
                                 <w:t xml:space="preserve">Figur </w:t>
                               </w:r>
-                              <w:fldSimple w:instr=" SEQ Figur \* ARABIC ">
-                                <w:r>
-                                  <w:rPr>
-                                    <w:noProof/>
-                                  </w:rPr>
-                                  <w:t>5</w:t>
-                                </w:r>
-                              </w:fldSimple>
                               <w:r>
-                                <w:t xml:space="preserve"> - </w:t>
+                                <w:fldChar w:fldCharType="begin"/>
                               </w:r>
-                              <w:proofErr w:type="spellStart"/>
                               <w:r>
-                                <w:t>Use</w:t>
+                                <w:instrText xml:space="preserve"> SEQ Figur \* ARABIC </w:instrText>
                               </w:r>
-                              <w:proofErr w:type="spellEnd"/>
                               <w:r>
-                                <w:t xml:space="preserve"> case diagram</w:t>
+                                <w:fldChar w:fldCharType="separate"/>
+                              </w:r>
+                              <w:r>
+                                <w:rPr>
+                                  <w:noProof/>
+                                </w:rPr>
+                                <w:t>5</w:t>
+                              </w:r>
+                              <w:r>
+                                <w:rPr>
+                                  <w:noProof/>
+                                </w:rPr>
+                                <w:fldChar w:fldCharType="end"/>
+                              </w:r>
+                              <w:r>
+                                <w:t xml:space="preserve"> - Use case diagram</w:t>
                               </w:r>
                             </w:p>
                           </w:txbxContent>
@@ -1153,11 +1233,11 @@
               </wp:anchor>
             </w:drawing>
           </mc:Choice>
-          <mc:Fallback xmlns:w15="http://schemas.microsoft.com/office/word/2012/wordml">
+          <mc:Fallback>
             <w:pict>
               <v:group w14:anchorId="76E75C90" id="Gruppe 13" o:spid="_x0000_s1030" style="position:absolute;margin-left:93.3pt;margin-top:.9pt;width:325.9pt;height:406pt;z-index:251671552" coordsize="41389,51562" o:gfxdata="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">
                 <v:shape id="Billede 11" o:spid="_x0000_s1031" type="#_x0000_t75" style="position:absolute;width:41388;height:48318;visibility:visible;mso-wrap-style:square" o:gfxdata="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">
-                  <v:imagedata r:id="rId15" o:title=""/>
+                  <v:imagedata r:id="rId14" o:title=""/>
                   <v:path arrowok="t"/>
                 </v:shape>
                 <v:shape id="Tekstboks 12" o:spid="_x0000_s1032" type="#_x0000_t202" style="position:absolute;top:48895;width:41389;height:2667;visibility:visible;mso-wrap-style:square;v-text-anchor:top" o:gfxdata="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" stroked="f">
@@ -1165,7 +1245,7 @@
                     <w:txbxContent>
                       <w:p>
                         <w:pPr>
-                          <w:pStyle w:val="Billedtekst"/>
+                          <w:pStyle w:val="Caption"/>
                           <w:jc w:val="center"/>
                           <w:rPr>
                             <w:noProof/>
@@ -1174,24 +1254,29 @@
                         <w:r>
                           <w:t xml:space="preserve">Figur </w:t>
                         </w:r>
-                        <w:fldSimple w:instr=" SEQ Figur \* ARABIC ">
-                          <w:r>
-                            <w:rPr>
-                              <w:noProof/>
-                            </w:rPr>
-                            <w:t>5</w:t>
-                          </w:r>
-                        </w:fldSimple>
                         <w:r>
-                          <w:t xml:space="preserve"> - </w:t>
+                          <w:fldChar w:fldCharType="begin"/>
                         </w:r>
-                        <w:proofErr w:type="spellStart"/>
                         <w:r>
-                          <w:t>Use</w:t>
+                          <w:instrText xml:space="preserve"> SEQ Figur \* ARABIC </w:instrText>
                         </w:r>
-                        <w:proofErr w:type="spellEnd"/>
                         <w:r>
-                          <w:t xml:space="preserve"> case diagram</w:t>
+                          <w:fldChar w:fldCharType="separate"/>
+                        </w:r>
+                        <w:r>
+                          <w:rPr>
+                            <w:noProof/>
+                          </w:rPr>
+                          <w:t>5</w:t>
+                        </w:r>
+                        <w:r>
+                          <w:rPr>
+                            <w:noProof/>
+                          </w:rPr>
+                          <w:fldChar w:fldCharType="end"/>
+                        </w:r>
+                        <w:r>
+                          <w:t xml:space="preserve"> - Use case diagram</w:t>
                         </w:r>
                       </w:p>
                     </w:txbxContent>
@@ -1223,7 +1308,7 @@
     <w:p/>
     <w:tbl>
       <w:tblPr>
-        <w:tblStyle w:val="Tabel-Gitter"/>
+        <w:tblStyle w:val="TableGrid"/>
         <w:tblW w:w="0" w:type="auto"/>
         <w:tblLook w:val="04A0" w:firstRow="1" w:lastRow="0" w:firstColumn="1" w:lastColumn="0" w:noHBand="0" w:noVBand="1"/>
       </w:tblPr>
@@ -1327,13 +1412,8 @@
           </w:tcPr>
           <w:p>
             <w:r>
-              <w:t xml:space="preserve">Aktører og </w:t>
-            </w:r>
-            <w:proofErr w:type="spellStart"/>
-            <w:r>
-              <w:t>stakeholders</w:t>
-            </w:r>
-            <w:proofErr w:type="spellEnd"/>
+              <w:t>Aktører og stakeholders</w:t>
+            </w:r>
           </w:p>
         </w:tc>
         <w:tc>
@@ -1472,20 +1552,12 @@
               <w:t>3.</w:t>
             </w:r>
             <w:r>
-              <w:t xml:space="preserve"> Brugeren bliver bedt om at indtaste den korrekte kode på det tilhørende ”DE2 Board” og derefter trykke på godkend knappen på </w:t>
-            </w:r>
-            <w:proofErr w:type="spellStart"/>
-            <w:r>
-              <w:t>boardet</w:t>
-            </w:r>
-            <w:proofErr w:type="spellEnd"/>
-            <w:r>
-              <w:t>.</w:t>
+              <w:t xml:space="preserve"> Brugeren bliver bedt om at indtaste den korrekte kode på det tilhørende ”DE2 Board” og derefter trykke på godkend knappen på boardet.</w:t>
             </w:r>
           </w:p>
           <w:p>
             <w:pPr>
-              <w:pStyle w:val="Listeafsnit"/>
+              <w:pStyle w:val="ListParagraph"/>
               <w:numPr>
                 <w:ilvl w:val="0"/>
                 <w:numId w:val="4"/>
@@ -1504,15 +1576,7 @@
               <w:t xml:space="preserve">4. </w:t>
             </w:r>
             <w:r>
-              <w:t xml:space="preserve">Et ”godkendt” vindue vises på computerskærmen, og brugeren bliver bedt om at nulstille koden på DE2 </w:t>
-            </w:r>
-            <w:proofErr w:type="spellStart"/>
-            <w:r>
-              <w:t>boardet</w:t>
-            </w:r>
-            <w:proofErr w:type="spellEnd"/>
-            <w:r>
-              <w:t xml:space="preserve"> for at fortsætte.</w:t>
+              <w:t>Et ”godkendt” vindue vises på computerskærmen, og brugeren bliver bedt om at nulstille koden på DE2 boardet for at fortsætte.</w:t>
             </w:r>
           </w:p>
           <w:p>
@@ -1559,32 +1623,19 @@
           </w:p>
           <w:p>
             <w:pPr>
-              <w:pStyle w:val="Listeafsnit"/>
+              <w:pStyle w:val="ListParagraph"/>
               <w:numPr>
                 <w:ilvl w:val="0"/>
                 <w:numId w:val="4"/>
               </w:numPr>
             </w:pPr>
             <w:r>
-              <w:t xml:space="preserve">Brugeren indtaster ikke den korrekte kode på DE2 </w:t>
-            </w:r>
-            <w:proofErr w:type="spellStart"/>
-            <w:r>
-              <w:t>boardet</w:t>
-            </w:r>
-            <w:proofErr w:type="spellEnd"/>
-            <w:r>
-              <w:t>.</w:t>
-            </w:r>
-          </w:p>
-          <w:p>
-            <w:proofErr w:type="spellStart"/>
-            <w:r>
-              <w:t>Fejlmeddelse</w:t>
-            </w:r>
-            <w:proofErr w:type="spellEnd"/>
-            <w:r>
-              <w:t xml:space="preserve"> vises på skærmen, bruger får muligheden for at prøve igen.</w:t>
+              <w:t>Brugeren indtaster ikke den korrekte kode på DE2 boardet.</w:t>
+            </w:r>
+          </w:p>
+          <w:p>
+            <w:r>
+              <w:t>Fejlmeddelse vises på skærmen, bruger får muligheden for at prøve igen.</w:t>
             </w:r>
           </w:p>
         </w:tc>
@@ -1593,7 +1644,7 @@
     <w:p/>
     <w:tbl>
       <w:tblPr>
-        <w:tblStyle w:val="Tabel-Gitter"/>
+        <w:tblStyle w:val="TableGrid"/>
         <w:tblW w:w="0" w:type="auto"/>
         <w:tblLook w:val="04A0" w:firstRow="1" w:lastRow="0" w:firstColumn="1" w:lastColumn="0" w:noHBand="0" w:noVBand="1"/>
       </w:tblPr>
@@ -1694,13 +1745,8 @@
           </w:tcPr>
           <w:p>
             <w:r>
-              <w:t xml:space="preserve">Aktører og </w:t>
-            </w:r>
-            <w:proofErr w:type="spellStart"/>
-            <w:r>
-              <w:t>stakeholders</w:t>
-            </w:r>
-            <w:proofErr w:type="spellEnd"/>
+              <w:t>Aktører og stakeholders</w:t>
+            </w:r>
           </w:p>
         </w:tc>
         <w:tc>
@@ -1851,15 +1897,7 @@
               <w:t xml:space="preserve"> Systemet låses</w:t>
             </w:r>
             <w:r>
-              <w:t xml:space="preserve"> (Brugeren kommer tilbage til ’Log på </w:t>
-            </w:r>
-            <w:proofErr w:type="spellStart"/>
-            <w:r>
-              <w:t>Skermen</w:t>
-            </w:r>
-            <w:proofErr w:type="spellEnd"/>
-            <w:r>
-              <w:t>’)</w:t>
+              <w:t xml:space="preserve"> (Brugeren kommer tilbage til ’Log på Skermen’)</w:t>
             </w:r>
             <w:r>
               <w:t>.</w:t>
@@ -1871,7 +1909,7 @@
     <w:p/>
     <w:tbl>
       <w:tblPr>
-        <w:tblStyle w:val="Tabel-Gitter"/>
+        <w:tblStyle w:val="TableGrid"/>
         <w:tblW w:w="0" w:type="auto"/>
         <w:tblLook w:val="04A0" w:firstRow="1" w:lastRow="0" w:firstColumn="1" w:lastColumn="0" w:noHBand="0" w:noVBand="1"/>
       </w:tblPr>
@@ -1972,13 +2010,8 @@
           </w:tcPr>
           <w:p>
             <w:r>
-              <w:t xml:space="preserve">Aktører og </w:t>
-            </w:r>
-            <w:proofErr w:type="spellStart"/>
-            <w:r>
-              <w:t>stakeholders</w:t>
-            </w:r>
-            <w:proofErr w:type="spellEnd"/>
+              <w:t>Aktører og stakeholders</w:t>
+            </w:r>
           </w:p>
         </w:tc>
         <w:tc>
@@ -2113,15 +2146,7 @@
               <w:t>1.</w:t>
             </w:r>
             <w:r>
-              <w:t xml:space="preserve"> Bruger trykker på ønsket dørs ”</w:t>
-            </w:r>
-            <w:proofErr w:type="spellStart"/>
-            <w:r>
-              <w:t>toggle</w:t>
-            </w:r>
-            <w:proofErr w:type="spellEnd"/>
-            <w:r>
-              <w:t>” knap.</w:t>
+              <w:t xml:space="preserve"> Bruger trykker på ønsket dørs ”toggle” knap.</w:t>
             </w:r>
           </w:p>
           <w:p>
@@ -2140,7 +2165,7 @@
           </w:p>
           <w:p>
             <w:pPr>
-              <w:pStyle w:val="Listeafsnit"/>
+              <w:pStyle w:val="ListParagraph"/>
               <w:numPr>
                 <w:ilvl w:val="0"/>
                 <w:numId w:val="1"/>
@@ -2170,7 +2195,7 @@
           </w:p>
           <w:p>
             <w:pPr>
-              <w:pStyle w:val="Listeafsnit"/>
+              <w:pStyle w:val="ListParagraph"/>
               <w:numPr>
                 <w:ilvl w:val="0"/>
                 <w:numId w:val="1"/>
@@ -2214,7 +2239,7 @@
           </w:p>
           <w:p>
             <w:pPr>
-              <w:pStyle w:val="Listeafsnit"/>
+              <w:pStyle w:val="ListParagraph"/>
               <w:numPr>
                 <w:ilvl w:val="0"/>
                 <w:numId w:val="2"/>
@@ -2240,7 +2265,7 @@
           </w:p>
           <w:p>
             <w:pPr>
-              <w:pStyle w:val="Listeafsnit"/>
+              <w:pStyle w:val="ListParagraph"/>
               <w:numPr>
                 <w:ilvl w:val="0"/>
                 <w:numId w:val="1"/>
@@ -2264,7 +2289,7 @@
           </w:p>
           <w:p>
             <w:pPr>
-              <w:pStyle w:val="Listeafsnit"/>
+              <w:pStyle w:val="ListParagraph"/>
               <w:numPr>
                 <w:ilvl w:val="0"/>
                 <w:numId w:val="1"/>
@@ -2311,7 +2336,7 @@
           </w:p>
           <w:p>
             <w:pPr>
-              <w:pStyle w:val="Listeafsnit"/>
+              <w:pStyle w:val="ListParagraph"/>
               <w:numPr>
                 <w:ilvl w:val="0"/>
                 <w:numId w:val="3"/>
@@ -2326,7 +2351,7 @@
           </w:p>
           <w:p>
             <w:pPr>
-              <w:pStyle w:val="Listeafsnit"/>
+              <w:pStyle w:val="ListParagraph"/>
               <w:numPr>
                 <w:ilvl w:val="0"/>
                 <w:numId w:val="3"/>
@@ -2341,7 +2366,7 @@
           </w:p>
           <w:p>
             <w:pPr>
-              <w:pStyle w:val="Listeafsnit"/>
+              <w:pStyle w:val="ListParagraph"/>
               <w:numPr>
                 <w:ilvl w:val="0"/>
                 <w:numId w:val="3"/>
@@ -2357,7 +2382,7 @@
     <w:p/>
     <w:tbl>
       <w:tblPr>
-        <w:tblStyle w:val="Tabel-Gitter"/>
+        <w:tblStyle w:val="TableGrid"/>
         <w:tblW w:w="0" w:type="auto"/>
         <w:tblLook w:val="04A0" w:firstRow="1" w:lastRow="0" w:firstColumn="1" w:lastColumn="0" w:noHBand="0" w:noVBand="1"/>
       </w:tblPr>
@@ -2459,13 +2484,8 @@
           </w:tcPr>
           <w:p>
             <w:r>
-              <w:t xml:space="preserve">Aktører og </w:t>
-            </w:r>
-            <w:proofErr w:type="spellStart"/>
-            <w:r>
-              <w:t>stakeholders</w:t>
-            </w:r>
-            <w:proofErr w:type="spellEnd"/>
+              <w:t>Aktører og stakeholders</w:t>
+            </w:r>
           </w:p>
         </w:tc>
         <w:tc>
@@ -2625,7 +2645,7 @@
           </w:p>
           <w:p>
             <w:pPr>
-              <w:pStyle w:val="Listeafsnit"/>
+              <w:pStyle w:val="ListParagraph"/>
               <w:numPr>
                 <w:ilvl w:val="0"/>
                 <w:numId w:val="6"/>
@@ -2700,7 +2720,7 @@
           </w:p>
           <w:p>
             <w:pPr>
-              <w:pStyle w:val="Listeafsnit"/>
+              <w:pStyle w:val="ListParagraph"/>
               <w:numPr>
                 <w:ilvl w:val="0"/>
                 <w:numId w:val="5"/>
@@ -2712,7 +2732,7 @@
           </w:p>
           <w:p>
             <w:pPr>
-              <w:pStyle w:val="Listeafsnit"/>
+              <w:pStyle w:val="ListParagraph"/>
               <w:numPr>
                 <w:ilvl w:val="0"/>
                 <w:numId w:val="5"/>
@@ -2730,7 +2750,7 @@
           </w:p>
           <w:p>
             <w:pPr>
-              <w:pStyle w:val="Listeafsnit"/>
+              <w:pStyle w:val="ListParagraph"/>
               <w:numPr>
                 <w:ilvl w:val="0"/>
                 <w:numId w:val="5"/>
@@ -2746,7 +2766,7 @@
     <w:p/>
     <w:tbl>
       <w:tblPr>
-        <w:tblStyle w:val="Tabel-Gitter"/>
+        <w:tblStyle w:val="TableGrid"/>
         <w:tblW w:w="0" w:type="auto"/>
         <w:tblLook w:val="04A0" w:firstRow="1" w:lastRow="0" w:firstColumn="1" w:lastColumn="0" w:noHBand="0" w:noVBand="1"/>
       </w:tblPr>
@@ -2847,13 +2867,8 @@
           </w:tcPr>
           <w:p>
             <w:r>
-              <w:t xml:space="preserve">Aktører og </w:t>
-            </w:r>
-            <w:proofErr w:type="spellStart"/>
-            <w:r>
-              <w:t>stakeholders</w:t>
-            </w:r>
-            <w:proofErr w:type="spellEnd"/>
+              <w:t>Aktører og stakeholders</w:t>
+            </w:r>
           </w:p>
         </w:tc>
         <w:tc>
@@ -3013,7 +3028,7 @@
           </w:p>
           <w:p>
             <w:pPr>
-              <w:pStyle w:val="Listeafsnit"/>
+              <w:pStyle w:val="ListParagraph"/>
               <w:numPr>
                 <w:ilvl w:val="0"/>
                 <w:numId w:val="6"/>
@@ -3078,7 +3093,7 @@
           </w:p>
           <w:p>
             <w:pPr>
-              <w:pStyle w:val="Listeafsnit"/>
+              <w:pStyle w:val="ListParagraph"/>
               <w:numPr>
                 <w:ilvl w:val="0"/>
                 <w:numId w:val="5"/>
@@ -3090,7 +3105,7 @@
           </w:p>
           <w:p>
             <w:pPr>
-              <w:pStyle w:val="Listeafsnit"/>
+              <w:pStyle w:val="ListParagraph"/>
               <w:numPr>
                 <w:ilvl w:val="0"/>
                 <w:numId w:val="5"/>
@@ -3108,7 +3123,7 @@
           </w:p>
           <w:p>
             <w:pPr>
-              <w:pStyle w:val="Listeafsnit"/>
+              <w:pStyle w:val="ListParagraph"/>
               <w:numPr>
                 <w:ilvl w:val="0"/>
                 <w:numId w:val="5"/>
@@ -3125,7 +3140,7 @@
     <w:p/>
     <w:tbl>
       <w:tblPr>
-        <w:tblStyle w:val="Tabel-Gitter"/>
+        <w:tblStyle w:val="TableGrid"/>
         <w:tblW w:w="0" w:type="auto"/>
         <w:tblLook w:val="04A0" w:firstRow="1" w:lastRow="0" w:firstColumn="1" w:lastColumn="0" w:noHBand="0" w:noVBand="1"/>
       </w:tblPr>
@@ -3232,13 +3247,8 @@
           </w:tcPr>
           <w:p>
             <w:r>
-              <w:t xml:space="preserve">Aktører og </w:t>
-            </w:r>
-            <w:proofErr w:type="spellStart"/>
-            <w:r>
-              <w:t>stakeholders</w:t>
-            </w:r>
-            <w:proofErr w:type="spellEnd"/>
+              <w:t>Aktører og stakeholders</w:t>
+            </w:r>
           </w:p>
         </w:tc>
         <w:tc>
@@ -3413,7 +3423,7 @@
     <w:p/>
     <w:p>
       <w:pPr>
-        <w:pStyle w:val="Overskrift2"/>
+        <w:pStyle w:val="Heading2"/>
       </w:pPr>
     </w:p>
     <w:p>
@@ -3430,7 +3440,7 @@
     </w:p>
     <w:p>
       <w:pPr>
-        <w:pStyle w:val="Overskrift2"/>
+        <w:pStyle w:val="Heading2"/>
       </w:pPr>
       <w:r>
         <w:t>Ikke funktionelle krav</w:t>
@@ -3459,21 +3469,12 @@
           <w:color w:val="000000"/>
         </w:rPr>
       </w:pPr>
-      <w:proofErr w:type="spellStart"/>
       <w:r>
         <w:rPr>
           <w:rFonts w:asciiTheme="minorHAnsi" w:hAnsiTheme="minorHAnsi" w:cs="Arial"/>
           <w:color w:val="000000"/>
         </w:rPr>
-        <w:t>MoSCoW</w:t>
-      </w:r>
-      <w:proofErr w:type="spellEnd"/>
-      <w:r>
-        <w:rPr>
-          <w:rFonts w:asciiTheme="minorHAnsi" w:hAnsiTheme="minorHAnsi" w:cs="Arial"/>
-          <w:color w:val="000000"/>
-        </w:rPr>
-        <w:t>:</w:t>
+        <w:t>MoSCoW:</w:t>
       </w:r>
     </w:p>
     <w:p>
@@ -3481,17 +3482,12 @@
         <w:spacing w:after="160" w:line="259" w:lineRule="auto"/>
       </w:pPr>
       <w:r>
-        <w:t xml:space="preserve">M – Must have </w:t>
-      </w:r>
-      <w:proofErr w:type="spellStart"/>
-      <w:r>
-        <w:t>this</w:t>
-      </w:r>
-      <w:proofErr w:type="spellEnd"/>
+        <w:t>M – Must have this</w:t>
+      </w:r>
     </w:p>
     <w:p>
       <w:pPr>
-        <w:pStyle w:val="Listeafsnit"/>
+        <w:pStyle w:val="ListParagraph"/>
         <w:numPr>
           <w:ilvl w:val="0"/>
           <w:numId w:val="7"/>
@@ -3666,7 +3662,7 @@
     </w:p>
     <w:p>
       <w:pPr>
-        <w:pStyle w:val="Listeafsnit"/>
+        <w:pStyle w:val="ListParagraph"/>
         <w:numPr>
           <w:ilvl w:val="0"/>
           <w:numId w:val="7"/>
@@ -3688,7 +3684,7 @@
     </w:p>
     <w:p>
       <w:pPr>
-        <w:pStyle w:val="Listeafsnit"/>
+        <w:pStyle w:val="ListParagraph"/>
         <w:spacing w:after="0" w:line="259" w:lineRule="auto"/>
         <w:textAlignment w:val="baseline"/>
         <w:rPr>
@@ -3696,8 +3692,6 @@
           <w:color w:val="000000"/>
         </w:rPr>
       </w:pPr>
-      <w:bookmarkStart w:id="0" w:name="_GoBack"/>
-      <w:bookmarkEnd w:id="0"/>
     </w:p>
     <w:p>
       <w:pPr>
@@ -3715,7 +3709,7 @@
     </w:p>
     <w:p>
       <w:pPr>
-        <w:pStyle w:val="Listeafsnit"/>
+        <w:pStyle w:val="ListParagraph"/>
         <w:numPr>
           <w:ilvl w:val="0"/>
           <w:numId w:val="7"/>
@@ -3744,7 +3738,7 @@
     </w:p>
     <w:p>
       <w:pPr>
-        <w:pStyle w:val="Listeafsnit"/>
+        <w:pStyle w:val="ListParagraph"/>
         <w:numPr>
           <w:ilvl w:val="0"/>
           <w:numId w:val="12"/>
@@ -3774,7 +3768,7 @@
     </w:p>
     <w:p>
       <w:pPr>
-        <w:pStyle w:val="Listeafsnit"/>
+        <w:pStyle w:val="ListParagraph"/>
         <w:numPr>
           <w:ilvl w:val="0"/>
           <w:numId w:val="12"/>
@@ -3792,7 +3786,7 @@
     </w:p>
     <w:p>
       <w:pPr>
-        <w:pStyle w:val="Listeafsnit"/>
+        <w:pStyle w:val="ListParagraph"/>
         <w:numPr>
           <w:ilvl w:val="0"/>
           <w:numId w:val="12"/>
@@ -3805,7 +3799,7 @@
     <w:p/>
     <w:p>
       <w:pPr>
-        <w:pStyle w:val="Overskrift2"/>
+        <w:pStyle w:val="Heading2"/>
       </w:pPr>
       <w:r>
         <w:t>Begrænsninger</w:t>
@@ -3813,7 +3807,7 @@
     </w:p>
     <w:p>
       <w:pPr>
-        <w:pStyle w:val="Listeafsnit"/>
+        <w:pStyle w:val="ListParagraph"/>
         <w:numPr>
           <w:ilvl w:val="0"/>
           <w:numId w:val="12"/>
@@ -3831,7 +3825,7 @@
     </w:p>
     <w:p>
       <w:pPr>
-        <w:pStyle w:val="Listeafsnit"/>
+        <w:pStyle w:val="ListParagraph"/>
         <w:numPr>
           <w:ilvl w:val="0"/>
           <w:numId w:val="12"/>
@@ -3861,7 +3855,7 @@
     </w:p>
     <w:p>
       <w:pPr>
-        <w:pStyle w:val="Listeafsnit"/>
+        <w:pStyle w:val="ListParagraph"/>
         <w:numPr>
           <w:ilvl w:val="0"/>
           <w:numId w:val="12"/>
@@ -3892,7 +3886,7 @@
     <w:p/>
     <w:p>
       <w:pPr>
-        <w:pStyle w:val="Overskrift2"/>
+        <w:pStyle w:val="Heading2"/>
       </w:pPr>
       <w:r>
         <w:t>Software interface</w:t>
@@ -3941,7 +3935,7 @@
                           </pic:cNvPicPr>
                         </pic:nvPicPr>
                         <pic:blipFill>
-                          <a:blip r:embed="rId10">
+                          <a:blip r:embed="rId9">
                             <a:extLst>
                               <a:ext uri="{28A0092B-C50C-407E-A947-70E740481C1C}">
                                 <a14:useLocalDpi xmlns:a14="http://schemas.microsoft.com/office/drawing/2010/main" val="0"/>
@@ -3990,7 +3984,7 @@
                           <w:txbxContent>
                             <w:p>
                               <w:pPr>
-                                <w:pStyle w:val="Billedtekst"/>
+                                <w:pStyle w:val="Caption"/>
                                 <w:jc w:val="center"/>
                                 <w:rPr>
                                   <w:noProof/>
@@ -4015,11 +4009,11 @@
               </wp:anchor>
             </w:drawing>
           </mc:Choice>
-          <mc:Fallback xmlns:w15="http://schemas.microsoft.com/office/word/2012/wordml">
+          <mc:Fallback>
             <w:pict>
               <v:group id="Gruppe 24" o:spid="_x0000_s1033" style="position:absolute;margin-left:.15pt;margin-top:246.4pt;width:482pt;height:265.8pt;z-index:251683840" coordsize="61216,33756" o:gfxdata="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">
                 <v:shape id="Billede 22" o:spid="_x0000_s1034" type="#_x0000_t75" style="position:absolute;width:61216;height:30512;visibility:visible;mso-wrap-style:square" o:gfxdata="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">
-                  <v:imagedata r:id="rId16" o:title="Screenshot 2014-03-17 14.40.10"/>
+                  <v:imagedata r:id="rId15" o:title="Screenshot 2014-03-17 14.40.10"/>
                   <v:path arrowok="t"/>
                 </v:shape>
                 <v:shape id="Tekstboks 23" o:spid="_x0000_s1035" type="#_x0000_t202" style="position:absolute;top:31089;width:61214;height:2667;visibility:visible;mso-wrap-style:square;v-text-anchor:top" o:gfxdata="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" stroked="f">
@@ -4027,7 +4021,7 @@
                     <w:txbxContent>
                       <w:p>
                         <w:pPr>
-                          <w:pStyle w:val="Billedtekst"/>
+                          <w:pStyle w:val="Caption"/>
                           <w:jc w:val="center"/>
                           <w:rPr>
                             <w:noProof/>
@@ -4053,15 +4047,7 @@
         <w:t>6, indtil der er etableret forbindelse med STK500. Derefter bliver der afventet den rigtige kode kombination på DE</w:t>
       </w:r>
       <w:r>
-        <w:t xml:space="preserve">2 </w:t>
-      </w:r>
-      <w:proofErr w:type="spellStart"/>
-      <w:r>
-        <w:t>boardet</w:t>
-      </w:r>
-      <w:proofErr w:type="spellEnd"/>
-      <w:r>
-        <w:t xml:space="preserve"> (figur 9).</w:t>
+        <w:t>2 boardet (figur 9).</w:t>
       </w:r>
       <w:r>
         <w:t xml:space="preserve"> Den orange markering skal den rette kombination indtastes, og derefter skal der trykkes på den blå knap.</w:t>
@@ -4118,7 +4104,7 @@
                           </pic:cNvPicPr>
                         </pic:nvPicPr>
                         <pic:blipFill>
-                          <a:blip r:embed="rId11">
+                          <a:blip r:embed="rId10">
                             <a:extLst>
                               <a:ext uri="{28A0092B-C50C-407E-A947-70E740481C1C}">
                                 <a14:useLocalDpi xmlns:a14="http://schemas.microsoft.com/office/drawing/2010/main" val="0"/>
@@ -4167,7 +4153,7 @@
                           <w:txbxContent>
                             <w:p>
                               <w:pPr>
-                                <w:pStyle w:val="Billedtekst"/>
+                                <w:pStyle w:val="Caption"/>
                                 <w:jc w:val="center"/>
                                 <w:rPr>
                                   <w:noProof/>
@@ -4195,11 +4181,11 @@
               </wp:anchor>
             </w:drawing>
           </mc:Choice>
-          <mc:Fallback xmlns:w15="http://schemas.microsoft.com/office/word/2012/wordml">
+          <mc:Fallback>
             <w:pict>
               <v:group w14:anchorId="502B5857" id="Gruppe 20" o:spid="_x0000_s1036" style="position:absolute;margin-left:251.35pt;margin-top:24.65pt;width:241.75pt;height:140.7pt;z-index:251678720" coordsize="30704,17868" o:gfxdata="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">
                 <v:shape id="Billede 16" o:spid="_x0000_s1037" type="#_x0000_t75" style="position:absolute;width:30704;height:14630;visibility:visible;mso-wrap-style:square" o:gfxdata="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">
-                  <v:imagedata r:id="rId17" o:title="Screenshot 2014-03-17 17.01.42"/>
+                  <v:imagedata r:id="rId16" o:title="Screenshot 2014-03-17 17.01.42"/>
                   <v:path arrowok="t"/>
                 </v:shape>
                 <v:shape id="Tekstboks 18" o:spid="_x0000_s1038" type="#_x0000_t202" style="position:absolute;top:15201;width:30638;height:2667;visibility:visible;mso-wrap-style:square;v-text-anchor:top" o:gfxdata="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" stroked="f">
@@ -4207,7 +4193,7 @@
                     <w:txbxContent>
                       <w:p>
                         <w:pPr>
-                          <w:pStyle w:val="Billedtekst"/>
+                          <w:pStyle w:val="Caption"/>
                           <w:jc w:val="center"/>
                           <w:rPr>
                             <w:noProof/>
@@ -4270,7 +4256,7 @@
                           </pic:cNvPicPr>
                         </pic:nvPicPr>
                         <pic:blipFill>
-                          <a:blip r:embed="rId18">
+                          <a:blip r:embed="rId17">
                             <a:extLst>
                               <a:ext uri="{28A0092B-C50C-407E-A947-70E740481C1C}">
                                 <a14:useLocalDpi xmlns:a14="http://schemas.microsoft.com/office/drawing/2010/main" val="0"/>
@@ -4319,7 +4305,7 @@
                           <w:txbxContent>
                             <w:p>
                               <w:pPr>
-                                <w:pStyle w:val="Billedtekst"/>
+                                <w:pStyle w:val="Caption"/>
                                 <w:jc w:val="center"/>
                                 <w:rPr>
                                   <w:noProof/>
@@ -4347,11 +4333,11 @@
               </wp:anchor>
             </w:drawing>
           </mc:Choice>
-          <mc:Fallback xmlns:w15="http://schemas.microsoft.com/office/word/2012/wordml">
+          <mc:Fallback>
             <w:pict>
               <v:group w14:anchorId="63714A84" id="Gruppe 21" o:spid="_x0000_s1039" style="position:absolute;margin-left:-11.25pt;margin-top:24.85pt;width:240.25pt;height:139.95pt;z-index:251680768" coordsize="30512,17773" o:gfxdata="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">
                 <v:shape id="Billede 17" o:spid="_x0000_s1040" type="#_x0000_t75" style="position:absolute;width:30512;height:14534;visibility:visible;mso-wrap-style:square" o:gfxdata="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">
-                  <v:imagedata r:id="rId19" o:title="Screenshot 2014-03-17 14.39.28"/>
+                  <v:imagedata r:id="rId18" o:title="Screenshot 2014-03-17 14.39.28"/>
                   <v:path arrowok="t"/>
                 </v:shape>
                 <v:shape id="Tekstboks 19" o:spid="_x0000_s1041" type="#_x0000_t202" style="position:absolute;top:15106;width:30511;height:2667;visibility:visible;mso-wrap-style:square;v-text-anchor:top" o:gfxdata="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" stroked="f">
@@ -4359,7 +4345,7 @@
                     <w:txbxContent>
                       <w:p>
                         <w:pPr>
-                          <w:pStyle w:val="Billedtekst"/>
+                          <w:pStyle w:val="Caption"/>
                           <w:jc w:val="center"/>
                           <w:rPr>
                             <w:noProof/>
@@ -4399,7 +4385,7 @@
     </w:p>
     <w:p>
       <w:pPr>
-        <w:pStyle w:val="Overskrift2"/>
+        <w:pStyle w:val="Heading2"/>
       </w:pPr>
       <w:r>
         <w:rPr>
@@ -4443,7 +4429,7 @@
                           </pic:cNvPicPr>
                         </pic:nvPicPr>
                         <pic:blipFill rotWithShape="1">
-                          <a:blip r:embed="rId20" cstate="print">
+                          <a:blip r:embed="rId19" cstate="print">
                             <a:extLst>
                               <a:ext uri="{28A0092B-C50C-407E-A947-70E740481C1C}">
                                 <a14:useLocalDpi xmlns:a14="http://schemas.microsoft.com/office/drawing/2010/main" val="0"/>
@@ -4490,7 +4476,7 @@
                           <w:txbxContent>
                             <w:p>
                               <w:pPr>
-                                <w:pStyle w:val="Billedtekst"/>
+                                <w:pStyle w:val="Caption"/>
                                 <w:jc w:val="center"/>
                                 <w:rPr>
                                   <w:noProof/>
@@ -4521,11 +4507,11 @@
               </wp:anchor>
             </w:drawing>
           </mc:Choice>
-          <mc:Fallback xmlns:w15="http://schemas.microsoft.com/office/word/2012/wordml">
+          <mc:Fallback>
             <w:pict>
               <v:group w14:anchorId="3F08232B" id="Gruppe 27" o:spid="_x0000_s1042" style="position:absolute;margin-left:29.65pt;margin-top:-16.7pt;width:444.1pt;height:135.35pt;z-index:251686912;mso-width-relative:margin;mso-height-relative:margin" coordsize="56404,17195" o:gfxdata="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">
                 <v:shape id="Billede 25" o:spid="_x0000_s1043" type="#_x0000_t75" style="position:absolute;width:56404;height:13860;visibility:visible;mso-wrap-style:square" o:gfxdata="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">
-                  <v:imagedata r:id="rId21" o:title="HW interface" cropbottom="17387f" cropright="5057f"/>
+                  <v:imagedata r:id="rId20" o:title="HW interface" cropbottom="17387f" cropright="5057f"/>
                   <v:path arrowok="t"/>
                 </v:shape>
                 <v:shape id="Tekstboks 26" o:spid="_x0000_s1044" type="#_x0000_t202" style="position:absolute;top:14528;width:56404;height:2667;visibility:visible;mso-wrap-style:square;v-text-anchor:top" o:gfxdata="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" stroked="f">
@@ -4533,7 +4519,7 @@
                     <w:txbxContent>
                       <w:p>
                         <w:pPr>
-                          <w:pStyle w:val="Billedtekst"/>
+                          <w:pStyle w:val="Caption"/>
                           <w:jc w:val="center"/>
                           <w:rPr>
                             <w:noProof/>
@@ -4555,32 +4541,32 @@
     </w:p>
     <w:p>
       <w:pPr>
-        <w:pStyle w:val="Overskrift2"/>
+        <w:pStyle w:val="Heading2"/>
       </w:pPr>
     </w:p>
     <w:p>
       <w:pPr>
-        <w:pStyle w:val="Overskrift2"/>
+        <w:pStyle w:val="Heading2"/>
       </w:pPr>
     </w:p>
     <w:p>
       <w:pPr>
-        <w:pStyle w:val="Overskrift2"/>
+        <w:pStyle w:val="Heading2"/>
       </w:pPr>
     </w:p>
     <w:p>
       <w:pPr>
-        <w:pStyle w:val="Overskrift2"/>
+        <w:pStyle w:val="Heading2"/>
       </w:pPr>
     </w:p>
     <w:p>
       <w:pPr>
-        <w:pStyle w:val="Overskrift2"/>
+        <w:pStyle w:val="Heading2"/>
       </w:pPr>
     </w:p>
     <w:sectPr>
-      <w:headerReference w:type="default" r:id="rId22"/>
-      <w:footerReference w:type="default" r:id="rId23"/>
+      <w:headerReference w:type="default" r:id="rId21"/>
+      <w:footerReference w:type="default" r:id="rId22"/>
       <w:pgSz w:w="11906" w:h="16838"/>
       <w:pgMar w:top="1701" w:right="1134" w:bottom="1701" w:left="1134" w:header="708" w:footer="708" w:gutter="0"/>
       <w:cols w:space="708"/>
@@ -4591,7 +4577,7 @@
 </file>
 
 <file path=word/endnotes.xml><?xml version="1.0" encoding="utf-8"?>
-<w:endnotes xmlns:wpc="http://schemas.microsoft.com/office/word/2010/wordprocessingCanvas" xmlns:mc="http://schemas.openxmlformats.org/markup-compatibility/2006" xmlns:o="urn:schemas-microsoft-com:office:office" xmlns:r="http://schemas.openxmlformats.org/officeDocument/2006/relationships" xmlns:m="http://schemas.openxmlformats.org/officeDocument/2006/math" xmlns:v="urn:schemas-microsoft-com:vml" xmlns:wp14="http://schemas.microsoft.com/office/word/2010/wordprocessingDrawing" xmlns:wp="http://schemas.openxmlformats.org/drawingml/2006/wordprocessingDrawing" xmlns:w10="urn:schemas-microsoft-com:office:word" xmlns:w="http://schemas.openxmlformats.org/wordprocessingml/2006/main" xmlns:w14="http://schemas.microsoft.com/office/word/2010/wordml" xmlns:wpg="http://schemas.microsoft.com/office/word/2010/wordprocessingGroup" xmlns:wpi="http://schemas.microsoft.com/office/word/2010/wordprocessingInk" xmlns:wne="http://schemas.microsoft.com/office/word/2006/wordml" xmlns:wps="http://schemas.microsoft.com/office/word/2010/wordprocessingShape" mc:Ignorable="w14 wp14">
+<w:endnotes xmlns:wpc="http://schemas.microsoft.com/office/word/2010/wordprocessingCanvas" xmlns:mc="http://schemas.openxmlformats.org/markup-compatibility/2006" xmlns:o="urn:schemas-microsoft-com:office:office" xmlns:r="http://schemas.openxmlformats.org/officeDocument/2006/relationships" xmlns:m="http://schemas.openxmlformats.org/officeDocument/2006/math" xmlns:v="urn:schemas-microsoft-com:vml" xmlns:wp14="http://schemas.microsoft.com/office/word/2010/wordprocessingDrawing" xmlns:wp="http://schemas.openxmlformats.org/drawingml/2006/wordprocessingDrawing" xmlns:w10="urn:schemas-microsoft-com:office:word" xmlns:w="http://schemas.openxmlformats.org/wordprocessingml/2006/main" xmlns:w14="http://schemas.microsoft.com/office/word/2010/wordml" xmlns:w15="http://schemas.microsoft.com/office/word/2012/wordml" xmlns:wpg="http://schemas.microsoft.com/office/word/2010/wordprocessingGroup" xmlns:wpi="http://schemas.microsoft.com/office/word/2010/wordprocessingInk" xmlns:wne="http://schemas.microsoft.com/office/word/2006/wordml" xmlns:wps="http://schemas.microsoft.com/office/word/2010/wordprocessingShape" mc:Ignorable="w14 w15 wp14">
   <w:endnote w:type="separator" w:id="-1">
     <w:p>
       <w:pPr>
@@ -4616,10 +4602,10 @@
 </file>
 
 <file path=word/footer1.xml><?xml version="1.0" encoding="utf-8"?>
-<w:ftr xmlns:wpc="http://schemas.microsoft.com/office/word/2010/wordprocessingCanvas" xmlns:mc="http://schemas.openxmlformats.org/markup-compatibility/2006" xmlns:o="urn:schemas-microsoft-com:office:office" xmlns:r="http://schemas.openxmlformats.org/officeDocument/2006/relationships" xmlns:m="http://schemas.openxmlformats.org/officeDocument/2006/math" xmlns:v="urn:schemas-microsoft-com:vml" xmlns:wp14="http://schemas.microsoft.com/office/word/2010/wordprocessingDrawing" xmlns:wp="http://schemas.openxmlformats.org/drawingml/2006/wordprocessingDrawing" xmlns:w10="urn:schemas-microsoft-com:office:word" xmlns:w="http://schemas.openxmlformats.org/wordprocessingml/2006/main" xmlns:w14="http://schemas.microsoft.com/office/word/2010/wordml" xmlns:wpg="http://schemas.microsoft.com/office/word/2010/wordprocessingGroup" xmlns:wpi="http://schemas.microsoft.com/office/word/2010/wordprocessingInk" xmlns:wne="http://schemas.microsoft.com/office/word/2006/wordml" xmlns:wps="http://schemas.microsoft.com/office/word/2010/wordprocessingShape" mc:Ignorable="w14 wp14">
+<w:ftr xmlns:wpc="http://schemas.microsoft.com/office/word/2010/wordprocessingCanvas" xmlns:mc="http://schemas.openxmlformats.org/markup-compatibility/2006" xmlns:o="urn:schemas-microsoft-com:office:office" xmlns:r="http://schemas.openxmlformats.org/officeDocument/2006/relationships" xmlns:m="http://schemas.openxmlformats.org/officeDocument/2006/math" xmlns:v="urn:schemas-microsoft-com:vml" xmlns:wp14="http://schemas.microsoft.com/office/word/2010/wordprocessingDrawing" xmlns:wp="http://schemas.openxmlformats.org/drawingml/2006/wordprocessingDrawing" xmlns:w10="urn:schemas-microsoft-com:office:word" xmlns:w="http://schemas.openxmlformats.org/wordprocessingml/2006/main" xmlns:w14="http://schemas.microsoft.com/office/word/2010/wordml" xmlns:w15="http://schemas.microsoft.com/office/word/2012/wordml" xmlns:wpg="http://schemas.microsoft.com/office/word/2010/wordprocessingGroup" xmlns:wpi="http://schemas.microsoft.com/office/word/2010/wordprocessingInk" xmlns:wne="http://schemas.microsoft.com/office/word/2006/wordml" xmlns:wps="http://schemas.microsoft.com/office/word/2010/wordprocessingShape" mc:Ignorable="w14 w15 wp14">
   <w:p>
     <w:pPr>
-      <w:pStyle w:val="Sidefod"/>
+      <w:pStyle w:val="Footer"/>
       <w:jc w:val="right"/>
     </w:pPr>
     <w:r>
@@ -4648,7 +4634,7 @@
           <w:rPr>
             <w:noProof/>
           </w:rPr>
-          <w:t>6</w:t>
+          <w:t>1</w:t>
         </w:r>
         <w:r>
           <w:fldChar w:fldCharType="end"/>
@@ -4658,14 +4644,14 @@
   </w:p>
   <w:p>
     <w:pPr>
-      <w:pStyle w:val="Sidefod"/>
+      <w:pStyle w:val="Footer"/>
     </w:pPr>
   </w:p>
 </w:ftr>
 </file>
 
 <file path=word/footnotes.xml><?xml version="1.0" encoding="utf-8"?>
-<w:footnotes xmlns:wpc="http://schemas.microsoft.com/office/word/2010/wordprocessingCanvas" xmlns:mc="http://schemas.openxmlformats.org/markup-compatibility/2006" xmlns:o="urn:schemas-microsoft-com:office:office" xmlns:r="http://schemas.openxmlformats.org/officeDocument/2006/relationships" xmlns:m="http://schemas.openxmlformats.org/officeDocument/2006/math" xmlns:v="urn:schemas-microsoft-com:vml" xmlns:wp14="http://schemas.microsoft.com/office/word/2010/wordprocessingDrawing" xmlns:wp="http://schemas.openxmlformats.org/drawingml/2006/wordprocessingDrawing" xmlns:w10="urn:schemas-microsoft-com:office:word" xmlns:w="http://schemas.openxmlformats.org/wordprocessingml/2006/main" xmlns:w14="http://schemas.microsoft.com/office/word/2010/wordml" xmlns:wpg="http://schemas.microsoft.com/office/word/2010/wordprocessingGroup" xmlns:wpi="http://schemas.microsoft.com/office/word/2010/wordprocessingInk" xmlns:wne="http://schemas.microsoft.com/office/word/2006/wordml" xmlns:wps="http://schemas.microsoft.com/office/word/2010/wordprocessingShape" mc:Ignorable="w14 wp14">
+<w:footnotes xmlns:wpc="http://schemas.microsoft.com/office/word/2010/wordprocessingCanvas" xmlns:mc="http://schemas.openxmlformats.org/markup-compatibility/2006" xmlns:o="urn:schemas-microsoft-com:office:office" xmlns:r="http://schemas.openxmlformats.org/officeDocument/2006/relationships" xmlns:m="http://schemas.openxmlformats.org/officeDocument/2006/math" xmlns:v="urn:schemas-microsoft-com:vml" xmlns:wp14="http://schemas.microsoft.com/office/word/2010/wordprocessingDrawing" xmlns:wp="http://schemas.openxmlformats.org/drawingml/2006/wordprocessingDrawing" xmlns:w10="urn:schemas-microsoft-com:office:word" xmlns:w="http://schemas.openxmlformats.org/wordprocessingml/2006/main" xmlns:w14="http://schemas.microsoft.com/office/word/2010/wordml" xmlns:w15="http://schemas.microsoft.com/office/word/2012/wordml" xmlns:wpg="http://schemas.microsoft.com/office/word/2010/wordprocessingGroup" xmlns:wpi="http://schemas.microsoft.com/office/word/2010/wordprocessingInk" xmlns:wne="http://schemas.microsoft.com/office/word/2006/wordml" xmlns:wps="http://schemas.microsoft.com/office/word/2010/wordprocessingShape" mc:Ignorable="w14 w15 wp14">
   <w:footnote w:type="separator" w:id="-1">
     <w:p>
       <w:pPr>
@@ -4690,10 +4676,10 @@
 </file>
 
 <file path=word/header1.xml><?xml version="1.0" encoding="utf-8"?>
-<w:hdr xmlns:wpc="http://schemas.microsoft.com/office/word/2010/wordprocessingCanvas" xmlns:mc="http://schemas.openxmlformats.org/markup-compatibility/2006" xmlns:o="urn:schemas-microsoft-com:office:office" xmlns:r="http://schemas.openxmlformats.org/officeDocument/2006/relationships" xmlns:m="http://schemas.openxmlformats.org/officeDocument/2006/math" xmlns:v="urn:schemas-microsoft-com:vml" xmlns:wp14="http://schemas.microsoft.com/office/word/2010/wordprocessingDrawing" xmlns:wp="http://schemas.openxmlformats.org/drawingml/2006/wordprocessingDrawing" xmlns:w10="urn:schemas-microsoft-com:office:word" xmlns:w="http://schemas.openxmlformats.org/wordprocessingml/2006/main" xmlns:w14="http://schemas.microsoft.com/office/word/2010/wordml" xmlns:wpg="http://schemas.microsoft.com/office/word/2010/wordprocessingGroup" xmlns:wpi="http://schemas.microsoft.com/office/word/2010/wordprocessingInk" xmlns:wne="http://schemas.microsoft.com/office/word/2006/wordml" xmlns:wps="http://schemas.microsoft.com/office/word/2010/wordprocessingShape" mc:Ignorable="w14 wp14">
+<w:hdr xmlns:wpc="http://schemas.microsoft.com/office/word/2010/wordprocessingCanvas" xmlns:mc="http://schemas.openxmlformats.org/markup-compatibility/2006" xmlns:o="urn:schemas-microsoft-com:office:office" xmlns:r="http://schemas.openxmlformats.org/officeDocument/2006/relationships" xmlns:m="http://schemas.openxmlformats.org/officeDocument/2006/math" xmlns:v="urn:schemas-microsoft-com:vml" xmlns:wp14="http://schemas.microsoft.com/office/word/2010/wordprocessingDrawing" xmlns:wp="http://schemas.openxmlformats.org/drawingml/2006/wordprocessingDrawing" xmlns:w10="urn:schemas-microsoft-com:office:word" xmlns:w="http://schemas.openxmlformats.org/wordprocessingml/2006/main" xmlns:w14="http://schemas.microsoft.com/office/word/2010/wordml" xmlns:w15="http://schemas.microsoft.com/office/word/2012/wordml" xmlns:wpg="http://schemas.microsoft.com/office/word/2010/wordprocessingGroup" xmlns:wpi="http://schemas.microsoft.com/office/word/2010/wordprocessingInk" xmlns:wne="http://schemas.microsoft.com/office/word/2006/wordml" xmlns:wps="http://schemas.microsoft.com/office/word/2010/wordprocessingShape" mc:Ignorable="w14 w15 wp14">
   <w:p>
     <w:pPr>
-      <w:pStyle w:val="Sidehoved"/>
+      <w:pStyle w:val="Header"/>
     </w:pPr>
     <w:r>
       <w:tab/>
@@ -4704,7 +4690,7 @@
 </file>
 
 <file path=word/numbering.xml><?xml version="1.0" encoding="utf-8"?>
-<w:numbering xmlns:wpc="http://schemas.microsoft.com/office/word/2010/wordprocessingCanvas" xmlns:mc="http://schemas.openxmlformats.org/markup-compatibility/2006" xmlns:o="urn:schemas-microsoft-com:office:office" xmlns:r="http://schemas.openxmlformats.org/officeDocument/2006/relationships" xmlns:m="http://schemas.openxmlformats.org/officeDocument/2006/math" xmlns:v="urn:schemas-microsoft-com:vml" xmlns:wp14="http://schemas.microsoft.com/office/word/2010/wordprocessingDrawing" xmlns:wp="http://schemas.openxmlformats.org/drawingml/2006/wordprocessingDrawing" xmlns:w10="urn:schemas-microsoft-com:office:word" xmlns:w="http://schemas.openxmlformats.org/wordprocessingml/2006/main" xmlns:w14="http://schemas.microsoft.com/office/word/2010/wordml" xmlns:wpg="http://schemas.microsoft.com/office/word/2010/wordprocessingGroup" xmlns:wpi="http://schemas.microsoft.com/office/word/2010/wordprocessingInk" xmlns:wne="http://schemas.microsoft.com/office/word/2006/wordml" xmlns:wps="http://schemas.microsoft.com/office/word/2010/wordprocessingShape" mc:Ignorable="w14 wp14">
+<w:numbering xmlns:wpc="http://schemas.microsoft.com/office/word/2010/wordprocessingCanvas" xmlns:mc="http://schemas.openxmlformats.org/markup-compatibility/2006" xmlns:o="urn:schemas-microsoft-com:office:office" xmlns:r="http://schemas.openxmlformats.org/officeDocument/2006/relationships" xmlns:m="http://schemas.openxmlformats.org/officeDocument/2006/math" xmlns:v="urn:schemas-microsoft-com:vml" xmlns:wp14="http://schemas.microsoft.com/office/word/2010/wordprocessingDrawing" xmlns:wp="http://schemas.openxmlformats.org/drawingml/2006/wordprocessingDrawing" xmlns:w10="urn:schemas-microsoft-com:office:word" xmlns:w="http://schemas.openxmlformats.org/wordprocessingml/2006/main" xmlns:w14="http://schemas.microsoft.com/office/word/2010/wordml" xmlns:w15="http://schemas.microsoft.com/office/word/2012/wordml" xmlns:wpg="http://schemas.microsoft.com/office/word/2010/wordprocessingGroup" xmlns:wpi="http://schemas.microsoft.com/office/word/2010/wordprocessingInk" xmlns:wne="http://schemas.microsoft.com/office/word/2006/wordml" xmlns:wps="http://schemas.microsoft.com/office/word/2010/wordprocessingShape" mc:Ignorable="w14 w15 wp14">
   <w:abstractNum w:abstractNumId="0">
     <w:nsid w:val="067D1133"/>
     <w:multiLevelType w:val="hybridMultilevel"/>
@@ -6254,7 +6240,7 @@
 </file>
 
 <file path=word/styles.xml><?xml version="1.0" encoding="utf-8"?>
-<w:styles xmlns:mc="http://schemas.openxmlformats.org/markup-compatibility/2006" xmlns:r="http://schemas.openxmlformats.org/officeDocument/2006/relationships" xmlns:w="http://schemas.openxmlformats.org/wordprocessingml/2006/main" xmlns:w14="http://schemas.microsoft.com/office/word/2010/wordml" mc:Ignorable="w14">
+<w:styles xmlns:mc="http://schemas.openxmlformats.org/markup-compatibility/2006" xmlns:r="http://schemas.openxmlformats.org/officeDocument/2006/relationships" xmlns:w="http://schemas.openxmlformats.org/wordprocessingml/2006/main" xmlns:w14="http://schemas.microsoft.com/office/word/2010/wordml" xmlns:w15="http://schemas.microsoft.com/office/word/2012/wordml" mc:Ignorable="w14 w15">
   <w:docDefaults>
     <w:rPrDefault>
       <w:rPr>
@@ -6270,154 +6256,388 @@
       </w:pPr>
     </w:pPrDefault>
   </w:docDefaults>
-  <w:latentStyles w:defLockedState="0" w:defUIPriority="99" w:defSemiHidden="1" w:defUnhideWhenUsed="1" w:defQFormat="0" w:count="267">
-    <w:lsdException w:name="Normal" w:semiHidden="0" w:uiPriority="0" w:unhideWhenUsed="0" w:qFormat="1"/>
-    <w:lsdException w:name="heading 1" w:semiHidden="0" w:uiPriority="9" w:unhideWhenUsed="0" w:qFormat="1"/>
-    <w:lsdException w:name="heading 2" w:uiPriority="9" w:qFormat="1"/>
-    <w:lsdException w:name="heading 3" w:uiPriority="9" w:qFormat="1"/>
-    <w:lsdException w:name="heading 4" w:uiPriority="9" w:qFormat="1"/>
-    <w:lsdException w:name="heading 5" w:uiPriority="9" w:qFormat="1"/>
-    <w:lsdException w:name="heading 6" w:uiPriority="9" w:qFormat="1"/>
-    <w:lsdException w:name="heading 7" w:uiPriority="9" w:qFormat="1"/>
-    <w:lsdException w:name="heading 8" w:uiPriority="9" w:qFormat="1"/>
-    <w:lsdException w:name="heading 9" w:uiPriority="9" w:qFormat="1"/>
-    <w:lsdException w:name="toc 1" w:uiPriority="39"/>
-    <w:lsdException w:name="toc 2" w:uiPriority="39"/>
-    <w:lsdException w:name="toc 3" w:uiPriority="39"/>
-    <w:lsdException w:name="toc 4" w:uiPriority="39"/>
-    <w:lsdException w:name="toc 5" w:uiPriority="39"/>
-    <w:lsdException w:name="toc 6" w:uiPriority="39"/>
-    <w:lsdException w:name="toc 7" w:uiPriority="39"/>
-    <w:lsdException w:name="toc 8" w:uiPriority="39"/>
-    <w:lsdException w:name="toc 9" w:uiPriority="39"/>
-    <w:lsdException w:name="caption" w:uiPriority="35" w:qFormat="1"/>
-    <w:lsdException w:name="Title" w:semiHidden="0" w:uiPriority="10" w:unhideWhenUsed="0" w:qFormat="1"/>
-    <w:lsdException w:name="Default Paragraph Font" w:uiPriority="1"/>
-    <w:lsdException w:name="Subtitle" w:semiHidden="0" w:uiPriority="11" w:unhideWhenUsed="0" w:qFormat="1"/>
-    <w:lsdException w:name="Strong" w:semiHidden="0" w:uiPriority="22" w:unhideWhenUsed="0" w:qFormat="1"/>
-    <w:lsdException w:name="Emphasis" w:semiHidden="0" w:uiPriority="20" w:unhideWhenUsed="0" w:qFormat="1"/>
-    <w:lsdException w:name="Table Grid" w:semiHidden="0" w:uiPriority="59" w:unhideWhenUsed="0"/>
-    <w:lsdException w:name="Placeholder Text" w:unhideWhenUsed="0"/>
-    <w:lsdException w:name="No Spacing" w:semiHidden="0" w:uiPriority="1" w:unhideWhenUsed="0" w:qFormat="1"/>
-    <w:lsdException w:name="Light Shading" w:semiHidden="0" w:uiPriority="60" w:unhideWhenUsed="0"/>
-    <w:lsdException w:name="Light List" w:semiHidden="0" w:uiPriority="61" w:unhideWhenUsed="0"/>
-    <w:lsdException w:name="Light Grid" w:semiHidden="0" w:uiPriority="62" w:unhideWhenUsed="0"/>
-    <w:lsdException w:name="Medium Shading 1" w:semiHidden="0" w:uiPriority="63" w:unhideWhenUsed="0"/>
-    <w:lsdException w:name="Medium Shading 2" w:semiHidden="0" w:uiPriority="64" w:unhideWhenUsed="0"/>
-    <w:lsdException w:name="Medium List 1" w:semiHidden="0" w:uiPriority="65" w:unhideWhenUsed="0"/>
-    <w:lsdException w:name="Medium List 2" w:semiHidden="0" w:uiPriority="66" w:unhideWhenUsed="0"/>
-    <w:lsdException w:name="Medium Grid 1" w:semiHidden="0" w:uiPriority="67" w:unhideWhenUsed="0"/>
-    <w:lsdException w:name="Medium Grid 2" w:semiHidden="0" w:uiPriority="68" w:unhideWhenUsed="0"/>
-    <w:lsdException w:name="Medium Grid 3" w:semiHidden="0" w:uiPriority="69" w:unhideWhenUsed="0"/>
-    <w:lsdException w:name="Dark List" w:semiHidden="0" w:uiPriority="70" w:unhideWhenUsed="0"/>
-    <w:lsdException w:name="Colorful Shading" w:semiHidden="0" w:uiPriority="71" w:unhideWhenUsed="0"/>
-    <w:lsdException w:name="Colorful List" w:semiHidden="0" w:uiPriority="72" w:unhideWhenUsed="0"/>
-    <w:lsdException w:name="Colorful Grid" w:semiHidden="0" w:uiPriority="73" w:unhideWhenUsed="0"/>
-    <w:lsdException w:name="Light Shading Accent 1" w:semiHidden="0" w:uiPriority="60" w:unhideWhenUsed="0"/>
-    <w:lsdException w:name="Light List Accent 1" w:semiHidden="0" w:uiPriority="61" w:unhideWhenUsed="0"/>
-    <w:lsdException w:name="Light Grid Accent 1" w:semiHidden="0" w:uiPriority="62" w:unhideWhenUsed="0"/>
-    <w:lsdException w:name="Medium Shading 1 Accent 1" w:semiHidden="0" w:uiPriority="63" w:unhideWhenUsed="0"/>
-    <w:lsdException w:name="Medium Shading 2 Accent 1" w:semiHidden="0" w:uiPriority="64" w:unhideWhenUsed="0"/>
-    <w:lsdException w:name="Medium List 1 Accent 1" w:semiHidden="0" w:uiPriority="65" w:unhideWhenUsed="0"/>
-    <w:lsdException w:name="Revision" w:unhideWhenUsed="0"/>
-    <w:lsdException w:name="List Paragraph" w:semiHidden="0" w:uiPriority="34" w:unhideWhenUsed="0" w:qFormat="1"/>
-    <w:lsdException w:name="Quote" w:semiHidden="0" w:uiPriority="29" w:unhideWhenUsed="0" w:qFormat="1"/>
-    <w:lsdException w:name="Intense Quote" w:semiHidden="0" w:uiPriority="30" w:unhideWhenUsed="0" w:qFormat="1"/>
-    <w:lsdException w:name="Medium List 2 Accent 1" w:semiHidden="0" w:uiPriority="66" w:unhideWhenUsed="0"/>
-    <w:lsdException w:name="Medium Grid 1 Accent 1" w:semiHidden="0" w:uiPriority="67" w:unhideWhenUsed="0"/>
-    <w:lsdException w:name="Medium Grid 2 Accent 1" w:semiHidden="0" w:uiPriority="68" w:unhideWhenUsed="0"/>
-    <w:lsdException w:name="Medium Grid 3 Accent 1" w:semiHidden="0" w:uiPriority="69" w:unhideWhenUsed="0"/>
-    <w:lsdException w:name="Dark List Accent 1" w:semiHidden="0" w:uiPriority="70" w:unhideWhenUsed="0"/>
-    <w:lsdException w:name="Colorful Shading Accent 1" w:semiHidden="0" w:uiPriority="71" w:unhideWhenUsed="0"/>
-    <w:lsdException w:name="Colorful List Accent 1" w:semiHidden="0" w:uiPriority="72" w:unhideWhenUsed="0"/>
-    <w:lsdException w:name="Colorful Grid Accent 1" w:semiHidden="0" w:uiPriority="73" w:unhideWhenUsed="0"/>
-    <w:lsdException w:name="Light Shading Accent 2" w:semiHidden="0" w:uiPriority="60" w:unhideWhenUsed="0"/>
-    <w:lsdException w:name="Light List Accent 2" w:semiHidden="0" w:uiPriority="61" w:unhideWhenUsed="0"/>
-    <w:lsdException w:name="Light Grid Accent 2" w:semiHidden="0" w:uiPriority="62" w:unhideWhenUsed="0"/>
-    <w:lsdException w:name="Medium Shading 1 Accent 2" w:semiHidden="0" w:uiPriority="63" w:unhideWhenUsed="0"/>
-    <w:lsdException w:name="Medium Shading 2 Accent 2" w:semiHidden="0" w:uiPriority="64" w:unhideWhenUsed="0"/>
-    <w:lsdException w:name="Medium List 1 Accent 2" w:semiHidden="0" w:uiPriority="65" w:unhideWhenUsed="0"/>
-    <w:lsdException w:name="Medium List 2 Accent 2" w:semiHidden="0" w:uiPriority="66" w:unhideWhenUsed="0"/>
-    <w:lsdException w:name="Medium Grid 1 Accent 2" w:semiHidden="0" w:uiPriority="67" w:unhideWhenUsed="0"/>
-    <w:lsdException w:name="Medium Grid 2 Accent 2" w:semiHidden="0" w:uiPriority="68" w:unhideWhenUsed="0"/>
-    <w:lsdException w:name="Medium Grid 3 Accent 2" w:semiHidden="0" w:uiPriority="69" w:unhideWhenUsed="0"/>
-    <w:lsdException w:name="Dark List Accent 2" w:semiHidden="0" w:uiPriority="70" w:unhideWhenUsed="0"/>
-    <w:lsdException w:name="Colorful Shading Accent 2" w:semiHidden="0" w:uiPriority="71" w:unhideWhenUsed="0"/>
-    <w:lsdException w:name="Colorful List Accent 2" w:semiHidden="0" w:uiPriority="72" w:unhideWhenUsed="0"/>
-    <w:lsdException w:name="Colorful Grid Accent 2" w:semiHidden="0" w:uiPriority="73" w:unhideWhenUsed="0"/>
-    <w:lsdException w:name="Light Shading Accent 3" w:semiHidden="0" w:uiPriority="60" w:unhideWhenUsed="0"/>
-    <w:lsdException w:name="Light List Accent 3" w:semiHidden="0" w:uiPriority="61" w:unhideWhenUsed="0"/>
-    <w:lsdException w:name="Light Grid Accent 3" w:semiHidden="0" w:uiPriority="62" w:unhideWhenUsed="0"/>
-    <w:lsdException w:name="Medium Shading 1 Accent 3" w:semiHidden="0" w:uiPriority="63" w:unhideWhenUsed="0"/>
-    <w:lsdException w:name="Medium Shading 2 Accent 3" w:semiHidden="0" w:uiPriority="64" w:unhideWhenUsed="0"/>
-    <w:lsdException w:name="Medium List 1 Accent 3" w:semiHidden="0" w:uiPriority="65" w:unhideWhenUsed="0"/>
-    <w:lsdException w:name="Medium List 2 Accent 3" w:semiHidden="0" w:uiPriority="66" w:unhideWhenUsed="0"/>
-    <w:lsdException w:name="Medium Grid 1 Accent 3" w:semiHidden="0" w:uiPriority="67" w:unhideWhenUsed="0"/>
-    <w:lsdException w:name="Medium Grid 2 Accent 3" w:semiHidden="0" w:uiPriority="68" w:unhideWhenUsed="0"/>
-    <w:lsdException w:name="Medium Grid 3 Accent 3" w:semiHidden="0" w:uiPriority="69" w:unhideWhenUsed="0"/>
-    <w:lsdException w:name="Dark List Accent 3" w:semiHidden="0" w:uiPriority="70" w:unhideWhenUsed="0"/>
-    <w:lsdException w:name="Colorful Shading Accent 3" w:semiHidden="0" w:uiPriority="71" w:unhideWhenUsed="0"/>
-    <w:lsdException w:name="Colorful List Accent 3" w:semiHidden="0" w:uiPriority="72" w:unhideWhenUsed="0"/>
-    <w:lsdException w:name="Colorful Grid Accent 3" w:semiHidden="0" w:uiPriority="73" w:unhideWhenUsed="0"/>
-    <w:lsdException w:name="Light Shading Accent 4" w:semiHidden="0" w:uiPriority="60" w:unhideWhenUsed="0"/>
-    <w:lsdException w:name="Light List Accent 4" w:semiHidden="0" w:uiPriority="61" w:unhideWhenUsed="0"/>
-    <w:lsdException w:name="Light Grid Accent 4" w:semiHidden="0" w:uiPriority="62" w:unhideWhenUsed="0"/>
-    <w:lsdException w:name="Medium Shading 1 Accent 4" w:semiHidden="0" w:uiPriority="63" w:unhideWhenUsed="0"/>
-    <w:lsdException w:name="Medium Shading 2 Accent 4" w:semiHidden="0" w:uiPriority="64" w:unhideWhenUsed="0"/>
-    <w:lsdException w:name="Medium List 1 Accent 4" w:semiHidden="0" w:uiPriority="65" w:unhideWhenUsed="0"/>
-    <w:lsdException w:name="Medium List 2 Accent 4" w:semiHidden="0" w:uiPriority="66" w:unhideWhenUsed="0"/>
-    <w:lsdException w:name="Medium Grid 1 Accent 4" w:semiHidden="0" w:uiPriority="67" w:unhideWhenUsed="0"/>
-    <w:lsdException w:name="Medium Grid 2 Accent 4" w:semiHidden="0" w:uiPriority="68" w:unhideWhenUsed="0"/>
-    <w:lsdException w:name="Medium Grid 3 Accent 4" w:semiHidden="0" w:uiPriority="69" w:unhideWhenUsed="0"/>
-    <w:lsdException w:name="Dark List Accent 4" w:semiHidden="0" w:uiPriority="70" w:unhideWhenUsed="0"/>
-    <w:lsdException w:name="Colorful Shading Accent 4" w:semiHidden="0" w:uiPriority="71" w:unhideWhenUsed="0"/>
-    <w:lsdException w:name="Colorful List Accent 4" w:semiHidden="0" w:uiPriority="72" w:unhideWhenUsed="0"/>
-    <w:lsdException w:name="Colorful Grid Accent 4" w:semiHidden="0" w:uiPriority="73" w:unhideWhenUsed="0"/>
-    <w:lsdException w:name="Light Shading Accent 5" w:semiHidden="0" w:uiPriority="60" w:unhideWhenUsed="0"/>
-    <w:lsdException w:name="Light List Accent 5" w:semiHidden="0" w:uiPriority="61" w:unhideWhenUsed="0"/>
-    <w:lsdException w:name="Light Grid Accent 5" w:semiHidden="0" w:uiPriority="62" w:unhideWhenUsed="0"/>
-    <w:lsdException w:name="Medium Shading 1 Accent 5" w:semiHidden="0" w:uiPriority="63" w:unhideWhenUsed="0"/>
-    <w:lsdException w:name="Medium Shading 2 Accent 5" w:semiHidden="0" w:uiPriority="64" w:unhideWhenUsed="0"/>
-    <w:lsdException w:name="Medium List 1 Accent 5" w:semiHidden="0" w:uiPriority="65" w:unhideWhenUsed="0"/>
-    <w:lsdException w:name="Medium List 2 Accent 5" w:semiHidden="0" w:uiPriority="66" w:unhideWhenUsed="0"/>
-    <w:lsdException w:name="Medium Grid 1 Accent 5" w:semiHidden="0" w:uiPriority="67" w:unhideWhenUsed="0"/>
-    <w:lsdException w:name="Medium Grid 2 Accent 5" w:semiHidden="0" w:uiPriority="68" w:unhideWhenUsed="0"/>
-    <w:lsdException w:name="Medium Grid 3 Accent 5" w:semiHidden="0" w:uiPriority="69" w:unhideWhenUsed="0"/>
-    <w:lsdException w:name="Dark List Accent 5" w:semiHidden="0" w:uiPriority="70" w:unhideWhenUsed="0"/>
-    <w:lsdException w:name="Colorful Shading Accent 5" w:semiHidden="0" w:uiPriority="71" w:unhideWhenUsed="0"/>
-    <w:lsdException w:name="Colorful List Accent 5" w:semiHidden="0" w:uiPriority="72" w:unhideWhenUsed="0"/>
-    <w:lsdException w:name="Colorful Grid Accent 5" w:semiHidden="0" w:uiPriority="73" w:unhideWhenUsed="0"/>
-    <w:lsdException w:name="Light Shading Accent 6" w:semiHidden="0" w:uiPriority="60" w:unhideWhenUsed="0"/>
-    <w:lsdException w:name="Light List Accent 6" w:semiHidden="0" w:uiPriority="61" w:unhideWhenUsed="0"/>
-    <w:lsdException w:name="Light Grid Accent 6" w:semiHidden="0" w:uiPriority="62" w:unhideWhenUsed="0"/>
-    <w:lsdException w:name="Medium Shading 1 Accent 6" w:semiHidden="0" w:uiPriority="63" w:unhideWhenUsed="0"/>
-    <w:lsdException w:name="Medium Shading 2 Accent 6" w:semiHidden="0" w:uiPriority="64" w:unhideWhenUsed="0"/>
-    <w:lsdException w:name="Medium List 1 Accent 6" w:semiHidden="0" w:uiPriority="65" w:unhideWhenUsed="0"/>
-    <w:lsdException w:name="Medium List 2 Accent 6" w:semiHidden="0" w:uiPriority="66" w:unhideWhenUsed="0"/>
-    <w:lsdException w:name="Medium Grid 1 Accent 6" w:semiHidden="0" w:uiPriority="67" w:unhideWhenUsed="0"/>
-    <w:lsdException w:name="Medium Grid 2 Accent 6" w:semiHidden="0" w:uiPriority="68" w:unhideWhenUsed="0"/>
-    <w:lsdException w:name="Medium Grid 3 Accent 6" w:semiHidden="0" w:uiPriority="69" w:unhideWhenUsed="0"/>
-    <w:lsdException w:name="Dark List Accent 6" w:semiHidden="0" w:uiPriority="70" w:unhideWhenUsed="0"/>
-    <w:lsdException w:name="Colorful Shading Accent 6" w:semiHidden="0" w:uiPriority="71" w:unhideWhenUsed="0"/>
-    <w:lsdException w:name="Colorful List Accent 6" w:semiHidden="0" w:uiPriority="72" w:unhideWhenUsed="0"/>
-    <w:lsdException w:name="Colorful Grid Accent 6" w:semiHidden="0" w:uiPriority="73" w:unhideWhenUsed="0"/>
-    <w:lsdException w:name="Subtle Emphasis" w:semiHidden="0" w:uiPriority="19" w:unhideWhenUsed="0" w:qFormat="1"/>
-    <w:lsdException w:name="Intense Emphasis" w:semiHidden="0" w:uiPriority="21" w:unhideWhenUsed="0" w:qFormat="1"/>
-    <w:lsdException w:name="Subtle Reference" w:semiHidden="0" w:uiPriority="31" w:unhideWhenUsed="0" w:qFormat="1"/>
-    <w:lsdException w:name="Intense Reference" w:semiHidden="0" w:uiPriority="32" w:unhideWhenUsed="0" w:qFormat="1"/>
-    <w:lsdException w:name="Book Title" w:semiHidden="0" w:uiPriority="33" w:unhideWhenUsed="0" w:qFormat="1"/>
-    <w:lsdException w:name="Bibliography" w:uiPriority="37"/>
-    <w:lsdException w:name="TOC Heading" w:uiPriority="39" w:qFormat="1"/>
+  <w:latentStyles w:defLockedState="0" w:defUIPriority="99" w:defSemiHidden="0" w:defUnhideWhenUsed="0" w:defQFormat="0" w:count="371">
+    <w:lsdException w:name="Normal" w:uiPriority="0" w:qFormat="1"/>
+    <w:lsdException w:name="heading 1" w:uiPriority="9" w:qFormat="1"/>
+    <w:lsdException w:name="heading 2" w:semiHidden="1" w:uiPriority="9" w:unhideWhenUsed="1" w:qFormat="1"/>
+    <w:lsdException w:name="heading 3" w:semiHidden="1" w:uiPriority="9" w:unhideWhenUsed="1" w:qFormat="1"/>
+    <w:lsdException w:name="heading 4" w:semiHidden="1" w:uiPriority="9" w:unhideWhenUsed="1" w:qFormat="1"/>
+    <w:lsdException w:name="heading 5" w:semiHidden="1" w:uiPriority="9" w:unhideWhenUsed="1" w:qFormat="1"/>
+    <w:lsdException w:name="heading 6" w:semiHidden="1" w:uiPriority="9" w:unhideWhenUsed="1" w:qFormat="1"/>
+    <w:lsdException w:name="heading 7" w:semiHidden="1" w:uiPriority="9" w:unhideWhenUsed="1" w:qFormat="1"/>
+    <w:lsdException w:name="heading 8" w:semiHidden="1" w:uiPriority="9" w:unhideWhenUsed="1" w:qFormat="1"/>
+    <w:lsdException w:name="heading 9" w:semiHidden="1" w:uiPriority="9" w:unhideWhenUsed="1" w:qFormat="1"/>
+    <w:lsdException w:name="index 1" w:semiHidden="1" w:unhideWhenUsed="1"/>
+    <w:lsdException w:name="index 2" w:semiHidden="1" w:unhideWhenUsed="1"/>
+    <w:lsdException w:name="index 3" w:semiHidden="1" w:unhideWhenUsed="1"/>
+    <w:lsdException w:name="index 4" w:semiHidden="1" w:unhideWhenUsed="1"/>
+    <w:lsdException w:name="index 5" w:semiHidden="1" w:unhideWhenUsed="1"/>
+    <w:lsdException w:name="index 6" w:semiHidden="1" w:unhideWhenUsed="1"/>
+    <w:lsdException w:name="index 7" w:semiHidden="1" w:unhideWhenUsed="1"/>
+    <w:lsdException w:name="index 8" w:semiHidden="1" w:unhideWhenUsed="1"/>
+    <w:lsdException w:name="index 9" w:semiHidden="1" w:unhideWhenUsed="1"/>
+    <w:lsdException w:name="toc 1" w:semiHidden="1" w:uiPriority="39" w:unhideWhenUsed="1"/>
+    <w:lsdException w:name="toc 2" w:semiHidden="1" w:uiPriority="39" w:unhideWhenUsed="1"/>
+    <w:lsdException w:name="toc 3" w:semiHidden="1" w:uiPriority="39" w:unhideWhenUsed="1"/>
+    <w:lsdException w:name="toc 4" w:semiHidden="1" w:uiPriority="39" w:unhideWhenUsed="1"/>
+    <w:lsdException w:name="toc 5" w:semiHidden="1" w:uiPriority="39" w:unhideWhenUsed="1"/>
+    <w:lsdException w:name="toc 6" w:semiHidden="1" w:uiPriority="39" w:unhideWhenUsed="1"/>
+    <w:lsdException w:name="toc 7" w:semiHidden="1" w:uiPriority="39" w:unhideWhenUsed="1"/>
+    <w:lsdException w:name="toc 8" w:semiHidden="1" w:uiPriority="39" w:unhideWhenUsed="1"/>
+    <w:lsdException w:name="toc 9" w:semiHidden="1" w:uiPriority="39" w:unhideWhenUsed="1"/>
+    <w:lsdException w:name="Normal Indent" w:semiHidden="1" w:unhideWhenUsed="1"/>
+    <w:lsdException w:name="footnote text" w:semiHidden="1" w:unhideWhenUsed="1"/>
+    <w:lsdException w:name="annotation text" w:semiHidden="1" w:unhideWhenUsed="1"/>
+    <w:lsdException w:name="header" w:semiHidden="1" w:unhideWhenUsed="1"/>
+    <w:lsdException w:name="footer" w:semiHidden="1" w:unhideWhenUsed="1"/>
+    <w:lsdException w:name="index heading" w:semiHidden="1" w:unhideWhenUsed="1"/>
+    <w:lsdException w:name="caption" w:semiHidden="1" w:uiPriority="35" w:unhideWhenUsed="1" w:qFormat="1"/>
+    <w:lsdException w:name="table of figures" w:semiHidden="1" w:unhideWhenUsed="1"/>
+    <w:lsdException w:name="envelope address" w:semiHidden="1" w:unhideWhenUsed="1"/>
+    <w:lsdException w:name="envelope return" w:semiHidden="1" w:unhideWhenUsed="1"/>
+    <w:lsdException w:name="footnote reference" w:semiHidden="1" w:unhideWhenUsed="1"/>
+    <w:lsdException w:name="annotation reference" w:semiHidden="1" w:unhideWhenUsed="1"/>
+    <w:lsdException w:name="line number" w:semiHidden="1" w:unhideWhenUsed="1"/>
+    <w:lsdException w:name="page number" w:semiHidden="1" w:unhideWhenUsed="1"/>
+    <w:lsdException w:name="endnote reference" w:semiHidden="1" w:unhideWhenUsed="1"/>
+    <w:lsdException w:name="endnote text" w:semiHidden="1" w:unhideWhenUsed="1"/>
+    <w:lsdException w:name="table of authorities" w:semiHidden="1" w:unhideWhenUsed="1"/>
+    <w:lsdException w:name="macro" w:semiHidden="1" w:unhideWhenUsed="1"/>
+    <w:lsdException w:name="toa heading" w:semiHidden="1" w:unhideWhenUsed="1"/>
+    <w:lsdException w:name="List" w:semiHidden="1" w:unhideWhenUsed="1"/>
+    <w:lsdException w:name="List Bullet" w:semiHidden="1" w:unhideWhenUsed="1"/>
+    <w:lsdException w:name="List Number" w:semiHidden="1" w:unhideWhenUsed="1"/>
+    <w:lsdException w:name="List 2" w:semiHidden="1" w:unhideWhenUsed="1"/>
+    <w:lsdException w:name="List 3" w:semiHidden="1" w:unhideWhenUsed="1"/>
+    <w:lsdException w:name="List 4" w:semiHidden="1" w:unhideWhenUsed="1"/>
+    <w:lsdException w:name="List 5" w:semiHidden="1" w:unhideWhenUsed="1"/>
+    <w:lsdException w:name="List Bullet 2" w:semiHidden="1" w:unhideWhenUsed="1"/>
+    <w:lsdException w:name="List Bullet 3" w:semiHidden="1" w:unhideWhenUsed="1"/>
+    <w:lsdException w:name="List Bullet 4" w:semiHidden="1" w:unhideWhenUsed="1"/>
+    <w:lsdException w:name="List Bullet 5" w:semiHidden="1" w:unhideWhenUsed="1"/>
+    <w:lsdException w:name="List Number 2" w:semiHidden="1" w:unhideWhenUsed="1"/>
+    <w:lsdException w:name="List Number 3" w:semiHidden="1" w:unhideWhenUsed="1"/>
+    <w:lsdException w:name="List Number 4" w:semiHidden="1" w:unhideWhenUsed="1"/>
+    <w:lsdException w:name="List Number 5" w:semiHidden="1" w:unhideWhenUsed="1"/>
+    <w:lsdException w:name="Title" w:uiPriority="10" w:qFormat="1"/>
+    <w:lsdException w:name="Closing" w:semiHidden="1" w:unhideWhenUsed="1"/>
+    <w:lsdException w:name="Signature" w:semiHidden="1" w:unhideWhenUsed="1"/>
+    <w:lsdException w:name="Default Paragraph Font" w:semiHidden="1" w:uiPriority="1" w:unhideWhenUsed="1"/>
+    <w:lsdException w:name="Body Text" w:semiHidden="1" w:unhideWhenUsed="1"/>
+    <w:lsdException w:name="Body Text Indent" w:semiHidden="1" w:unhideWhenUsed="1"/>
+    <w:lsdException w:name="List Continue" w:semiHidden="1" w:unhideWhenUsed="1"/>
+    <w:lsdException w:name="List Continue 2" w:semiHidden="1" w:unhideWhenUsed="1"/>
+    <w:lsdException w:name="List Continue 3" w:semiHidden="1" w:unhideWhenUsed="1"/>
+    <w:lsdException w:name="List Continue 4" w:semiHidden="1" w:unhideWhenUsed="1"/>
+    <w:lsdException w:name="List Continue 5" w:semiHidden="1" w:unhideWhenUsed="1"/>
+    <w:lsdException w:name="Message Header" w:semiHidden="1" w:unhideWhenUsed="1"/>
+    <w:lsdException w:name="Subtitle" w:uiPriority="11" w:qFormat="1"/>
+    <w:lsdException w:name="Salutation" w:semiHidden="1" w:unhideWhenUsed="1"/>
+    <w:lsdException w:name="Date" w:semiHidden="1" w:unhideWhenUsed="1"/>
+    <w:lsdException w:name="Body Text First Indent" w:semiHidden="1" w:unhideWhenUsed="1"/>
+    <w:lsdException w:name="Body Text First Indent 2" w:semiHidden="1" w:unhideWhenUsed="1"/>
+    <w:lsdException w:name="Note Heading" w:semiHidden="1" w:unhideWhenUsed="1"/>
+    <w:lsdException w:name="Body Text 2" w:semiHidden="1" w:unhideWhenUsed="1"/>
+    <w:lsdException w:name="Body Text 3" w:semiHidden="1" w:unhideWhenUsed="1"/>
+    <w:lsdException w:name="Body Text Indent 2" w:semiHidden="1" w:unhideWhenUsed="1"/>
+    <w:lsdException w:name="Body Text Indent 3" w:semiHidden="1" w:unhideWhenUsed="1"/>
+    <w:lsdException w:name="Block Text" w:semiHidden="1" w:unhideWhenUsed="1"/>
+    <w:lsdException w:name="Hyperlink" w:semiHidden="1" w:unhideWhenUsed="1"/>
+    <w:lsdException w:name="FollowedHyperlink" w:semiHidden="1" w:unhideWhenUsed="1"/>
+    <w:lsdException w:name="Strong" w:uiPriority="22" w:qFormat="1"/>
+    <w:lsdException w:name="Emphasis" w:uiPriority="20" w:qFormat="1"/>
+    <w:lsdException w:name="Document Map" w:semiHidden="1" w:unhideWhenUsed="1"/>
+    <w:lsdException w:name="Plain Text" w:semiHidden="1" w:unhideWhenUsed="1"/>
+    <w:lsdException w:name="E-mail Signature" w:semiHidden="1" w:unhideWhenUsed="1"/>
+    <w:lsdException w:name="HTML Top of Form" w:semiHidden="1" w:unhideWhenUsed="1"/>
+    <w:lsdException w:name="HTML Bottom of Form" w:semiHidden="1" w:unhideWhenUsed="1"/>
+    <w:lsdException w:name="Normal (Web)" w:semiHidden="1" w:unhideWhenUsed="1"/>
+    <w:lsdException w:name="HTML Acronym" w:semiHidden="1" w:unhideWhenUsed="1"/>
+    <w:lsdException w:name="HTML Address" w:semiHidden="1" w:unhideWhenUsed="1"/>
+    <w:lsdException w:name="HTML Cite" w:semiHidden="1" w:unhideWhenUsed="1"/>
+    <w:lsdException w:name="HTML Code" w:semiHidden="1" w:unhideWhenUsed="1"/>
+    <w:lsdException w:name="HTML Definition" w:semiHidden="1" w:unhideWhenUsed="1"/>
+    <w:lsdException w:name="HTML Keyboard" w:semiHidden="1" w:unhideWhenUsed="1"/>
+    <w:lsdException w:name="HTML Preformatted" w:semiHidden="1" w:unhideWhenUsed="1"/>
+    <w:lsdException w:name="HTML Sample" w:semiHidden="1" w:unhideWhenUsed="1"/>
+    <w:lsdException w:name="HTML Typewriter" w:semiHidden="1" w:unhideWhenUsed="1"/>
+    <w:lsdException w:name="HTML Variable" w:semiHidden="1" w:unhideWhenUsed="1"/>
+    <w:lsdException w:name="Normal Table" w:semiHidden="1" w:unhideWhenUsed="1"/>
+    <w:lsdException w:name="annotation subject" w:semiHidden="1" w:unhideWhenUsed="1"/>
+    <w:lsdException w:name="No List" w:semiHidden="1" w:unhideWhenUsed="1"/>
+    <w:lsdException w:name="Outline List 1" w:semiHidden="1" w:unhideWhenUsed="1"/>
+    <w:lsdException w:name="Outline List 2" w:semiHidden="1" w:unhideWhenUsed="1"/>
+    <w:lsdException w:name="Outline List 3" w:semiHidden="1" w:unhideWhenUsed="1"/>
+    <w:lsdException w:name="Table Simple 1" w:semiHidden="1" w:unhideWhenUsed="1"/>
+    <w:lsdException w:name="Table Simple 2" w:semiHidden="1" w:unhideWhenUsed="1"/>
+    <w:lsdException w:name="Table Simple 3" w:semiHidden="1" w:unhideWhenUsed="1"/>
+    <w:lsdException w:name="Table Classic 1" w:semiHidden="1" w:unhideWhenUsed="1"/>
+    <w:lsdException w:name="Table Classic 2" w:semiHidden="1" w:unhideWhenUsed="1"/>
+    <w:lsdException w:name="Table Classic 3" w:semiHidden="1" w:unhideWhenUsed="1"/>
+    <w:lsdException w:name="Table Classic 4" w:semiHidden="1" w:unhideWhenUsed="1"/>
+    <w:lsdException w:name="Table Colorful 1" w:semiHidden="1" w:unhideWhenUsed="1"/>
+    <w:lsdException w:name="Table Colorful 2" w:semiHidden="1" w:unhideWhenUsed="1"/>
+    <w:lsdException w:name="Table Colorful 3" w:semiHidden="1" w:unhideWhenUsed="1"/>
+    <w:lsdException w:name="Table Columns 1" w:semiHidden="1" w:unhideWhenUsed="1"/>
+    <w:lsdException w:name="Table Columns 2" w:semiHidden="1" w:unhideWhenUsed="1"/>
+    <w:lsdException w:name="Table Columns 3" w:semiHidden="1" w:unhideWhenUsed="1"/>
+    <w:lsdException w:name="Table Columns 4" w:semiHidden="1" w:unhideWhenUsed="1"/>
+    <w:lsdException w:name="Table Columns 5" w:semiHidden="1" w:unhideWhenUsed="1"/>
+    <w:lsdException w:name="Table Grid 1" w:semiHidden="1" w:unhideWhenUsed="1"/>
+    <w:lsdException w:name="Table Grid 2" w:semiHidden="1" w:unhideWhenUsed="1"/>
+    <w:lsdException w:name="Table Grid 3" w:semiHidden="1" w:unhideWhenUsed="1"/>
+    <w:lsdException w:name="Table Grid 4" w:semiHidden="1" w:unhideWhenUsed="1"/>
+    <w:lsdException w:name="Table Grid 5" w:semiHidden="1" w:unhideWhenUsed="1"/>
+    <w:lsdException w:name="Table Grid 6" w:semiHidden="1" w:unhideWhenUsed="1"/>
+    <w:lsdException w:name="Table Grid 7" w:semiHidden="1" w:unhideWhenUsed="1"/>
+    <w:lsdException w:name="Table Grid 8" w:semiHidden="1" w:unhideWhenUsed="1"/>
+    <w:lsdException w:name="Table List 1" w:semiHidden="1" w:unhideWhenUsed="1"/>
+    <w:lsdException w:name="Table List 2" w:semiHidden="1" w:unhideWhenUsed="1"/>
+    <w:lsdException w:name="Table List 3" w:semiHidden="1" w:unhideWhenUsed="1"/>
+    <w:lsdException w:name="Table List 4" w:semiHidden="1" w:unhideWhenUsed="1"/>
+    <w:lsdException w:name="Table List 5" w:semiHidden="1" w:unhideWhenUsed="1"/>
+    <w:lsdException w:name="Table List 6" w:semiHidden="1" w:unhideWhenUsed="1"/>
+    <w:lsdException w:name="Table List 7" w:semiHidden="1" w:unhideWhenUsed="1"/>
+    <w:lsdException w:name="Table List 8" w:semiHidden="1" w:unhideWhenUsed="1"/>
+    <w:lsdException w:name="Table 3D effects 1" w:semiHidden="1" w:unhideWhenUsed="1"/>
+    <w:lsdException w:name="Table 3D effects 2" w:semiHidden="1" w:unhideWhenUsed="1"/>
+    <w:lsdException w:name="Table 3D effects 3" w:semiHidden="1" w:unhideWhenUsed="1"/>
+    <w:lsdException w:name="Table Contemporary" w:semiHidden="1" w:unhideWhenUsed="1"/>
+    <w:lsdException w:name="Table Elegant" w:semiHidden="1" w:unhideWhenUsed="1"/>
+    <w:lsdException w:name="Table Professional" w:semiHidden="1" w:unhideWhenUsed="1"/>
+    <w:lsdException w:name="Table Subtle 1" w:semiHidden="1" w:unhideWhenUsed="1"/>
+    <w:lsdException w:name="Table Subtle 2" w:semiHidden="1" w:unhideWhenUsed="1"/>
+    <w:lsdException w:name="Table Web 1" w:semiHidden="1" w:unhideWhenUsed="1"/>
+    <w:lsdException w:name="Table Web 2" w:semiHidden="1" w:unhideWhenUsed="1"/>
+    <w:lsdException w:name="Table Web 3" w:semiHidden="1" w:unhideWhenUsed="1"/>
+    <w:lsdException w:name="Balloon Text" w:semiHidden="1" w:unhideWhenUsed="1"/>
+    <w:lsdException w:name="Table Grid" w:uiPriority="59"/>
+    <w:lsdException w:name="Table Theme" w:semiHidden="1" w:unhideWhenUsed="1"/>
+    <w:lsdException w:name="Placeholder Text" w:semiHidden="1"/>
+    <w:lsdException w:name="No Spacing" w:uiPriority="1" w:qFormat="1"/>
+    <w:lsdException w:name="Light Shading" w:uiPriority="60"/>
+    <w:lsdException w:name="Light List" w:uiPriority="61"/>
+    <w:lsdException w:name="Light Grid" w:uiPriority="62"/>
+    <w:lsdException w:name="Medium Shading 1" w:uiPriority="63"/>
+    <w:lsdException w:name="Medium Shading 2" w:uiPriority="64"/>
+    <w:lsdException w:name="Medium List 1" w:uiPriority="65"/>
+    <w:lsdException w:name="Medium List 2" w:uiPriority="66"/>
+    <w:lsdException w:name="Medium Grid 1" w:uiPriority="67"/>
+    <w:lsdException w:name="Medium Grid 2" w:uiPriority="68"/>
+    <w:lsdException w:name="Medium Grid 3" w:uiPriority="69"/>
+    <w:lsdException w:name="Dark List" w:uiPriority="70"/>
+    <w:lsdException w:name="Colorful Shading" w:uiPriority="71"/>
+    <w:lsdException w:name="Colorful List" w:uiPriority="72"/>
+    <w:lsdException w:name="Colorful Grid" w:uiPriority="73"/>
+    <w:lsdException w:name="Light Shading Accent 1" w:uiPriority="60"/>
+    <w:lsdException w:name="Light List Accent 1" w:uiPriority="61"/>
+    <w:lsdException w:name="Light Grid Accent 1" w:uiPriority="62"/>
+    <w:lsdException w:name="Medium Shading 1 Accent 1" w:uiPriority="63"/>
+    <w:lsdException w:name="Medium Shading 2 Accent 1" w:uiPriority="64"/>
+    <w:lsdException w:name="Medium List 1 Accent 1" w:uiPriority="65"/>
+    <w:lsdException w:name="Revision" w:semiHidden="1"/>
+    <w:lsdException w:name="List Paragraph" w:uiPriority="34" w:qFormat="1"/>
+    <w:lsdException w:name="Quote" w:uiPriority="29" w:qFormat="1"/>
+    <w:lsdException w:name="Intense Quote" w:uiPriority="30" w:qFormat="1"/>
+    <w:lsdException w:name="Medium List 2 Accent 1" w:uiPriority="66"/>
+    <w:lsdException w:name="Medium Grid 1 Accent 1" w:uiPriority="67"/>
+    <w:lsdException w:name="Medium Grid 2 Accent 1" w:uiPriority="68"/>
+    <w:lsdException w:name="Medium Grid 3 Accent 1" w:uiPriority="69"/>
+    <w:lsdException w:name="Dark List Accent 1" w:uiPriority="70"/>
+    <w:lsdException w:name="Colorful Shading Accent 1" w:uiPriority="71"/>
+    <w:lsdException w:name="Colorful List Accent 1" w:uiPriority="72"/>
+    <w:lsdException w:name="Colorful Grid Accent 1" w:uiPriority="73"/>
+    <w:lsdException w:name="Light Shading Accent 2" w:uiPriority="60"/>
+    <w:lsdException w:name="Light List Accent 2" w:uiPriority="61"/>
+    <w:lsdException w:name="Light Grid Accent 2" w:uiPriority="62"/>
+    <w:lsdException w:name="Medium Shading 1 Accent 2" w:uiPriority="63"/>
+    <w:lsdException w:name="Medium Shading 2 Accent 2" w:uiPriority="64"/>
+    <w:lsdException w:name="Medium List 1 Accent 2" w:uiPriority="65"/>
+    <w:lsdException w:name="Medium List 2 Accent 2" w:uiPriority="66"/>
+    <w:lsdException w:name="Medium Grid 1 Accent 2" w:uiPriority="67"/>
+    <w:lsdException w:name="Medium Grid 2 Accent 2" w:uiPriority="68"/>
+    <w:lsdException w:name="Medium Grid 3 Accent 2" w:uiPriority="69"/>
+    <w:lsdException w:name="Dark List Accent 2" w:uiPriority="70"/>
+    <w:lsdException w:name="Colorful Shading Accent 2" w:uiPriority="71"/>
+    <w:lsdException w:name="Colorful List Accent 2" w:uiPriority="72"/>
+    <w:lsdException w:name="Colorful Grid Accent 2" w:uiPriority="73"/>
+    <w:lsdException w:name="Light Shading Accent 3" w:uiPriority="60"/>
+    <w:lsdException w:name="Light List Accent 3" w:uiPriority="61"/>
+    <w:lsdException w:name="Light Grid Accent 3" w:uiPriority="62"/>
+    <w:lsdException w:name="Medium Shading 1 Accent 3" w:uiPriority="63"/>
+    <w:lsdException w:name="Medium Shading 2 Accent 3" w:uiPriority="64"/>
+    <w:lsdException w:name="Medium List 1 Accent 3" w:uiPriority="65"/>
+    <w:lsdException w:name="Medium List 2 Accent 3" w:uiPriority="66"/>
+    <w:lsdException w:name="Medium Grid 1 Accent 3" w:uiPriority="67"/>
+    <w:lsdException w:name="Medium Grid 2 Accent 3" w:uiPriority="68"/>
+    <w:lsdException w:name="Medium Grid 3 Accent 3" w:uiPriority="69"/>
+    <w:lsdException w:name="Dark List Accent 3" w:uiPriority="70"/>
+    <w:lsdException w:name="Colorful Shading Accent 3" w:uiPriority="71"/>
+    <w:lsdException w:name="Colorful List Accent 3" w:uiPriority="72"/>
+    <w:lsdException w:name="Colorful Grid Accent 3" w:uiPriority="73"/>
+    <w:lsdException w:name="Light Shading Accent 4" w:uiPriority="60"/>
+    <w:lsdException w:name="Light List Accent 4" w:uiPriority="61"/>
+    <w:lsdException w:name="Light Grid Accent 4" w:uiPriority="62"/>
+    <w:lsdException w:name="Medium Shading 1 Accent 4" w:uiPriority="63"/>
+    <w:lsdException w:name="Medium Shading 2 Accent 4" w:uiPriority="64"/>
+    <w:lsdException w:name="Medium List 1 Accent 4" w:uiPriority="65"/>
+    <w:lsdException w:name="Medium List 2 Accent 4" w:uiPriority="66"/>
+    <w:lsdException w:name="Medium Grid 1 Accent 4" w:uiPriority="67"/>
+    <w:lsdException w:name="Medium Grid 2 Accent 4" w:uiPriority="68"/>
+    <w:lsdException w:name="Medium Grid 3 Accent 4" w:uiPriority="69"/>
+    <w:lsdException w:name="Dark List Accent 4" w:uiPriority="70"/>
+    <w:lsdException w:name="Colorful Shading Accent 4" w:uiPriority="71"/>
+    <w:lsdException w:name="Colorful List Accent 4" w:uiPriority="72"/>
+    <w:lsdException w:name="Colorful Grid Accent 4" w:uiPriority="73"/>
+    <w:lsdException w:name="Light Shading Accent 5" w:uiPriority="60"/>
+    <w:lsdException w:name="Light List Accent 5" w:uiPriority="61"/>
+    <w:lsdException w:name="Light Grid Accent 5" w:uiPriority="62"/>
+    <w:lsdException w:name="Medium Shading 1 Accent 5" w:uiPriority="63"/>
+    <w:lsdException w:name="Medium Shading 2 Accent 5" w:uiPriority="64"/>
+    <w:lsdException w:name="Medium List 1 Accent 5" w:uiPriority="65"/>
+    <w:lsdException w:name="Medium List 2 Accent 5" w:uiPriority="66"/>
+    <w:lsdException w:name="Medium Grid 1 Accent 5" w:uiPriority="67"/>
+    <w:lsdException w:name="Medium Grid 2 Accent 5" w:uiPriority="68"/>
+    <w:lsdException w:name="Medium Grid 3 Accent 5" w:uiPriority="69"/>
+    <w:lsdException w:name="Dark List Accent 5" w:uiPriority="70"/>
+    <w:lsdException w:name="Colorful Shading Accent 5" w:uiPriority="71"/>
+    <w:lsdException w:name="Colorful List Accent 5" w:uiPriority="72"/>
+    <w:lsdException w:name="Colorful Grid Accent 5" w:uiPriority="73"/>
+    <w:lsdException w:name="Light Shading Accent 6" w:uiPriority="60"/>
+    <w:lsdException w:name="Light List Accent 6" w:uiPriority="61"/>
+    <w:lsdException w:name="Light Grid Accent 6" w:uiPriority="62"/>
+    <w:lsdException w:name="Medium Shading 1 Accent 6" w:uiPriority="63"/>
+    <w:lsdException w:name="Medium Shading 2 Accent 6" w:uiPriority="64"/>
+    <w:lsdException w:name="Medium List 1 Accent 6" w:uiPriority="65"/>
+    <w:lsdException w:name="Medium List 2 Accent 6" w:uiPriority="66"/>
+    <w:lsdException w:name="Medium Grid 1 Accent 6" w:uiPriority="67"/>
+    <w:lsdException w:name="Medium Grid 2 Accent 6" w:uiPriority="68"/>
+    <w:lsdException w:name="Medium Grid 3 Accent 6" w:uiPriority="69"/>
+    <w:lsdException w:name="Dark List Accent 6" w:uiPriority="70"/>
+    <w:lsdException w:name="Colorful Shading Accent 6" w:uiPriority="71"/>
+    <w:lsdException w:name="Colorful List Accent 6" w:uiPriority="72"/>
+    <w:lsdException w:name="Colorful Grid Accent 6" w:uiPriority="73"/>
+    <w:lsdException w:name="Subtle Emphasis" w:uiPriority="19" w:qFormat="1"/>
+    <w:lsdException w:name="Intense Emphasis" w:uiPriority="21" w:qFormat="1"/>
+    <w:lsdException w:name="Subtle Reference" w:uiPriority="31" w:qFormat="1"/>
+    <w:lsdException w:name="Intense Reference" w:uiPriority="32" w:qFormat="1"/>
+    <w:lsdException w:name="Book Title" w:uiPriority="33" w:qFormat="1"/>
+    <w:lsdException w:name="Bibliography" w:semiHidden="1" w:uiPriority="37" w:unhideWhenUsed="1"/>
+    <w:lsdException w:name="TOC Heading" w:semiHidden="1" w:uiPriority="39" w:unhideWhenUsed="1" w:qFormat="1"/>
+    <w:lsdException w:name="Plain Table 1" w:uiPriority="41"/>
+    <w:lsdException w:name="Plain Table 2" w:uiPriority="42"/>
+    <w:lsdException w:name="Plain Table 3" w:uiPriority="43"/>
+    <w:lsdException w:name="Plain Table 4" w:uiPriority="44"/>
+    <w:lsdException w:name="Plain Table 5" w:uiPriority="45"/>
+    <w:lsdException w:name="Grid Table Light" w:uiPriority="40"/>
+    <w:lsdException w:name="Grid Table 1 Light" w:uiPriority="46"/>
+    <w:lsdException w:name="Grid Table 2" w:uiPriority="47"/>
+    <w:lsdException w:name="Grid Table 3" w:uiPriority="48"/>
+    <w:lsdException w:name="Grid Table 4" w:uiPriority="49"/>
+    <w:lsdException w:name="Grid Table 5 Dark" w:uiPriority="50"/>
+    <w:lsdException w:name="Grid Table 6 Colorful" w:uiPriority="51"/>
+    <w:lsdException w:name="Grid Table 7 Colorful" w:uiPriority="52"/>
+    <w:lsdException w:name="Grid Table 1 Light Accent 1" w:uiPriority="46"/>
+    <w:lsdException w:name="Grid Table 2 Accent 1" w:uiPriority="47"/>
+    <w:lsdException w:name="Grid Table 3 Accent 1" w:uiPriority="48"/>
+    <w:lsdException w:name="Grid Table 4 Accent 1" w:uiPriority="49"/>
+    <w:lsdException w:name="Grid Table 5 Dark Accent 1" w:uiPriority="50"/>
+    <w:lsdException w:name="Grid Table 6 Colorful Accent 1" w:uiPriority="51"/>
+    <w:lsdException w:name="Grid Table 7 Colorful Accent 1" w:uiPriority="52"/>
+    <w:lsdException w:name="Grid Table 1 Light Accent 2" w:uiPriority="46"/>
+    <w:lsdException w:name="Grid Table 2 Accent 2" w:uiPriority="47"/>
+    <w:lsdException w:name="Grid Table 3 Accent 2" w:uiPriority="48"/>
+    <w:lsdException w:name="Grid Table 4 Accent 2" w:uiPriority="49"/>
+    <w:lsdException w:name="Grid Table 5 Dark Accent 2" w:uiPriority="50"/>
+    <w:lsdException w:name="Grid Table 6 Colorful Accent 2" w:uiPriority="51"/>
+    <w:lsdException w:name="Grid Table 7 Colorful Accent 2" w:uiPriority="52"/>
+    <w:lsdException w:name="Grid Table 1 Light Accent 3" w:uiPriority="46"/>
+    <w:lsdException w:name="Grid Table 2 Accent 3" w:uiPriority="47"/>
+    <w:lsdException w:name="Grid Table 3 Accent 3" w:uiPriority="48"/>
+    <w:lsdException w:name="Grid Table 4 Accent 3" w:uiPriority="49"/>
+    <w:lsdException w:name="Grid Table 5 Dark Accent 3" w:uiPriority="50"/>
+    <w:lsdException w:name="Grid Table 6 Colorful Accent 3" w:uiPriority="51"/>
+    <w:lsdException w:name="Grid Table 7 Colorful Accent 3" w:uiPriority="52"/>
+    <w:lsdException w:name="Grid Table 1 Light Accent 4" w:uiPriority="46"/>
+    <w:lsdException w:name="Grid Table 2 Accent 4" w:uiPriority="47"/>
+    <w:lsdException w:name="Grid Table 3 Accent 4" w:uiPriority="48"/>
+    <w:lsdException w:name="Grid Table 4 Accent 4" w:uiPriority="49"/>
+    <w:lsdException w:name="Grid Table 5 Dark Accent 4" w:uiPriority="50"/>
+    <w:lsdException w:name="Grid Table 6 Colorful Accent 4" w:uiPriority="51"/>
+    <w:lsdException w:name="Grid Table 7 Colorful Accent 4" w:uiPriority="52"/>
+    <w:lsdException w:name="Grid Table 1 Light Accent 5" w:uiPriority="46"/>
+    <w:lsdException w:name="Grid Table 2 Accent 5" w:uiPriority="47"/>
+    <w:lsdException w:name="Grid Table 3 Accent 5" w:uiPriority="48"/>
+    <w:lsdException w:name="Grid Table 4 Accent 5" w:uiPriority="49"/>
+    <w:lsdException w:name="Grid Table 5 Dark Accent 5" w:uiPriority="50"/>
+    <w:lsdException w:name="Grid Table 6 Colorful Accent 5" w:uiPriority="51"/>
+    <w:lsdException w:name="Grid Table 7 Colorful Accent 5" w:uiPriority="52"/>
+    <w:lsdException w:name="Grid Table 1 Light Accent 6" w:uiPriority="46"/>
+    <w:lsdException w:name="Grid Table 2 Accent 6" w:uiPriority="47"/>
+    <w:lsdException w:name="Grid Table 3 Accent 6" w:uiPriority="48"/>
+    <w:lsdException w:name="Grid Table 4 Accent 6" w:uiPriority="49"/>
+    <w:lsdException w:name="Grid Table 5 Dark Accent 6" w:uiPriority="50"/>
+    <w:lsdException w:name="Grid Table 6 Colorful Accent 6" w:uiPriority="51"/>
+    <w:lsdException w:name="Grid Table 7 Colorful Accent 6" w:uiPriority="52"/>
+    <w:lsdException w:name="List Table 1 Light" w:uiPriority="46"/>
+    <w:lsdException w:name="List Table 2" w:uiPriority="47"/>
+    <w:lsdException w:name="List Table 3" w:uiPriority="48"/>
+    <w:lsdException w:name="List Table 4" w:uiPriority="49"/>
+    <w:lsdException w:name="List Table 5 Dark" w:uiPriority="50"/>
+    <w:lsdException w:name="List Table 6 Colorful" w:uiPriority="51"/>
+    <w:lsdException w:name="List Table 7 Colorful" w:uiPriority="52"/>
+    <w:lsdException w:name="List Table 1 Light Accent 1" w:uiPriority="46"/>
+    <w:lsdException w:name="List Table 2 Accent 1" w:uiPriority="47"/>
+    <w:lsdException w:name="List Table 3 Accent 1" w:uiPriority="48"/>
+    <w:lsdException w:name="List Table 4 Accent 1" w:uiPriority="49"/>
+    <w:lsdException w:name="List Table 5 Dark Accent 1" w:uiPriority="50"/>
+    <w:lsdException w:name="List Table 6 Colorful Accent 1" w:uiPriority="51"/>
+    <w:lsdException w:name="List Table 7 Colorful Accent 1" w:uiPriority="52"/>
+    <w:lsdException w:name="List Table 1 Light Accent 2" w:uiPriority="46"/>
+    <w:lsdException w:name="List Table 2 Accent 2" w:uiPriority="47"/>
+    <w:lsdException w:name="List Table 3 Accent 2" w:uiPriority="48"/>
+    <w:lsdException w:name="List Table 4 Accent 2" w:uiPriority="49"/>
+    <w:lsdException w:name="List Table 5 Dark Accent 2" w:uiPriority="50"/>
+    <w:lsdException w:name="List Table 6 Colorful Accent 2" w:uiPriority="51"/>
+    <w:lsdException w:name="List Table 7 Colorful Accent 2" w:uiPriority="52"/>
+    <w:lsdException w:name="List Table 1 Light Accent 3" w:uiPriority="46"/>
+    <w:lsdException w:name="List Table 2 Accent 3" w:uiPriority="47"/>
+    <w:lsdException w:name="List Table 3 Accent 3" w:uiPriority="48"/>
+    <w:lsdException w:name="List Table 4 Accent 3" w:uiPriority="49"/>
+    <w:lsdException w:name="List Table 5 Dark Accent 3" w:uiPriority="50"/>
+    <w:lsdException w:name="List Table 6 Colorful Accent 3" w:uiPriority="51"/>
+    <w:lsdException w:name="List Table 7 Colorful Accent 3" w:uiPriority="52"/>
+    <w:lsdException w:name="List Table 1 Light Accent 4" w:uiPriority="46"/>
+    <w:lsdException w:name="List Table 2 Accent 4" w:uiPriority="47"/>
+    <w:lsdException w:name="List Table 3 Accent 4" w:uiPriority="48"/>
+    <w:lsdException w:name="List Table 4 Accent 4" w:uiPriority="49"/>
+    <w:lsdException w:name="List Table 5 Dark Accent 4" w:uiPriority="50"/>
+    <w:lsdException w:name="List Table 6 Colorful Accent 4" w:uiPriority="51"/>
+    <w:lsdException w:name="List Table 7 Colorful Accent 4" w:uiPriority="52"/>
+    <w:lsdException w:name="List Table 1 Light Accent 5" w:uiPriority="46"/>
+    <w:lsdException w:name="List Table 2 Accent 5" w:uiPriority="47"/>
+    <w:lsdException w:name="List Table 3 Accent 5" w:uiPriority="48"/>
+    <w:lsdException w:name="List Table 4 Accent 5" w:uiPriority="49"/>
+    <w:lsdException w:name="List Table 5 Dark Accent 5" w:uiPriority="50"/>
+    <w:lsdException w:name="List Table 6 Colorful Accent 5" w:uiPriority="51"/>
+    <w:lsdException w:name="List Table 7 Colorful Accent 5" w:uiPriority="52"/>
+    <w:lsdException w:name="List Table 1 Light Accent 6" w:uiPriority="46"/>
+    <w:lsdException w:name="List Table 2 Accent 6" w:uiPriority="47"/>
+    <w:lsdException w:name="List Table 3 Accent 6" w:uiPriority="48"/>
+    <w:lsdException w:name="List Table 4 Accent 6" w:uiPriority="49"/>
+    <w:lsdException w:name="List Table 5 Dark Accent 6" w:uiPriority="50"/>
+    <w:lsdException w:name="List Table 6 Colorful Accent 6" w:uiPriority="51"/>
+    <w:lsdException w:name="List Table 7 Colorful Accent 6" w:uiPriority="52"/>
   </w:latentStyles>
   <w:style w:type="paragraph" w:default="1" w:styleId="Normal">
     <w:name w:val="Normal"/>
     <w:qFormat/>
   </w:style>
-  <w:style w:type="paragraph" w:styleId="Overskrift1">
+  <w:style w:type="paragraph" w:styleId="Heading1">
     <w:name w:val="heading 1"/>
     <w:basedOn w:val="Normal"/>
     <w:next w:val="Normal"/>
-    <w:link w:val="Overskrift1Tegn"/>
+    <w:link w:val="Heading1Char"/>
     <w:uiPriority w:val="9"/>
     <w:qFormat/>
     <w:rsid w:val="001C1040"/>
@@ -6436,11 +6656,11 @@
       <w:szCs w:val="28"/>
     </w:rPr>
   </w:style>
-  <w:style w:type="paragraph" w:styleId="Overskrift2">
+  <w:style w:type="paragraph" w:styleId="Heading2">
     <w:name w:val="heading 2"/>
     <w:basedOn w:val="Normal"/>
     <w:next w:val="Normal"/>
-    <w:link w:val="Overskrift2Tegn"/>
+    <w:link w:val="Heading2Char"/>
     <w:uiPriority w:val="9"/>
     <w:unhideWhenUsed/>
     <w:qFormat/>
@@ -6460,11 +6680,11 @@
       <w:szCs w:val="26"/>
     </w:rPr>
   </w:style>
-  <w:style w:type="paragraph" w:styleId="Overskrift3">
+  <w:style w:type="paragraph" w:styleId="Heading3">
     <w:name w:val="heading 3"/>
     <w:basedOn w:val="Normal"/>
     <w:next w:val="Normal"/>
-    <w:link w:val="Overskrift3Tegn"/>
+    <w:link w:val="Heading3Char"/>
     <w:uiPriority w:val="9"/>
     <w:unhideWhenUsed/>
     <w:qFormat/>
@@ -6482,13 +6702,13 @@
       <w:color w:val="4F81BD" w:themeColor="accent1"/>
     </w:rPr>
   </w:style>
-  <w:style w:type="character" w:default="1" w:styleId="Standardskrifttypeiafsnit">
+  <w:style w:type="character" w:default="1" w:styleId="DefaultParagraphFont">
     <w:name w:val="Default Paragraph Font"/>
     <w:uiPriority w:val="1"/>
     <w:semiHidden/>
     <w:unhideWhenUsed/>
   </w:style>
-  <w:style w:type="table" w:default="1" w:styleId="Tabel-Normal">
+  <w:style w:type="table" w:default="1" w:styleId="TableNormal">
     <w:name w:val="Normal Table"/>
     <w:uiPriority w:val="99"/>
     <w:semiHidden/>
@@ -6503,16 +6723,16 @@
       </w:tblCellMar>
     </w:tblPr>
   </w:style>
-  <w:style w:type="numbering" w:default="1" w:styleId="Ingenoversigt">
+  <w:style w:type="numbering" w:default="1" w:styleId="NoList">
     <w:name w:val="No List"/>
     <w:uiPriority w:val="99"/>
     <w:semiHidden/>
     <w:unhideWhenUsed/>
   </w:style>
-  <w:style w:type="character" w:customStyle="1" w:styleId="Overskrift1Tegn">
-    <w:name w:val="Overskrift 1 Tegn"/>
-    <w:basedOn w:val="Standardskrifttypeiafsnit"/>
-    <w:link w:val="Overskrift1"/>
+  <w:style w:type="character" w:customStyle="1" w:styleId="Heading1Char">
+    <w:name w:val="Heading 1 Char"/>
+    <w:basedOn w:val="DefaultParagraphFont"/>
+    <w:link w:val="Heading1"/>
     <w:uiPriority w:val="9"/>
     <w:rsid w:val="001C1040"/>
     <w:rPr>
@@ -6524,10 +6744,10 @@
       <w:szCs w:val="28"/>
     </w:rPr>
   </w:style>
-  <w:style w:type="character" w:customStyle="1" w:styleId="Overskrift2Tegn">
-    <w:name w:val="Overskrift 2 Tegn"/>
-    <w:basedOn w:val="Standardskrifttypeiafsnit"/>
-    <w:link w:val="Overskrift2"/>
+  <w:style w:type="character" w:customStyle="1" w:styleId="Heading2Char">
+    <w:name w:val="Heading 2 Char"/>
+    <w:basedOn w:val="DefaultParagraphFont"/>
+    <w:link w:val="Heading2"/>
     <w:uiPriority w:val="9"/>
     <w:rsid w:val="001C1040"/>
     <w:rPr>
@@ -6539,9 +6759,9 @@
       <w:szCs w:val="26"/>
     </w:rPr>
   </w:style>
-  <w:style w:type="table" w:styleId="Tabel-Gitter">
+  <w:style w:type="table" w:styleId="TableGrid">
     <w:name w:val="Table Grid"/>
-    <w:basedOn w:val="Tabel-Normal"/>
+    <w:basedOn w:val="TableNormal"/>
     <w:uiPriority w:val="59"/>
     <w:rsid w:val="001C1040"/>
     <w:pPr>
@@ -6565,7 +6785,7 @@
       </w:tblCellMar>
     </w:tblPr>
   </w:style>
-  <w:style w:type="paragraph" w:styleId="Listeafsnit">
+  <w:style w:type="paragraph" w:styleId="ListParagraph">
     <w:name w:val="List Paragraph"/>
     <w:basedOn w:val="Normal"/>
     <w:uiPriority w:val="34"/>
@@ -6576,10 +6796,10 @@
       <w:contextualSpacing/>
     </w:pPr>
   </w:style>
-  <w:style w:type="paragraph" w:styleId="Markeringsbobletekst">
+  <w:style w:type="paragraph" w:styleId="BalloonText">
     <w:name w:val="Balloon Text"/>
     <w:basedOn w:val="Normal"/>
-    <w:link w:val="MarkeringsbobletekstTegn"/>
+    <w:link w:val="BalloonTextChar"/>
     <w:uiPriority w:val="99"/>
     <w:semiHidden/>
     <w:unhideWhenUsed/>
@@ -6593,10 +6813,10 @@
       <w:szCs w:val="16"/>
     </w:rPr>
   </w:style>
-  <w:style w:type="character" w:customStyle="1" w:styleId="MarkeringsbobletekstTegn">
-    <w:name w:val="Markeringsbobletekst Tegn"/>
-    <w:basedOn w:val="Standardskrifttypeiafsnit"/>
-    <w:link w:val="Markeringsbobletekst"/>
+  <w:style w:type="character" w:customStyle="1" w:styleId="BalloonTextChar">
+    <w:name w:val="Balloon Text Char"/>
+    <w:basedOn w:val="DefaultParagraphFont"/>
+    <w:link w:val="BalloonText"/>
     <w:uiPriority w:val="99"/>
     <w:semiHidden/>
     <w:rsid w:val="001C1040"/>
@@ -6606,7 +6826,7 @@
       <w:szCs w:val="16"/>
     </w:rPr>
   </w:style>
-  <w:style w:type="paragraph" w:styleId="Billedtekst">
+  <w:style w:type="paragraph" w:styleId="Caption">
     <w:name w:val="caption"/>
     <w:basedOn w:val="Normal"/>
     <w:next w:val="Normal"/>
@@ -6625,10 +6845,10 @@
       <w:szCs w:val="18"/>
     </w:rPr>
   </w:style>
-  <w:style w:type="character" w:customStyle="1" w:styleId="Overskrift3Tegn">
-    <w:name w:val="Overskrift 3 Tegn"/>
-    <w:basedOn w:val="Standardskrifttypeiafsnit"/>
-    <w:link w:val="Overskrift3"/>
+  <w:style w:type="character" w:customStyle="1" w:styleId="Heading3Char">
+    <w:name w:val="Heading 3 Char"/>
+    <w:basedOn w:val="DefaultParagraphFont"/>
+    <w:link w:val="Heading3"/>
     <w:uiPriority w:val="9"/>
     <w:rsid w:val="00DA3285"/>
     <w:rPr>
@@ -6654,9 +6874,9 @@
       <w:lang w:eastAsia="da-DK"/>
     </w:rPr>
   </w:style>
-  <w:style w:type="character" w:styleId="Kommentarhenvisning">
+  <w:style w:type="character" w:styleId="CommentReference">
     <w:name w:val="annotation reference"/>
-    <w:basedOn w:val="Standardskrifttypeiafsnit"/>
+    <w:basedOn w:val="DefaultParagraphFont"/>
     <w:uiPriority w:val="99"/>
     <w:semiHidden/>
     <w:unhideWhenUsed/>
@@ -6666,10 +6886,10 @@
       <w:szCs w:val="16"/>
     </w:rPr>
   </w:style>
-  <w:style w:type="paragraph" w:styleId="Kommentartekst">
+  <w:style w:type="paragraph" w:styleId="CommentText">
     <w:name w:val="annotation text"/>
     <w:basedOn w:val="Normal"/>
-    <w:link w:val="KommentartekstTegn"/>
+    <w:link w:val="CommentTextChar"/>
     <w:uiPriority w:val="99"/>
     <w:semiHidden/>
     <w:unhideWhenUsed/>
@@ -6682,10 +6902,10 @@
       <w:szCs w:val="20"/>
     </w:rPr>
   </w:style>
-  <w:style w:type="character" w:customStyle="1" w:styleId="KommentartekstTegn">
-    <w:name w:val="Kommentartekst Tegn"/>
-    <w:basedOn w:val="Standardskrifttypeiafsnit"/>
-    <w:link w:val="Kommentartekst"/>
+  <w:style w:type="character" w:customStyle="1" w:styleId="CommentTextChar">
+    <w:name w:val="Comment Text Char"/>
+    <w:basedOn w:val="DefaultParagraphFont"/>
+    <w:link w:val="CommentText"/>
     <w:uiPriority w:val="99"/>
     <w:semiHidden/>
     <w:rsid w:val="00BF371C"/>
@@ -6694,10 +6914,10 @@
       <w:szCs w:val="20"/>
     </w:rPr>
   </w:style>
-  <w:style w:type="paragraph" w:styleId="Sidehoved">
+  <w:style w:type="paragraph" w:styleId="Header">
     <w:name w:val="header"/>
     <w:basedOn w:val="Normal"/>
-    <w:link w:val="SidehovedTegn"/>
+    <w:link w:val="HeaderChar"/>
     <w:uiPriority w:val="99"/>
     <w:unhideWhenUsed/>
     <w:rsid w:val="0093182D"/>
@@ -6709,17 +6929,17 @@
       <w:spacing w:after="0" w:line="240" w:lineRule="auto"/>
     </w:pPr>
   </w:style>
-  <w:style w:type="character" w:customStyle="1" w:styleId="SidehovedTegn">
-    <w:name w:val="Sidehoved Tegn"/>
-    <w:basedOn w:val="Standardskrifttypeiafsnit"/>
-    <w:link w:val="Sidehoved"/>
+  <w:style w:type="character" w:customStyle="1" w:styleId="HeaderChar">
+    <w:name w:val="Header Char"/>
+    <w:basedOn w:val="DefaultParagraphFont"/>
+    <w:link w:val="Header"/>
     <w:uiPriority w:val="99"/>
     <w:rsid w:val="0093182D"/>
   </w:style>
-  <w:style w:type="paragraph" w:styleId="Sidefod">
+  <w:style w:type="paragraph" w:styleId="Footer">
     <w:name w:val="footer"/>
     <w:basedOn w:val="Normal"/>
-    <w:link w:val="SidefodTegn"/>
+    <w:link w:val="FooterChar"/>
     <w:uiPriority w:val="99"/>
     <w:unhideWhenUsed/>
     <w:rsid w:val="0093182D"/>
@@ -6731,498 +6951,10 @@
       <w:spacing w:after="0" w:line="240" w:lineRule="auto"/>
     </w:pPr>
   </w:style>
-  <w:style w:type="character" w:customStyle="1" w:styleId="SidefodTegn">
-    <w:name w:val="Sidefod Tegn"/>
-    <w:basedOn w:val="Standardskrifttypeiafsnit"/>
-    <w:link w:val="Sidefod"/>
-    <w:uiPriority w:val="99"/>
-    <w:rsid w:val="0093182D"/>
-  </w:style>
-</w:styles>
-</file>
-
-<file path=word/stylesWithEffects.xml><?xml version="1.0" encoding="utf-8"?>
-<w:styles xmlns:wpc="http://schemas.microsoft.com/office/word/2010/wordprocessingCanvas" xmlns:mc="http://schemas.openxmlformats.org/markup-compatibility/2006" xmlns:o="urn:schemas-microsoft-com:office:office" xmlns:r="http://schemas.openxmlformats.org/officeDocument/2006/relationships" xmlns:m="http://schemas.openxmlformats.org/officeDocument/2006/math" xmlns:v="urn:schemas-microsoft-com:vml" xmlns:wp14="http://schemas.microsoft.com/office/word/2010/wordprocessingDrawing" xmlns:wp="http://schemas.openxmlformats.org/drawingml/2006/wordprocessingDrawing" xmlns:w10="urn:schemas-microsoft-com:office:word" xmlns:w="http://schemas.openxmlformats.org/wordprocessingml/2006/main" xmlns:w14="http://schemas.microsoft.com/office/word/2010/wordml" xmlns:wpg="http://schemas.microsoft.com/office/word/2010/wordprocessingGroup" xmlns:wpi="http://schemas.microsoft.com/office/word/2010/wordprocessingInk" xmlns:wne="http://schemas.microsoft.com/office/word/2006/wordml" xmlns:wps="http://schemas.microsoft.com/office/word/2010/wordprocessingShape" mc:Ignorable="w14 wp14">
-  <w:docDefaults>
-    <w:rPrDefault>
-      <w:rPr>
-        <w:rFonts w:asciiTheme="minorHAnsi" w:eastAsiaTheme="minorHAnsi" w:hAnsiTheme="minorHAnsi" w:cstheme="minorBidi"/>
-        <w:sz w:val="22"/>
-        <w:szCs w:val="22"/>
-        <w:lang w:val="da-DK" w:eastAsia="en-US" w:bidi="ar-SA"/>
-      </w:rPr>
-    </w:rPrDefault>
-    <w:pPrDefault>
-      <w:pPr>
-        <w:spacing w:after="200" w:line="276" w:lineRule="auto"/>
-      </w:pPr>
-    </w:pPrDefault>
-  </w:docDefaults>
-  <w:latentStyles w:defLockedState="0" w:defUIPriority="99" w:defSemiHidden="1" w:defUnhideWhenUsed="1" w:defQFormat="0" w:count="267">
-    <w:lsdException w:name="Normal" w:semiHidden="0" w:uiPriority="0" w:unhideWhenUsed="0" w:qFormat="1"/>
-    <w:lsdException w:name="heading 1" w:semiHidden="0" w:uiPriority="9" w:unhideWhenUsed="0" w:qFormat="1"/>
-    <w:lsdException w:name="heading 2" w:uiPriority="9" w:qFormat="1"/>
-    <w:lsdException w:name="heading 3" w:uiPriority="9" w:qFormat="1"/>
-    <w:lsdException w:name="heading 4" w:uiPriority="9" w:qFormat="1"/>
-    <w:lsdException w:name="heading 5" w:uiPriority="9" w:qFormat="1"/>
-    <w:lsdException w:name="heading 6" w:uiPriority="9" w:qFormat="1"/>
-    <w:lsdException w:name="heading 7" w:uiPriority="9" w:qFormat="1"/>
-    <w:lsdException w:name="heading 8" w:uiPriority="9" w:qFormat="1"/>
-    <w:lsdException w:name="heading 9" w:uiPriority="9" w:qFormat="1"/>
-    <w:lsdException w:name="toc 1" w:uiPriority="39"/>
-    <w:lsdException w:name="toc 2" w:uiPriority="39"/>
-    <w:lsdException w:name="toc 3" w:uiPriority="39"/>
-    <w:lsdException w:name="toc 4" w:uiPriority="39"/>
-    <w:lsdException w:name="toc 5" w:uiPriority="39"/>
-    <w:lsdException w:name="toc 6" w:uiPriority="39"/>
-    <w:lsdException w:name="toc 7" w:uiPriority="39"/>
-    <w:lsdException w:name="toc 8" w:uiPriority="39"/>
-    <w:lsdException w:name="toc 9" w:uiPriority="39"/>
-    <w:lsdException w:name="caption" w:uiPriority="35" w:qFormat="1"/>
-    <w:lsdException w:name="Title" w:semiHidden="0" w:uiPriority="10" w:unhideWhenUsed="0" w:qFormat="1"/>
-    <w:lsdException w:name="Default Paragraph Font" w:uiPriority="1"/>
-    <w:lsdException w:name="Subtitle" w:semiHidden="0" w:uiPriority="11" w:unhideWhenUsed="0" w:qFormat="1"/>
-    <w:lsdException w:name="Strong" w:semiHidden="0" w:uiPriority="22" w:unhideWhenUsed="0" w:qFormat="1"/>
-    <w:lsdException w:name="Emphasis" w:semiHidden="0" w:uiPriority="20" w:unhideWhenUsed="0" w:qFormat="1"/>
-    <w:lsdException w:name="Table Grid" w:semiHidden="0" w:uiPriority="59" w:unhideWhenUsed="0"/>
-    <w:lsdException w:name="Placeholder Text" w:unhideWhenUsed="0"/>
-    <w:lsdException w:name="No Spacing" w:semiHidden="0" w:uiPriority="1" w:unhideWhenUsed="0" w:qFormat="1"/>
-    <w:lsdException w:name="Light Shading" w:semiHidden="0" w:uiPriority="60" w:unhideWhenUsed="0"/>
-    <w:lsdException w:name="Light List" w:semiHidden="0" w:uiPriority="61" w:unhideWhenUsed="0"/>
-    <w:lsdException w:name="Light Grid" w:semiHidden="0" w:uiPriority="62" w:unhideWhenUsed="0"/>
-    <w:lsdException w:name="Medium Shading 1" w:semiHidden="0" w:uiPriority="63" w:unhideWhenUsed="0"/>
-    <w:lsdException w:name="Medium Shading 2" w:semiHidden="0" w:uiPriority="64" w:unhideWhenUsed="0"/>
-    <w:lsdException w:name="Medium List 1" w:semiHidden="0" w:uiPriority="65" w:unhideWhenUsed="0"/>
-    <w:lsdException w:name="Medium List 2" w:semiHidden="0" w:uiPriority="66" w:unhideWhenUsed="0"/>
-    <w:lsdException w:name="Medium Grid 1" w:semiHidden="0" w:uiPriority="67" w:unhideWhenUsed="0"/>
-    <w:lsdException w:name="Medium Grid 2" w:semiHidden="0" w:uiPriority="68" w:unhideWhenUsed="0"/>
-    <w:lsdException w:name="Medium Grid 3" w:semiHidden="0" w:uiPriority="69" w:unhideWhenUsed="0"/>
-    <w:lsdException w:name="Dark List" w:semiHidden="0" w:uiPriority="70" w:unhideWhenUsed="0"/>
-    <w:lsdException w:name="Colorful Shading" w:semiHidden="0" w:uiPriority="71" w:unhideWhenUsed="0"/>
-    <w:lsdException w:name="Colorful List" w:semiHidden="0" w:uiPriority="72" w:unhideWhenUsed="0"/>
-    <w:lsdException w:name="Colorful Grid" w:semiHidden="0" w:uiPriority="73" w:unhideWhenUsed="0"/>
-    <w:lsdException w:name="Light Shading Accent 1" w:semiHidden="0" w:uiPriority="60" w:unhideWhenUsed="0"/>
-    <w:lsdException w:name="Light List Accent 1" w:semiHidden="0" w:uiPriority="61" w:unhideWhenUsed="0"/>
-    <w:lsdException w:name="Light Grid Accent 1" w:semiHidden="0" w:uiPriority="62" w:unhideWhenUsed="0"/>
-    <w:lsdException w:name="Medium Shading 1 Accent 1" w:semiHidden="0" w:uiPriority="63" w:unhideWhenUsed="0"/>
-    <w:lsdException w:name="Medium Shading 2 Accent 1" w:semiHidden="0" w:uiPriority="64" w:unhideWhenUsed="0"/>
-    <w:lsdException w:name="Medium List 1 Accent 1" w:semiHidden="0" w:uiPriority="65" w:unhideWhenUsed="0"/>
-    <w:lsdException w:name="Revision" w:unhideWhenUsed="0"/>
-    <w:lsdException w:name="List Paragraph" w:semiHidden="0" w:uiPriority="34" w:unhideWhenUsed="0" w:qFormat="1"/>
-    <w:lsdException w:name="Quote" w:semiHidden="0" w:uiPriority="29" w:unhideWhenUsed="0" w:qFormat="1"/>
-    <w:lsdException w:name="Intense Quote" w:semiHidden="0" w:uiPriority="30" w:unhideWhenUsed="0" w:qFormat="1"/>
-    <w:lsdException w:name="Medium List 2 Accent 1" w:semiHidden="0" w:uiPriority="66" w:unhideWhenUsed="0"/>
-    <w:lsdException w:name="Medium Grid 1 Accent 1" w:semiHidden="0" w:uiPriority="67" w:unhideWhenUsed="0"/>
-    <w:lsdException w:name="Medium Grid 2 Accent 1" w:semiHidden="0" w:uiPriority="68" w:unhideWhenUsed="0"/>
-    <w:lsdException w:name="Medium Grid 3 Accent 1" w:semiHidden="0" w:uiPriority="69" w:unhideWhenUsed="0"/>
-    <w:lsdException w:name="Dark List Accent 1" w:semiHidden="0" w:uiPriority="70" w:unhideWhenUsed="0"/>
-    <w:lsdException w:name="Colorful Shading Accent 1" w:semiHidden="0" w:uiPriority="71" w:unhideWhenUsed="0"/>
-    <w:lsdException w:name="Colorful List Accent 1" w:semiHidden="0" w:uiPriority="72" w:unhideWhenUsed="0"/>
-    <w:lsdException w:name="Colorful Grid Accent 1" w:semiHidden="0" w:uiPriority="73" w:unhideWhenUsed="0"/>
-    <w:lsdException w:name="Light Shading Accent 2" w:semiHidden="0" w:uiPriority="60" w:unhideWhenUsed="0"/>
-    <w:lsdException w:name="Light List Accent 2" w:semiHidden="0" w:uiPriority="61" w:unhideWhenUsed="0"/>
-    <w:lsdException w:name="Light Grid Accent 2" w:semiHidden="0" w:uiPriority="62" w:unhideWhenUsed="0"/>
-    <w:lsdException w:name="Medium Shading 1 Accent 2" w:semiHidden="0" w:uiPriority="63" w:unhideWhenUsed="0"/>
-    <w:lsdException w:name="Medium Shading 2 Accent 2" w:semiHidden="0" w:uiPriority="64" w:unhideWhenUsed="0"/>
-    <w:lsdException w:name="Medium List 1 Accent 2" w:semiHidden="0" w:uiPriority="65" w:unhideWhenUsed="0"/>
-    <w:lsdException w:name="Medium List 2 Accent 2" w:semiHidden="0" w:uiPriority="66" w:unhideWhenUsed="0"/>
-    <w:lsdException w:name="Medium Grid 1 Accent 2" w:semiHidden="0" w:uiPriority="67" w:unhideWhenUsed="0"/>
-    <w:lsdException w:name="Medium Grid 2 Accent 2" w:semiHidden="0" w:uiPriority="68" w:unhideWhenUsed="0"/>
-    <w:lsdException w:name="Medium Grid 3 Accent 2" w:semiHidden="0" w:uiPriority="69" w:unhideWhenUsed="0"/>
-    <w:lsdException w:name="Dark List Accent 2" w:semiHidden="0" w:uiPriority="70" w:unhideWhenUsed="0"/>
-    <w:lsdException w:name="Colorful Shading Accent 2" w:semiHidden="0" w:uiPriority="71" w:unhideWhenUsed="0"/>
-    <w:lsdException w:name="Colorful List Accent 2" w:semiHidden="0" w:uiPriority="72" w:unhideWhenUsed="0"/>
-    <w:lsdException w:name="Colorful Grid Accent 2" w:semiHidden="0" w:uiPriority="73" w:unhideWhenUsed="0"/>
-    <w:lsdException w:name="Light Shading Accent 3" w:semiHidden="0" w:uiPriority="60" w:unhideWhenUsed="0"/>
-    <w:lsdException w:name="Light List Accent 3" w:semiHidden="0" w:uiPriority="61" w:unhideWhenUsed="0"/>
-    <w:lsdException w:name="Light Grid Accent 3" w:semiHidden="0" w:uiPriority="62" w:unhideWhenUsed="0"/>
-    <w:lsdException w:name="Medium Shading 1 Accent 3" w:semiHidden="0" w:uiPriority="63" w:unhideWhenUsed="0"/>
-    <w:lsdException w:name="Medium Shading 2 Accent 3" w:semiHidden="0" w:uiPriority="64" w:unhideWhenUsed="0"/>
-    <w:lsdException w:name="Medium List 1 Accent 3" w:semiHidden="0" w:uiPriority="65" w:unhideWhenUsed="0"/>
-    <w:lsdException w:name="Medium List 2 Accent 3" w:semiHidden="0" w:uiPriority="66" w:unhideWhenUsed="0"/>
-    <w:lsdException w:name="Medium Grid 1 Accent 3" w:semiHidden="0" w:uiPriority="67" w:unhideWhenUsed="0"/>
-    <w:lsdException w:name="Medium Grid 2 Accent 3" w:semiHidden="0" w:uiPriority="68" w:unhideWhenUsed="0"/>
-    <w:lsdException w:name="Medium Grid 3 Accent 3" w:semiHidden="0" w:uiPriority="69" w:unhideWhenUsed="0"/>
-    <w:lsdException w:name="Dark List Accent 3" w:semiHidden="0" w:uiPriority="70" w:unhideWhenUsed="0"/>
-    <w:lsdException w:name="Colorful Shading Accent 3" w:semiHidden="0" w:uiPriority="71" w:unhideWhenUsed="0"/>
-    <w:lsdException w:name="Colorful List Accent 3" w:semiHidden="0" w:uiPriority="72" w:unhideWhenUsed="0"/>
-    <w:lsdException w:name="Colorful Grid Accent 3" w:semiHidden="0" w:uiPriority="73" w:unhideWhenUsed="0"/>
-    <w:lsdException w:name="Light Shading Accent 4" w:semiHidden="0" w:uiPriority="60" w:unhideWhenUsed="0"/>
-    <w:lsdException w:name="Light List Accent 4" w:semiHidden="0" w:uiPriority="61" w:unhideWhenUsed="0"/>
-    <w:lsdException w:name="Light Grid Accent 4" w:semiHidden="0" w:uiPriority="62" w:unhideWhenUsed="0"/>
-    <w:lsdException w:name="Medium Shading 1 Accent 4" w:semiHidden="0" w:uiPriority="63" w:unhideWhenUsed="0"/>
-    <w:lsdException w:name="Medium Shading 2 Accent 4" w:semiHidden="0" w:uiPriority="64" w:unhideWhenUsed="0"/>
-    <w:lsdException w:name="Medium List 1 Accent 4" w:semiHidden="0" w:uiPriority="65" w:unhideWhenUsed="0"/>
-    <w:lsdException w:name="Medium List 2 Accent 4" w:semiHidden="0" w:uiPriority="66" w:unhideWhenUsed="0"/>
-    <w:lsdException w:name="Medium Grid 1 Accent 4" w:semiHidden="0" w:uiPriority="67" w:unhideWhenUsed="0"/>
-    <w:lsdException w:name="Medium Grid 2 Accent 4" w:semiHidden="0" w:uiPriority="68" w:unhideWhenUsed="0"/>
-    <w:lsdException w:name="Medium Grid 3 Accent 4" w:semiHidden="0" w:uiPriority="69" w:unhideWhenUsed="0"/>
-    <w:lsdException w:name="Dark List Accent 4" w:semiHidden="0" w:uiPriority="70" w:unhideWhenUsed="0"/>
-    <w:lsdException w:name="Colorful Shading Accent 4" w:semiHidden="0" w:uiPriority="71" w:unhideWhenUsed="0"/>
-    <w:lsdException w:name="Colorful List Accent 4" w:semiHidden="0" w:uiPriority="72" w:unhideWhenUsed="0"/>
-    <w:lsdException w:name="Colorful Grid Accent 4" w:semiHidden="0" w:uiPriority="73" w:unhideWhenUsed="0"/>
-    <w:lsdException w:name="Light Shading Accent 5" w:semiHidden="0" w:uiPriority="60" w:unhideWhenUsed="0"/>
-    <w:lsdException w:name="Light List Accent 5" w:semiHidden="0" w:uiPriority="61" w:unhideWhenUsed="0"/>
-    <w:lsdException w:name="Light Grid Accent 5" w:semiHidden="0" w:uiPriority="62" w:unhideWhenUsed="0"/>
-    <w:lsdException w:name="Medium Shading 1 Accent 5" w:semiHidden="0" w:uiPriority="63" w:unhideWhenUsed="0"/>
-    <w:lsdException w:name="Medium Shading 2 Accent 5" w:semiHidden="0" w:uiPriority="64" w:unhideWhenUsed="0"/>
-    <w:lsdException w:name="Medium List 1 Accent 5" w:semiHidden="0" w:uiPriority="65" w:unhideWhenUsed="0"/>
-    <w:lsdException w:name="Medium List 2 Accent 5" w:semiHidden="0" w:uiPriority="66" w:unhideWhenUsed="0"/>
-    <w:lsdException w:name="Medium Grid 1 Accent 5" w:semiHidden="0" w:uiPriority="67" w:unhideWhenUsed="0"/>
-    <w:lsdException w:name="Medium Grid 2 Accent 5" w:semiHidden="0" w:uiPriority="68" w:unhideWhenUsed="0"/>
-    <w:lsdException w:name="Medium Grid 3 Accent 5" w:semiHidden="0" w:uiPriority="69" w:unhideWhenUsed="0"/>
-    <w:lsdException w:name="Dark List Accent 5" w:semiHidden="0" w:uiPriority="70" w:unhideWhenUsed="0"/>
-    <w:lsdException w:name="Colorful Shading Accent 5" w:semiHidden="0" w:uiPriority="71" w:unhideWhenUsed="0"/>
-    <w:lsdException w:name="Colorful List Accent 5" w:semiHidden="0" w:uiPriority="72" w:unhideWhenUsed="0"/>
-    <w:lsdException w:name="Colorful Grid Accent 5" w:semiHidden="0" w:uiPriority="73" w:unhideWhenUsed="0"/>
-    <w:lsdException w:name="Light Shading Accent 6" w:semiHidden="0" w:uiPriority="60" w:unhideWhenUsed="0"/>
-    <w:lsdException w:name="Light List Accent 6" w:semiHidden="0" w:uiPriority="61" w:unhideWhenUsed="0"/>
-    <w:lsdException w:name="Light Grid Accent 6" w:semiHidden="0" w:uiPriority="62" w:unhideWhenUsed="0"/>
-    <w:lsdException w:name="Medium Shading 1 Accent 6" w:semiHidden="0" w:uiPriority="63" w:unhideWhenUsed="0"/>
-    <w:lsdException w:name="Medium Shading 2 Accent 6" w:semiHidden="0" w:uiPriority="64" w:unhideWhenUsed="0"/>
-    <w:lsdException w:name="Medium List 1 Accent 6" w:semiHidden="0" w:uiPriority="65" w:unhideWhenUsed="0"/>
-    <w:lsdException w:name="Medium List 2 Accent 6" w:semiHidden="0" w:uiPriority="66" w:unhideWhenUsed="0"/>
-    <w:lsdException w:name="Medium Grid 1 Accent 6" w:semiHidden="0" w:uiPriority="67" w:unhideWhenUsed="0"/>
-    <w:lsdException w:name="Medium Grid 2 Accent 6" w:semiHidden="0" w:uiPriority="68" w:unhideWhenUsed="0"/>
-    <w:lsdException w:name="Medium Grid 3 Accent 6" w:semiHidden="0" w:uiPriority="69" w:unhideWhenUsed="0"/>
-    <w:lsdException w:name="Dark List Accent 6" w:semiHidden="0" w:uiPriority="70" w:unhideWhenUsed="0"/>
-    <w:lsdException w:name="Colorful Shading Accent 6" w:semiHidden="0" w:uiPriority="71" w:unhideWhenUsed="0"/>
-    <w:lsdException w:name="Colorful List Accent 6" w:semiHidden="0" w:uiPriority="72" w:unhideWhenUsed="0"/>
-    <w:lsdException w:name="Colorful Grid Accent 6" w:semiHidden="0" w:uiPriority="73" w:unhideWhenUsed="0"/>
-    <w:lsdException w:name="Subtle Emphasis" w:semiHidden="0" w:uiPriority="19" w:unhideWhenUsed="0" w:qFormat="1"/>
-    <w:lsdException w:name="Intense Emphasis" w:semiHidden="0" w:uiPriority="21" w:unhideWhenUsed="0" w:qFormat="1"/>
-    <w:lsdException w:name="Subtle Reference" w:semiHidden="0" w:uiPriority="31" w:unhideWhenUsed="0" w:qFormat="1"/>
-    <w:lsdException w:name="Intense Reference" w:semiHidden="0" w:uiPriority="32" w:unhideWhenUsed="0" w:qFormat="1"/>
-    <w:lsdException w:name="Book Title" w:semiHidden="0" w:uiPriority="33" w:unhideWhenUsed="0" w:qFormat="1"/>
-    <w:lsdException w:name="Bibliography" w:uiPriority="37"/>
-    <w:lsdException w:name="TOC Heading" w:uiPriority="39" w:qFormat="1"/>
-  </w:latentStyles>
-  <w:style w:type="paragraph" w:default="1" w:styleId="Normal">
-    <w:name w:val="Normal"/>
-    <w:qFormat/>
-  </w:style>
-  <w:style w:type="paragraph" w:styleId="Overskrift1">
-    <w:name w:val="heading 1"/>
-    <w:basedOn w:val="Normal"/>
-    <w:next w:val="Normal"/>
-    <w:link w:val="Overskrift1Tegn"/>
-    <w:uiPriority w:val="9"/>
-    <w:qFormat/>
-    <w:rsid w:val="001C1040"/>
-    <w:pPr>
-      <w:keepNext/>
-      <w:keepLines/>
-      <w:spacing w:before="480" w:after="0"/>
-      <w:outlineLvl w:val="0"/>
-    </w:pPr>
-    <w:rPr>
-      <w:rFonts w:asciiTheme="majorHAnsi" w:eastAsiaTheme="majorEastAsia" w:hAnsiTheme="majorHAnsi" w:cstheme="majorBidi"/>
-      <w:b/>
-      <w:bCs/>
-      <w:color w:val="365F91" w:themeColor="accent1" w:themeShade="BF"/>
-      <w:sz w:val="28"/>
-      <w:szCs w:val="28"/>
-    </w:rPr>
-  </w:style>
-  <w:style w:type="paragraph" w:styleId="Overskrift2">
-    <w:name w:val="heading 2"/>
-    <w:basedOn w:val="Normal"/>
-    <w:next w:val="Normal"/>
-    <w:link w:val="Overskrift2Tegn"/>
-    <w:uiPriority w:val="9"/>
-    <w:unhideWhenUsed/>
-    <w:qFormat/>
-    <w:rsid w:val="001C1040"/>
-    <w:pPr>
-      <w:keepNext/>
-      <w:keepLines/>
-      <w:spacing w:before="200" w:after="0"/>
-      <w:outlineLvl w:val="1"/>
-    </w:pPr>
-    <w:rPr>
-      <w:rFonts w:asciiTheme="majorHAnsi" w:eastAsiaTheme="majorEastAsia" w:hAnsiTheme="majorHAnsi" w:cstheme="majorBidi"/>
-      <w:b/>
-      <w:bCs/>
-      <w:color w:val="4F81BD" w:themeColor="accent1"/>
-      <w:sz w:val="26"/>
-      <w:szCs w:val="26"/>
-    </w:rPr>
-  </w:style>
-  <w:style w:type="paragraph" w:styleId="Overskrift3">
-    <w:name w:val="heading 3"/>
-    <w:basedOn w:val="Normal"/>
-    <w:next w:val="Normal"/>
-    <w:link w:val="Overskrift3Tegn"/>
-    <w:uiPriority w:val="9"/>
-    <w:unhideWhenUsed/>
-    <w:qFormat/>
-    <w:rsid w:val="00DA3285"/>
-    <w:pPr>
-      <w:keepNext/>
-      <w:keepLines/>
-      <w:spacing w:before="200" w:after="0"/>
-      <w:outlineLvl w:val="2"/>
-    </w:pPr>
-    <w:rPr>
-      <w:rFonts w:asciiTheme="majorHAnsi" w:eastAsiaTheme="majorEastAsia" w:hAnsiTheme="majorHAnsi" w:cstheme="majorBidi"/>
-      <w:b/>
-      <w:bCs/>
-      <w:color w:val="4F81BD" w:themeColor="accent1"/>
-    </w:rPr>
-  </w:style>
-  <w:style w:type="character" w:default="1" w:styleId="Standardskrifttypeiafsnit">
-    <w:name w:val="Default Paragraph Font"/>
-    <w:uiPriority w:val="1"/>
-    <w:semiHidden/>
-    <w:unhideWhenUsed/>
-  </w:style>
-  <w:style w:type="table" w:default="1" w:styleId="Tabel-Normal">
-    <w:name w:val="Normal Table"/>
-    <w:uiPriority w:val="99"/>
-    <w:semiHidden/>
-    <w:unhideWhenUsed/>
-    <w:tblPr>
-      <w:tblInd w:w="0" w:type="dxa"/>
-      <w:tblCellMar>
-        <w:top w:w="0" w:type="dxa"/>
-        <w:left w:w="108" w:type="dxa"/>
-        <w:bottom w:w="0" w:type="dxa"/>
-        <w:right w:w="108" w:type="dxa"/>
-      </w:tblCellMar>
-    </w:tblPr>
-  </w:style>
-  <w:style w:type="numbering" w:default="1" w:styleId="Ingenoversigt">
-    <w:name w:val="No List"/>
-    <w:uiPriority w:val="99"/>
-    <w:semiHidden/>
-    <w:unhideWhenUsed/>
-  </w:style>
-  <w:style w:type="character" w:customStyle="1" w:styleId="Overskrift1Tegn">
-    <w:name w:val="Overskrift 1 Tegn"/>
-    <w:basedOn w:val="Standardskrifttypeiafsnit"/>
-    <w:link w:val="Overskrift1"/>
-    <w:uiPriority w:val="9"/>
-    <w:rsid w:val="001C1040"/>
-    <w:rPr>
-      <w:rFonts w:asciiTheme="majorHAnsi" w:eastAsiaTheme="majorEastAsia" w:hAnsiTheme="majorHAnsi" w:cstheme="majorBidi"/>
-      <w:b/>
-      <w:bCs/>
-      <w:color w:val="365F91" w:themeColor="accent1" w:themeShade="BF"/>
-      <w:sz w:val="28"/>
-      <w:szCs w:val="28"/>
-    </w:rPr>
-  </w:style>
-  <w:style w:type="character" w:customStyle="1" w:styleId="Overskrift2Tegn">
-    <w:name w:val="Overskrift 2 Tegn"/>
-    <w:basedOn w:val="Standardskrifttypeiafsnit"/>
-    <w:link w:val="Overskrift2"/>
-    <w:uiPriority w:val="9"/>
-    <w:rsid w:val="001C1040"/>
-    <w:rPr>
-      <w:rFonts w:asciiTheme="majorHAnsi" w:eastAsiaTheme="majorEastAsia" w:hAnsiTheme="majorHAnsi" w:cstheme="majorBidi"/>
-      <w:b/>
-      <w:bCs/>
-      <w:color w:val="4F81BD" w:themeColor="accent1"/>
-      <w:sz w:val="26"/>
-      <w:szCs w:val="26"/>
-    </w:rPr>
-  </w:style>
-  <w:style w:type="table" w:styleId="Tabel-Gitter">
-    <w:name w:val="Table Grid"/>
-    <w:basedOn w:val="Tabel-Normal"/>
-    <w:uiPriority w:val="59"/>
-    <w:rsid w:val="001C1040"/>
-    <w:pPr>
-      <w:spacing w:after="0" w:line="240" w:lineRule="auto"/>
-    </w:pPr>
-    <w:tblPr>
-      <w:tblInd w:w="0" w:type="dxa"/>
-      <w:tblBorders>
-        <w:top w:val="single" w:sz="4" w:space="0" w:color="auto"/>
-        <w:left w:val="single" w:sz="4" w:space="0" w:color="auto"/>
-        <w:bottom w:val="single" w:sz="4" w:space="0" w:color="auto"/>
-        <w:right w:val="single" w:sz="4" w:space="0" w:color="auto"/>
-        <w:insideH w:val="single" w:sz="4" w:space="0" w:color="auto"/>
-        <w:insideV w:val="single" w:sz="4" w:space="0" w:color="auto"/>
-      </w:tblBorders>
-      <w:tblCellMar>
-        <w:top w:w="0" w:type="dxa"/>
-        <w:left w:w="108" w:type="dxa"/>
-        <w:bottom w:w="0" w:type="dxa"/>
-        <w:right w:w="108" w:type="dxa"/>
-      </w:tblCellMar>
-    </w:tblPr>
-  </w:style>
-  <w:style w:type="paragraph" w:styleId="Listeafsnit">
-    <w:name w:val="List Paragraph"/>
-    <w:basedOn w:val="Normal"/>
-    <w:uiPriority w:val="34"/>
-    <w:qFormat/>
-    <w:rsid w:val="001C1040"/>
-    <w:pPr>
-      <w:ind w:left="720"/>
-      <w:contextualSpacing/>
-    </w:pPr>
-  </w:style>
-  <w:style w:type="paragraph" w:styleId="Markeringsbobletekst">
-    <w:name w:val="Balloon Text"/>
-    <w:basedOn w:val="Normal"/>
-    <w:link w:val="MarkeringsbobletekstTegn"/>
-    <w:uiPriority w:val="99"/>
-    <w:semiHidden/>
-    <w:unhideWhenUsed/>
-    <w:rsid w:val="001C1040"/>
-    <w:pPr>
-      <w:spacing w:after="0" w:line="240" w:lineRule="auto"/>
-    </w:pPr>
-    <w:rPr>
-      <w:rFonts w:ascii="Tahoma" w:hAnsi="Tahoma" w:cs="Tahoma"/>
-      <w:sz w:val="16"/>
-      <w:szCs w:val="16"/>
-    </w:rPr>
-  </w:style>
-  <w:style w:type="character" w:customStyle="1" w:styleId="MarkeringsbobletekstTegn">
-    <w:name w:val="Markeringsbobletekst Tegn"/>
-    <w:basedOn w:val="Standardskrifttypeiafsnit"/>
-    <w:link w:val="Markeringsbobletekst"/>
-    <w:uiPriority w:val="99"/>
-    <w:semiHidden/>
-    <w:rsid w:val="001C1040"/>
-    <w:rPr>
-      <w:rFonts w:ascii="Tahoma" w:hAnsi="Tahoma" w:cs="Tahoma"/>
-      <w:sz w:val="16"/>
-      <w:szCs w:val="16"/>
-    </w:rPr>
-  </w:style>
-  <w:style w:type="paragraph" w:styleId="Billedtekst">
-    <w:name w:val="caption"/>
-    <w:basedOn w:val="Normal"/>
-    <w:next w:val="Normal"/>
-    <w:uiPriority w:val="35"/>
-    <w:unhideWhenUsed/>
-    <w:qFormat/>
-    <w:rsid w:val="001C1040"/>
-    <w:pPr>
-      <w:spacing w:line="240" w:lineRule="auto"/>
-    </w:pPr>
-    <w:rPr>
-      <w:b/>
-      <w:bCs/>
-      <w:color w:val="4F81BD" w:themeColor="accent1"/>
-      <w:sz w:val="18"/>
-      <w:szCs w:val="18"/>
-    </w:rPr>
-  </w:style>
-  <w:style w:type="character" w:customStyle="1" w:styleId="Overskrift3Tegn">
-    <w:name w:val="Overskrift 3 Tegn"/>
-    <w:basedOn w:val="Standardskrifttypeiafsnit"/>
-    <w:link w:val="Overskrift3"/>
-    <w:uiPriority w:val="9"/>
-    <w:rsid w:val="00DA3285"/>
-    <w:rPr>
-      <w:rFonts w:asciiTheme="majorHAnsi" w:eastAsiaTheme="majorEastAsia" w:hAnsiTheme="majorHAnsi" w:cstheme="majorBidi"/>
-      <w:b/>
-      <w:bCs/>
-      <w:color w:val="4F81BD" w:themeColor="accent1"/>
-    </w:rPr>
-  </w:style>
-  <w:style w:type="paragraph" w:styleId="NormalWeb">
-    <w:name w:val="Normal (Web)"/>
-    <w:basedOn w:val="Normal"/>
-    <w:uiPriority w:val="99"/>
-    <w:unhideWhenUsed/>
-    <w:rsid w:val="003B5208"/>
-    <w:pPr>
-      <w:spacing w:before="100" w:beforeAutospacing="1" w:after="100" w:afterAutospacing="1" w:line="240" w:lineRule="auto"/>
-    </w:pPr>
-    <w:rPr>
-      <w:rFonts w:ascii="Times New Roman" w:eastAsia="Times New Roman" w:hAnsi="Times New Roman" w:cs="Times New Roman"/>
-      <w:sz w:val="24"/>
-      <w:szCs w:val="24"/>
-      <w:lang w:eastAsia="da-DK"/>
-    </w:rPr>
-  </w:style>
-  <w:style w:type="character" w:styleId="Kommentarhenvisning">
-    <w:name w:val="annotation reference"/>
-    <w:basedOn w:val="Standardskrifttypeiafsnit"/>
-    <w:uiPriority w:val="99"/>
-    <w:semiHidden/>
-    <w:unhideWhenUsed/>
-    <w:rsid w:val="00BF371C"/>
-    <w:rPr>
-      <w:sz w:val="16"/>
-      <w:szCs w:val="16"/>
-    </w:rPr>
-  </w:style>
-  <w:style w:type="paragraph" w:styleId="Kommentartekst">
-    <w:name w:val="annotation text"/>
-    <w:basedOn w:val="Normal"/>
-    <w:link w:val="KommentartekstTegn"/>
-    <w:uiPriority w:val="99"/>
-    <w:semiHidden/>
-    <w:unhideWhenUsed/>
-    <w:rsid w:val="00BF371C"/>
-    <w:pPr>
-      <w:spacing w:after="160" w:line="240" w:lineRule="auto"/>
-    </w:pPr>
-    <w:rPr>
-      <w:sz w:val="20"/>
-      <w:szCs w:val="20"/>
-    </w:rPr>
-  </w:style>
-  <w:style w:type="character" w:customStyle="1" w:styleId="KommentartekstTegn">
-    <w:name w:val="Kommentartekst Tegn"/>
-    <w:basedOn w:val="Standardskrifttypeiafsnit"/>
-    <w:link w:val="Kommentartekst"/>
-    <w:uiPriority w:val="99"/>
-    <w:semiHidden/>
-    <w:rsid w:val="00BF371C"/>
-    <w:rPr>
-      <w:sz w:val="20"/>
-      <w:szCs w:val="20"/>
-    </w:rPr>
-  </w:style>
-  <w:style w:type="paragraph" w:styleId="Sidehoved">
-    <w:name w:val="header"/>
-    <w:basedOn w:val="Normal"/>
-    <w:link w:val="SidehovedTegn"/>
-    <w:uiPriority w:val="99"/>
-    <w:unhideWhenUsed/>
-    <w:rsid w:val="0093182D"/>
-    <w:pPr>
-      <w:tabs>
-        <w:tab w:val="center" w:pos="4819"/>
-        <w:tab w:val="right" w:pos="9638"/>
-      </w:tabs>
-      <w:spacing w:after="0" w:line="240" w:lineRule="auto"/>
-    </w:pPr>
-  </w:style>
-  <w:style w:type="character" w:customStyle="1" w:styleId="SidehovedTegn">
-    <w:name w:val="Sidehoved Tegn"/>
-    <w:basedOn w:val="Standardskrifttypeiafsnit"/>
-    <w:link w:val="Sidehoved"/>
-    <w:uiPriority w:val="99"/>
-    <w:rsid w:val="0093182D"/>
-  </w:style>
-  <w:style w:type="paragraph" w:styleId="Sidefod">
-    <w:name w:val="footer"/>
-    <w:basedOn w:val="Normal"/>
-    <w:link w:val="SidefodTegn"/>
-    <w:uiPriority w:val="99"/>
-    <w:unhideWhenUsed/>
-    <w:rsid w:val="0093182D"/>
-    <w:pPr>
-      <w:tabs>
-        <w:tab w:val="center" w:pos="4819"/>
-        <w:tab w:val="right" w:pos="9638"/>
-      </w:tabs>
-      <w:spacing w:after="0" w:line="240" w:lineRule="auto"/>
-    </w:pPr>
-  </w:style>
-  <w:style w:type="character" w:customStyle="1" w:styleId="SidefodTegn">
-    <w:name w:val="Sidefod Tegn"/>
-    <w:basedOn w:val="Standardskrifttypeiafsnit"/>
-    <w:link w:val="Sidefod"/>
+  <w:style w:type="character" w:customStyle="1" w:styleId="FooterChar">
+    <w:name w:val="Footer Char"/>
+    <w:basedOn w:val="DefaultParagraphFont"/>
+    <w:link w:val="Footer"/>
     <w:uiPriority w:val="99"/>
     <w:rsid w:val="0093182D"/>
   </w:style>
@@ -7519,7 +7251,7 @@
 </file>
 
 <file path=customXml/itemProps1.xml><?xml version="1.0" encoding="utf-8"?>
-<ds:datastoreItem xmlns:ds="http://schemas.openxmlformats.org/officeDocument/2006/customXml" ds:itemID="{AAA3CAB9-57C5-4D6D-8312-5B8583C793BE}">
+<ds:datastoreItem xmlns:ds="http://schemas.openxmlformats.org/officeDocument/2006/customXml" ds:itemID="{AED08A98-E209-45BE-BCFF-C9E4DC930F07}">
   <ds:schemaRefs>
     <ds:schemaRef ds:uri="http://schemas.openxmlformats.org/officeDocument/2006/bibliography"/>
   </ds:schemaRefs>

</xml_diff>

<commit_message>
Kravspec, acceptest og projektformulering v. 1.14
Rettet de ændringer som Torben kom med
</commit_message>
<xml_diff>
--- a/Kravspec mm/Kravspecifikation.docx
+++ b/Kravspec mm/Kravspecifikation.docx
@@ -1,16 +1,22 @@
 
 <file path=word/document.xml><?xml version="1.0" encoding="utf-8"?>
-<w:document xmlns:wpc="http://schemas.microsoft.com/office/word/2010/wordprocessingCanvas" xmlns:mc="http://schemas.openxmlformats.org/markup-compatibility/2006" xmlns:o="urn:schemas-microsoft-com:office:office" xmlns:r="http://schemas.openxmlformats.org/officeDocument/2006/relationships" xmlns:m="http://schemas.openxmlformats.org/officeDocument/2006/math" xmlns:v="urn:schemas-microsoft-com:vml" xmlns:wp14="http://schemas.microsoft.com/office/word/2010/wordprocessingDrawing" xmlns:wp="http://schemas.openxmlformats.org/drawingml/2006/wordprocessingDrawing" xmlns:w10="urn:schemas-microsoft-com:office:word" xmlns:w="http://schemas.openxmlformats.org/wordprocessingml/2006/main" xmlns:w14="http://schemas.microsoft.com/office/word/2010/wordml" xmlns:w15="http://schemas.microsoft.com/office/word/2012/wordml" xmlns:wpg="http://schemas.microsoft.com/office/word/2010/wordprocessingGroup" xmlns:wpi="http://schemas.microsoft.com/office/word/2010/wordprocessingInk" xmlns:wne="http://schemas.microsoft.com/office/word/2006/wordml" xmlns:wps="http://schemas.microsoft.com/office/word/2010/wordprocessingShape" mc:Ignorable="w14 w15 wp14">
+<w:document xmlns:wpc="http://schemas.microsoft.com/office/word/2010/wordprocessingCanvas" xmlns:mc="http://schemas.openxmlformats.org/markup-compatibility/2006" xmlns:o="urn:schemas-microsoft-com:office:office" xmlns:r="http://schemas.openxmlformats.org/officeDocument/2006/relationships" xmlns:m="http://schemas.openxmlformats.org/officeDocument/2006/math" xmlns:v="urn:schemas-microsoft-com:vml" xmlns:wp14="http://schemas.microsoft.com/office/word/2010/wordprocessingDrawing" xmlns:wp="http://schemas.openxmlformats.org/drawingml/2006/wordprocessingDrawing" xmlns:w10="urn:schemas-microsoft-com:office:word" xmlns:w="http://schemas.openxmlformats.org/wordprocessingml/2006/main" xmlns:w14="http://schemas.microsoft.com/office/word/2010/wordml" xmlns:wpg="http://schemas.microsoft.com/office/word/2010/wordprocessingGroup" xmlns:wpi="http://schemas.microsoft.com/office/word/2010/wordprocessingInk" xmlns:wne="http://schemas.microsoft.com/office/word/2006/wordml" xmlns:wps="http://schemas.microsoft.com/office/word/2010/wordprocessingShape" mc:Ignorable="w14 wp14">
   <w:body>
     <w:p>
       <w:r>
-        <w:t>Version 1.13</w:t>
+        <w:t>Version 1.1</w:t>
+      </w:r>
+      <w:r>
+        <w:t>4</w:t>
       </w:r>
       <w:r>
         <w:t xml:space="preserve"> -</w:t>
       </w:r>
       <w:r>
-        <w:t xml:space="preserve"> 20</w:t>
+        <w:t xml:space="preserve"> 2</w:t>
+      </w:r>
+      <w:r>
+        <w:t>4</w:t>
       </w:r>
       <w:r>
         <w:t>-03-2014</w:t>
@@ -20,7 +26,7 @@
     </w:p>
     <w:p>
       <w:pPr>
-        <w:pStyle w:val="Heading1"/>
+        <w:pStyle w:val="Overskrift1"/>
       </w:pPr>
       <w:r>
         <w:t>Kravspecifikation</w:t>
@@ -28,7 +34,15 @@
     </w:p>
     <w:p>
       <w:r>
-        <w:t>”Prison System” er designet til at styre dørene i et fængsel. Systemet skal kunne åbne og lukke alle døre, samt bruge en sensor til at se om dørene er åbne eller lukkede. Det vil sige at der skal være 2-vejs-kommunikation mellem styringscomputeren og dørene. I dette projekt vil der ikke være en rigtig dør, da omfanget af projektet er stort nok i forvejen. I stedet vil der blive simuleret en dør, fx med dioder. På figur 1 ses en illustration af system designet.</w:t>
+        <w:t>”</w:t>
+      </w:r>
+      <w:proofErr w:type="spellStart"/>
+      <w:r>
+        <w:t>Prison</w:t>
+      </w:r>
+      <w:proofErr w:type="spellEnd"/>
+      <w:r>
+        <w:t xml:space="preserve"> System” er designet til at styre dørene i et fængsel. Systemet skal kunne åbne og lukke alle døre, samt bruge en sensor til at se om dørene er åbne eller lukkede. Det vil sige at der skal være 2-vejs-kommunikation mellem styringscomputeren og dørene. I dette projekt vil der ikke være en rigtig dør, da omfanget af projektet er stort nok i forvejen. I stedet vil der blive simuleret en dør, fx med dioder. På figur 1 ses en illustration af system designet.</w:t>
       </w:r>
     </w:p>
     <w:p>
@@ -59,7 +73,7 @@
                     </pic:cNvPicPr>
                   </pic:nvPicPr>
                   <pic:blipFill>
-                    <a:blip r:embed="rId8">
+                    <a:blip r:embed="rId9">
                       <a:extLst>
                         <a:ext uri="{28A0092B-C50C-407E-A947-70E740481C1C}">
                           <a14:useLocalDpi xmlns:a14="http://schemas.microsoft.com/office/drawing/2010/main" val="0"/>
@@ -93,7 +107,7 @@
     </w:p>
     <w:p>
       <w:pPr>
-        <w:pStyle w:val="Caption"/>
+        <w:pStyle w:val="Billedtekst"/>
         <w:jc w:val="center"/>
       </w:pPr>
       <w:r>
@@ -196,7 +210,7 @@
                         <w:txbxContent>
                           <w:p>
                             <w:pPr>
-                              <w:pStyle w:val="Caption"/>
+                              <w:pStyle w:val="Billedtekst"/>
                               <w:rPr>
                                 <w:noProof/>
                               </w:rPr>
@@ -243,7 +257,7 @@
               </wp:anchor>
             </w:drawing>
           </mc:Choice>
-          <mc:Fallback>
+          <mc:Fallback xmlns:w15="http://schemas.microsoft.com/office/word/2012/wordml">
             <w:pict>
               <v:shapetype w14:anchorId="30552EC0" id="_x0000_t202" coordsize="21600,21600" o:spt="202" path="m,l,21600r21600,l21600,xe">
                 <v:stroke joinstyle="miter"/>
@@ -326,7 +340,7 @@
                     </pic:cNvPicPr>
                   </pic:nvPicPr>
                   <pic:blipFill>
-                    <a:blip r:embed="rId9">
+                    <a:blip r:embed="rId10">
                       <a:extLst>
                         <a:ext uri="{28A0092B-C50C-407E-A947-70E740481C1C}">
                           <a14:useLocalDpi xmlns:a14="http://schemas.microsoft.com/office/drawing/2010/main" val="0"/>
@@ -386,7 +400,7 @@
                     </pic:cNvPicPr>
                   </pic:nvPicPr>
                   <pic:blipFill>
-                    <a:blip r:embed="rId10">
+                    <a:blip r:embed="rId11">
                       <a:extLst>
                         <a:ext uri="{28A0092B-C50C-407E-A947-70E740481C1C}">
                           <a14:useLocalDpi xmlns:a14="http://schemas.microsoft.com/office/drawing/2010/main" val="0"/>
@@ -420,7 +434,7 @@
     </w:p>
     <w:p>
       <w:pPr>
-        <w:pStyle w:val="Caption"/>
+        <w:pStyle w:val="Billedtekst"/>
       </w:pPr>
       <w:r>
         <w:t xml:space="preserve">Figur </w:t>
@@ -468,7 +482,7 @@
     </w:p>
     <w:p>
       <w:pPr>
-        <w:pStyle w:val="Heading2"/>
+        <w:pStyle w:val="Overskrift2"/>
       </w:pPr>
       <w:r>
         <w:lastRenderedPageBreak/>
@@ -517,7 +531,7 @@
                           </pic:cNvPicPr>
                         </pic:nvPicPr>
                         <pic:blipFill>
-                          <a:blip r:embed="rId11">
+                          <a:blip r:embed="rId12">
                             <a:extLst>
                               <a:ext uri="{28A0092B-C50C-407E-A947-70E740481C1C}">
                                 <a14:useLocalDpi xmlns:a14="http://schemas.microsoft.com/office/drawing/2010/main" val="0"/>
@@ -566,7 +580,7 @@
                           <w:txbxContent>
                             <w:p>
                               <w:pPr>
-                                <w:pStyle w:val="Caption"/>
+                                <w:pStyle w:val="Billedtekst"/>
                                 <w:jc w:val="center"/>
                                 <w:rPr>
                                   <w:noProof/>
@@ -615,7 +629,7 @@
               </wp:anchor>
             </w:drawing>
           </mc:Choice>
-          <mc:Fallback>
+          <mc:Fallback xmlns:w15="http://schemas.microsoft.com/office/word/2012/wordml">
             <w:pict>
               <v:group w14:anchorId="4A97A14E" id="Gruppe 10" o:spid="_x0000_s1027" style="position:absolute;margin-left:93.25pt;margin-top:5.25pt;width:293.3pt;height:159.65pt;z-index:251668480" coordsize="37249,20275" o:gfxdata="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">
                 <v:shapetype id="_x0000_t75" coordsize="21600,21600" o:spt="75" o:preferrelative="t" path="m@4@5l@4@11@9@11@9@5xe" filled="f" stroked="f">
@@ -638,7 +652,7 @@
                   <o:lock v:ext="edit" aspectratio="t"/>
                 </v:shapetype>
                 <v:shape id="Billede 8" o:spid="_x0000_s1028" type="#_x0000_t75" style="position:absolute;width:37249;height:17036;visibility:visible;mso-wrap-style:square" o:gfxdata="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">
-                  <v:imagedata r:id="rId12" o:title=""/>
+                  <v:imagedata r:id="rId13" o:title=""/>
                   <v:path arrowok="t"/>
                 </v:shape>
                 <v:shape id="Tekstboks 9" o:spid="_x0000_s1029" type="#_x0000_t202" style="position:absolute;top:17608;width:37249;height:2667;visibility:visible;mso-wrap-style:square;v-text-anchor:top" o:gfxdata="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" stroked="f">
@@ -693,17 +707,17 @@
     <w:p/>
     <w:p>
       <w:pPr>
-        <w:pStyle w:val="Heading2"/>
+        <w:pStyle w:val="Overskrift2"/>
       </w:pPr>
     </w:p>
     <w:p>
       <w:pPr>
-        <w:pStyle w:val="Heading2"/>
+        <w:pStyle w:val="Overskrift2"/>
       </w:pPr>
     </w:p>
     <w:p>
       <w:pPr>
-        <w:pStyle w:val="Heading2"/>
+        <w:pStyle w:val="Overskrift2"/>
       </w:pPr>
     </w:p>
     <w:p>
@@ -744,7 +758,7 @@
     </w:p>
     <w:tbl>
       <w:tblPr>
-        <w:tblStyle w:val="TableGrid"/>
+        <w:tblStyle w:val="Tabel-Gitter"/>
         <w:tblW w:w="0" w:type="auto"/>
         <w:tblLook w:val="04A0" w:firstRow="1" w:lastRow="0" w:firstColumn="1" w:lastColumn="0" w:noHBand="0" w:noVBand="1"/>
       </w:tblPr>
@@ -936,7 +950,7 @@
     <w:p/>
     <w:tbl>
       <w:tblPr>
-        <w:tblStyle w:val="TableGrid"/>
+        <w:tblStyle w:val="Tabel-Gitter"/>
         <w:tblW w:w="0" w:type="auto"/>
         <w:tblLook w:val="04A0" w:firstRow="1" w:lastRow="0" w:firstColumn="1" w:lastColumn="0" w:noHBand="0" w:noVBand="1"/>
       </w:tblPr>
@@ -1085,7 +1099,7 @@
     </w:p>
     <w:p>
       <w:pPr>
-        <w:pStyle w:val="Heading2"/>
+        <w:pStyle w:val="Overskrift2"/>
       </w:pPr>
       <w:r>
         <w:lastRenderedPageBreak/>
@@ -1135,7 +1149,7 @@
                           </pic:cNvPicPr>
                         </pic:nvPicPr>
                         <pic:blipFill>
-                          <a:blip r:embed="rId13">
+                          <a:blip r:embed="rId14">
                             <a:extLst>
                               <a:ext uri="{28A0092B-C50C-407E-A947-70E740481C1C}">
                                 <a14:useLocalDpi xmlns:a14="http://schemas.microsoft.com/office/drawing/2010/main" val="0"/>
@@ -1184,7 +1198,7 @@
                           <w:txbxContent>
                             <w:p>
                               <w:pPr>
-                                <w:pStyle w:val="Caption"/>
+                                <w:pStyle w:val="Billedtekst"/>
                                 <w:jc w:val="center"/>
                                 <w:rPr>
                                   <w:noProof/>
@@ -1215,7 +1229,15 @@
                                 <w:fldChar w:fldCharType="end"/>
                               </w:r>
                               <w:r>
-                                <w:t xml:space="preserve"> - Use case diagram</w:t>
+                                <w:t xml:space="preserve"> - </w:t>
+                              </w:r>
+                              <w:proofErr w:type="spellStart"/>
+                              <w:r>
+                                <w:t>Use</w:t>
+                              </w:r>
+                              <w:proofErr w:type="spellEnd"/>
+                              <w:r>
+                                <w:t xml:space="preserve"> case diagram</w:t>
                               </w:r>
                             </w:p>
                           </w:txbxContent>
@@ -1233,11 +1255,11 @@
               </wp:anchor>
             </w:drawing>
           </mc:Choice>
-          <mc:Fallback>
+          <mc:Fallback xmlns:w15="http://schemas.microsoft.com/office/word/2012/wordml">
             <w:pict>
               <v:group w14:anchorId="76E75C90" id="Gruppe 13" o:spid="_x0000_s1030" style="position:absolute;margin-left:93.3pt;margin-top:.9pt;width:325.9pt;height:406pt;z-index:251671552" coordsize="41389,51562" o:gfxdata="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">
                 <v:shape id="Billede 11" o:spid="_x0000_s1031" type="#_x0000_t75" style="position:absolute;width:41388;height:48318;visibility:visible;mso-wrap-style:square" o:gfxdata="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">
-                  <v:imagedata r:id="rId14" o:title=""/>
+                  <v:imagedata r:id="rId15" o:title=""/>
                   <v:path arrowok="t"/>
                 </v:shape>
                 <v:shape id="Tekstboks 12" o:spid="_x0000_s1032" type="#_x0000_t202" style="position:absolute;top:48895;width:41389;height:2667;visibility:visible;mso-wrap-style:square;v-text-anchor:top" o:gfxdata="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" stroked="f">
@@ -1308,7 +1330,7 @@
     <w:p/>
     <w:tbl>
       <w:tblPr>
-        <w:tblStyle w:val="TableGrid"/>
+        <w:tblStyle w:val="Tabel-Gitter"/>
         <w:tblW w:w="0" w:type="auto"/>
         <w:tblLook w:val="04A0" w:firstRow="1" w:lastRow="0" w:firstColumn="1" w:lastColumn="0" w:noHBand="0" w:noVBand="1"/>
       </w:tblPr>
@@ -1412,8 +1434,13 @@
           </w:tcPr>
           <w:p>
             <w:r>
-              <w:t>Aktører og stakeholders</w:t>
-            </w:r>
+              <w:t xml:space="preserve">Aktører og </w:t>
+            </w:r>
+            <w:proofErr w:type="spellStart"/>
+            <w:r>
+              <w:t>stakeholders</w:t>
+            </w:r>
+            <w:proofErr w:type="spellEnd"/>
           </w:p>
         </w:tc>
         <w:tc>
@@ -1552,12 +1579,20 @@
               <w:t>3.</w:t>
             </w:r>
             <w:r>
-              <w:t xml:space="preserve"> Brugeren bliver bedt om at indtaste den korrekte kode på det tilhørende ”DE2 Board” og derefter trykke på godkend knappen på boardet.</w:t>
+              <w:t xml:space="preserve"> Brugeren bliver bedt om at indtaste den korrekte kode på det tilhørende ”DE2 Board” og derefter trykke på godkend knappen på </w:t>
+            </w:r>
+            <w:proofErr w:type="spellStart"/>
+            <w:r>
+              <w:t>boardet</w:t>
+            </w:r>
+            <w:proofErr w:type="spellEnd"/>
+            <w:r>
+              <w:t>.</w:t>
             </w:r>
           </w:p>
           <w:p>
             <w:pPr>
-              <w:pStyle w:val="ListParagraph"/>
+              <w:pStyle w:val="Listeafsnit"/>
               <w:numPr>
                 <w:ilvl w:val="0"/>
                 <w:numId w:val="4"/>
@@ -1576,7 +1611,15 @@
               <w:t xml:space="preserve">4. </w:t>
             </w:r>
             <w:r>
-              <w:t>Et ”godkendt” vindue vises på computerskærmen, og brugeren bliver bedt om at nulstille koden på DE2 boardet for at fortsætte.</w:t>
+              <w:t xml:space="preserve">Et ”godkendt” vindue vises på computerskærmen, og brugeren bliver bedt om at nulstille koden på DE2 </w:t>
+            </w:r>
+            <w:proofErr w:type="spellStart"/>
+            <w:r>
+              <w:t>boardet</w:t>
+            </w:r>
+            <w:proofErr w:type="spellEnd"/>
+            <w:r>
+              <w:t xml:space="preserve"> for at fortsætte.</w:t>
             </w:r>
           </w:p>
           <w:p>
@@ -1623,19 +1666,32 @@
           </w:p>
           <w:p>
             <w:pPr>
-              <w:pStyle w:val="ListParagraph"/>
+              <w:pStyle w:val="Listeafsnit"/>
               <w:numPr>
                 <w:ilvl w:val="0"/>
                 <w:numId w:val="4"/>
               </w:numPr>
             </w:pPr>
             <w:r>
-              <w:t>Brugeren indtaster ikke den korrekte kode på DE2 boardet.</w:t>
-            </w:r>
-          </w:p>
-          <w:p>
-            <w:r>
-              <w:t>Fejlmeddelse vises på skærmen, bruger får muligheden for at prøve igen.</w:t>
+              <w:t xml:space="preserve">Brugeren indtaster ikke den korrekte kode på DE2 </w:t>
+            </w:r>
+            <w:proofErr w:type="spellStart"/>
+            <w:r>
+              <w:t>boardet</w:t>
+            </w:r>
+            <w:proofErr w:type="spellEnd"/>
+            <w:r>
+              <w:t>.</w:t>
+            </w:r>
+          </w:p>
+          <w:p>
+            <w:proofErr w:type="spellStart"/>
+            <w:r>
+              <w:t>Fejlmeddelse</w:t>
+            </w:r>
+            <w:proofErr w:type="spellEnd"/>
+            <w:r>
+              <w:t xml:space="preserve"> vises på skærmen, bruger får muligheden for at prøve igen.</w:t>
             </w:r>
           </w:p>
         </w:tc>
@@ -1644,7 +1700,7 @@
     <w:p/>
     <w:tbl>
       <w:tblPr>
-        <w:tblStyle w:val="TableGrid"/>
+        <w:tblStyle w:val="Tabel-Gitter"/>
         <w:tblW w:w="0" w:type="auto"/>
         <w:tblLook w:val="04A0" w:firstRow="1" w:lastRow="0" w:firstColumn="1" w:lastColumn="0" w:noHBand="0" w:noVBand="1"/>
       </w:tblPr>
@@ -1745,8 +1801,13 @@
           </w:tcPr>
           <w:p>
             <w:r>
-              <w:t>Aktører og stakeholders</w:t>
-            </w:r>
+              <w:t xml:space="preserve">Aktører og </w:t>
+            </w:r>
+            <w:proofErr w:type="spellStart"/>
+            <w:r>
+              <w:t>stakeholders</w:t>
+            </w:r>
+            <w:proofErr w:type="spellEnd"/>
           </w:p>
         </w:tc>
         <w:tc>
@@ -1897,7 +1958,15 @@
               <w:t xml:space="preserve"> Systemet låses</w:t>
             </w:r>
             <w:r>
-              <w:t xml:space="preserve"> (Brugeren kommer tilbage til ’Log på Skermen’)</w:t>
+              <w:t xml:space="preserve"> (Brugeren kommer tilbage til ’Log på </w:t>
+            </w:r>
+            <w:proofErr w:type="spellStart"/>
+            <w:r>
+              <w:t>Skermen</w:t>
+            </w:r>
+            <w:proofErr w:type="spellEnd"/>
+            <w:r>
+              <w:t>’)</w:t>
             </w:r>
             <w:r>
               <w:t>.</w:t>
@@ -1909,7 +1978,7 @@
     <w:p/>
     <w:tbl>
       <w:tblPr>
-        <w:tblStyle w:val="TableGrid"/>
+        <w:tblStyle w:val="Tabel-Gitter"/>
         <w:tblW w:w="0" w:type="auto"/>
         <w:tblLook w:val="04A0" w:firstRow="1" w:lastRow="0" w:firstColumn="1" w:lastColumn="0" w:noHBand="0" w:noVBand="1"/>
       </w:tblPr>
@@ -2010,8 +2079,13 @@
           </w:tcPr>
           <w:p>
             <w:r>
-              <w:t>Aktører og stakeholders</w:t>
-            </w:r>
+              <w:t xml:space="preserve">Aktører og </w:t>
+            </w:r>
+            <w:proofErr w:type="spellStart"/>
+            <w:r>
+              <w:t>stakeholders</w:t>
+            </w:r>
+            <w:proofErr w:type="spellEnd"/>
           </w:p>
         </w:tc>
         <w:tc>
@@ -2146,7 +2220,15 @@
               <w:t>1.</w:t>
             </w:r>
             <w:r>
-              <w:t xml:space="preserve"> Bruger trykker på ønsket dørs ”toggle” knap.</w:t>
+              <w:t xml:space="preserve"> Bruger trykker på ønsket dørs ”</w:t>
+            </w:r>
+            <w:proofErr w:type="spellStart"/>
+            <w:r>
+              <w:t>toggle</w:t>
+            </w:r>
+            <w:proofErr w:type="spellEnd"/>
+            <w:r>
+              <w:t>” knap.</w:t>
             </w:r>
           </w:p>
           <w:p>
@@ -2165,7 +2247,7 @@
           </w:p>
           <w:p>
             <w:pPr>
-              <w:pStyle w:val="ListParagraph"/>
+              <w:pStyle w:val="Listeafsnit"/>
               <w:numPr>
                 <w:ilvl w:val="0"/>
                 <w:numId w:val="1"/>
@@ -2195,7 +2277,7 @@
           </w:p>
           <w:p>
             <w:pPr>
-              <w:pStyle w:val="ListParagraph"/>
+              <w:pStyle w:val="Listeafsnit"/>
               <w:numPr>
                 <w:ilvl w:val="0"/>
                 <w:numId w:val="1"/>
@@ -2239,7 +2321,7 @@
           </w:p>
           <w:p>
             <w:pPr>
-              <w:pStyle w:val="ListParagraph"/>
+              <w:pStyle w:val="Listeafsnit"/>
               <w:numPr>
                 <w:ilvl w:val="0"/>
                 <w:numId w:val="2"/>
@@ -2265,7 +2347,7 @@
           </w:p>
           <w:p>
             <w:pPr>
-              <w:pStyle w:val="ListParagraph"/>
+              <w:pStyle w:val="Listeafsnit"/>
               <w:numPr>
                 <w:ilvl w:val="0"/>
                 <w:numId w:val="1"/>
@@ -2289,7 +2371,7 @@
           </w:p>
           <w:p>
             <w:pPr>
-              <w:pStyle w:val="ListParagraph"/>
+              <w:pStyle w:val="Listeafsnit"/>
               <w:numPr>
                 <w:ilvl w:val="0"/>
                 <w:numId w:val="1"/>
@@ -2336,7 +2418,7 @@
           </w:p>
           <w:p>
             <w:pPr>
-              <w:pStyle w:val="ListParagraph"/>
+              <w:pStyle w:val="Listeafsnit"/>
               <w:numPr>
                 <w:ilvl w:val="0"/>
                 <w:numId w:val="3"/>
@@ -2351,7 +2433,7 @@
           </w:p>
           <w:p>
             <w:pPr>
-              <w:pStyle w:val="ListParagraph"/>
+              <w:pStyle w:val="Listeafsnit"/>
               <w:numPr>
                 <w:ilvl w:val="0"/>
                 <w:numId w:val="3"/>
@@ -2366,7 +2448,7 @@
           </w:p>
           <w:p>
             <w:pPr>
-              <w:pStyle w:val="ListParagraph"/>
+              <w:pStyle w:val="Listeafsnit"/>
               <w:numPr>
                 <w:ilvl w:val="0"/>
                 <w:numId w:val="3"/>
@@ -2382,7 +2464,7 @@
     <w:p/>
     <w:tbl>
       <w:tblPr>
-        <w:tblStyle w:val="TableGrid"/>
+        <w:tblStyle w:val="Tabel-Gitter"/>
         <w:tblW w:w="0" w:type="auto"/>
         <w:tblLook w:val="04A0" w:firstRow="1" w:lastRow="0" w:firstColumn="1" w:lastColumn="0" w:noHBand="0" w:noVBand="1"/>
       </w:tblPr>
@@ -2484,8 +2566,13 @@
           </w:tcPr>
           <w:p>
             <w:r>
-              <w:t>Aktører og stakeholders</w:t>
-            </w:r>
+              <w:t xml:space="preserve">Aktører og </w:t>
+            </w:r>
+            <w:proofErr w:type="spellStart"/>
+            <w:r>
+              <w:t>stakeholders</w:t>
+            </w:r>
+            <w:proofErr w:type="spellEnd"/>
           </w:p>
         </w:tc>
         <w:tc>
@@ -2620,7 +2707,15 @@
               <w:t>1.</w:t>
             </w:r>
             <w:r>
-              <w:t xml:space="preserve"> Bruger trykker på ”Åben alle døre”.</w:t>
+              <w:t xml:space="preserve"> Bruger trykker på ”</w:t>
+            </w:r>
+            <w:proofErr w:type="gramStart"/>
+            <w:r>
+              <w:t>Åben</w:t>
+            </w:r>
+            <w:proofErr w:type="gramEnd"/>
+            <w:r>
+              <w:t xml:space="preserve"> alle døre”.</w:t>
             </w:r>
           </w:p>
           <w:p>
@@ -2645,7 +2740,7 @@
           </w:p>
           <w:p>
             <w:pPr>
-              <w:pStyle w:val="ListParagraph"/>
+              <w:pStyle w:val="Listeafsnit"/>
               <w:numPr>
                 <w:ilvl w:val="0"/>
                 <w:numId w:val="6"/>
@@ -2720,7 +2815,7 @@
           </w:p>
           <w:p>
             <w:pPr>
-              <w:pStyle w:val="ListParagraph"/>
+              <w:pStyle w:val="Listeafsnit"/>
               <w:numPr>
                 <w:ilvl w:val="0"/>
                 <w:numId w:val="5"/>
@@ -2732,7 +2827,7 @@
           </w:p>
           <w:p>
             <w:pPr>
-              <w:pStyle w:val="ListParagraph"/>
+              <w:pStyle w:val="Listeafsnit"/>
               <w:numPr>
                 <w:ilvl w:val="0"/>
                 <w:numId w:val="5"/>
@@ -2750,7 +2845,7 @@
           </w:p>
           <w:p>
             <w:pPr>
-              <w:pStyle w:val="ListParagraph"/>
+              <w:pStyle w:val="Listeafsnit"/>
               <w:numPr>
                 <w:ilvl w:val="0"/>
                 <w:numId w:val="5"/>
@@ -2766,7 +2861,7 @@
     <w:p/>
     <w:tbl>
       <w:tblPr>
-        <w:tblStyle w:val="TableGrid"/>
+        <w:tblStyle w:val="Tabel-Gitter"/>
         <w:tblW w:w="0" w:type="auto"/>
         <w:tblLook w:val="04A0" w:firstRow="1" w:lastRow="0" w:firstColumn="1" w:lastColumn="0" w:noHBand="0" w:noVBand="1"/>
       </w:tblPr>
@@ -2867,8 +2962,13 @@
           </w:tcPr>
           <w:p>
             <w:r>
-              <w:t>Aktører og stakeholders</w:t>
-            </w:r>
+              <w:t xml:space="preserve">Aktører og </w:t>
+            </w:r>
+            <w:proofErr w:type="spellStart"/>
+            <w:r>
+              <w:t>stakeholders</w:t>
+            </w:r>
+            <w:proofErr w:type="spellEnd"/>
           </w:p>
         </w:tc>
         <w:tc>
@@ -3028,7 +3128,7 @@
           </w:p>
           <w:p>
             <w:pPr>
-              <w:pStyle w:val="ListParagraph"/>
+              <w:pStyle w:val="Listeafsnit"/>
               <w:numPr>
                 <w:ilvl w:val="0"/>
                 <w:numId w:val="6"/>
@@ -3093,7 +3193,7 @@
           </w:p>
           <w:p>
             <w:pPr>
-              <w:pStyle w:val="ListParagraph"/>
+              <w:pStyle w:val="Listeafsnit"/>
               <w:numPr>
                 <w:ilvl w:val="0"/>
                 <w:numId w:val="5"/>
@@ -3105,7 +3205,7 @@
           </w:p>
           <w:p>
             <w:pPr>
-              <w:pStyle w:val="ListParagraph"/>
+              <w:pStyle w:val="Listeafsnit"/>
               <w:numPr>
                 <w:ilvl w:val="0"/>
                 <w:numId w:val="5"/>
@@ -3123,7 +3223,7 @@
           </w:p>
           <w:p>
             <w:pPr>
-              <w:pStyle w:val="ListParagraph"/>
+              <w:pStyle w:val="Listeafsnit"/>
               <w:numPr>
                 <w:ilvl w:val="0"/>
                 <w:numId w:val="5"/>
@@ -3140,7 +3240,7 @@
     <w:p/>
     <w:tbl>
       <w:tblPr>
-        <w:tblStyle w:val="TableGrid"/>
+        <w:tblStyle w:val="Tabel-Gitter"/>
         <w:tblW w:w="0" w:type="auto"/>
         <w:tblLook w:val="04A0" w:firstRow="1" w:lastRow="0" w:firstColumn="1" w:lastColumn="0" w:noHBand="0" w:noVBand="1"/>
       </w:tblPr>
@@ -3247,8 +3347,13 @@
           </w:tcPr>
           <w:p>
             <w:r>
-              <w:t>Aktører og stakeholders</w:t>
-            </w:r>
+              <w:t xml:space="preserve">Aktører og </w:t>
+            </w:r>
+            <w:proofErr w:type="spellStart"/>
+            <w:r>
+              <w:t>stakeholders</w:t>
+            </w:r>
+            <w:proofErr w:type="spellEnd"/>
           </w:p>
         </w:tc>
         <w:tc>
@@ -3308,8 +3413,13 @@
               <w:t>Fejl ved lukning</w:t>
             </w:r>
             <w:r>
-              <w:t>/åbnig</w:t>
-            </w:r>
+              <w:t>/</w:t>
+            </w:r>
+            <w:proofErr w:type="spellStart"/>
+            <w:r>
+              <w:t>åbnig</w:t>
+            </w:r>
+            <w:proofErr w:type="spellEnd"/>
             <w:r>
               <w:t xml:space="preserve"> af dør</w:t>
             </w:r>
@@ -3423,7 +3533,7 @@
     <w:p/>
     <w:p>
       <w:pPr>
-        <w:pStyle w:val="Heading2"/>
+        <w:pStyle w:val="Overskrift2"/>
       </w:pPr>
     </w:p>
     <w:p>
@@ -3440,7 +3550,7 @@
     </w:p>
     <w:p>
       <w:pPr>
-        <w:pStyle w:val="Heading2"/>
+        <w:pStyle w:val="Overskrift2"/>
       </w:pPr>
       <w:r>
         <w:t>Ikke funktionelle krav</w:t>
@@ -3469,12 +3579,21 @@
           <w:color w:val="000000"/>
         </w:rPr>
       </w:pPr>
+      <w:proofErr w:type="spellStart"/>
       <w:r>
         <w:rPr>
           <w:rFonts w:asciiTheme="minorHAnsi" w:hAnsiTheme="minorHAnsi" w:cs="Arial"/>
           <w:color w:val="000000"/>
         </w:rPr>
-        <w:t>MoSCoW:</w:t>
+        <w:t>MoSCoW</w:t>
+      </w:r>
+      <w:proofErr w:type="spellEnd"/>
+      <w:r>
+        <w:rPr>
+          <w:rFonts w:asciiTheme="minorHAnsi" w:hAnsiTheme="minorHAnsi" w:cs="Arial"/>
+          <w:color w:val="000000"/>
+        </w:rPr>
+        <w:t>:</w:t>
       </w:r>
     </w:p>
     <w:p>
@@ -3482,12 +3601,17 @@
         <w:spacing w:after="160" w:line="259" w:lineRule="auto"/>
       </w:pPr>
       <w:r>
-        <w:t>M – Must have this</w:t>
-      </w:r>
+        <w:t xml:space="preserve">M – Must have </w:t>
+      </w:r>
+      <w:proofErr w:type="spellStart"/>
+      <w:r>
+        <w:t>this</w:t>
+      </w:r>
+      <w:proofErr w:type="spellEnd"/>
     </w:p>
     <w:p>
       <w:pPr>
-        <w:pStyle w:val="ListParagraph"/>
+        <w:pStyle w:val="Listeafsnit"/>
         <w:numPr>
           <w:ilvl w:val="0"/>
           <w:numId w:val="7"/>
@@ -3662,7 +3786,7 @@
     </w:p>
     <w:p>
       <w:pPr>
-        <w:pStyle w:val="ListParagraph"/>
+        <w:pStyle w:val="Listeafsnit"/>
         <w:numPr>
           <w:ilvl w:val="0"/>
           <w:numId w:val="7"/>
@@ -3684,7 +3808,7 @@
     </w:p>
     <w:p>
       <w:pPr>
-        <w:pStyle w:val="ListParagraph"/>
+        <w:pStyle w:val="Listeafsnit"/>
         <w:spacing w:after="0" w:line="259" w:lineRule="auto"/>
         <w:textAlignment w:val="baseline"/>
         <w:rPr>
@@ -3709,7 +3833,7 @@
     </w:p>
     <w:p>
       <w:pPr>
-        <w:pStyle w:val="ListParagraph"/>
+        <w:pStyle w:val="Listeafsnit"/>
         <w:numPr>
           <w:ilvl w:val="0"/>
           <w:numId w:val="7"/>
@@ -3738,7 +3862,7 @@
     </w:p>
     <w:p>
       <w:pPr>
-        <w:pStyle w:val="ListParagraph"/>
+        <w:pStyle w:val="Listeafsnit"/>
         <w:numPr>
           <w:ilvl w:val="0"/>
           <w:numId w:val="12"/>
@@ -3748,8 +3872,13 @@
       <w:r>
         <w:t xml:space="preserve">Berørings </w:t>
       </w:r>
-      <w:r>
-        <w:t>interaktiv brugerflade (Touch screen)</w:t>
+      <w:proofErr w:type="gramStart"/>
+      <w:r>
+        <w:t>interaktiv</w:t>
+      </w:r>
+      <w:proofErr w:type="gramEnd"/>
+      <w:r>
+        <w:t xml:space="preserve"> brugerflade (Touch screen)</w:t>
       </w:r>
     </w:p>
     <w:p>
@@ -3768,7 +3897,7 @@
     </w:p>
     <w:p>
       <w:pPr>
-        <w:pStyle w:val="ListParagraph"/>
+        <w:pStyle w:val="Listeafsnit"/>
         <w:numPr>
           <w:ilvl w:val="0"/>
           <w:numId w:val="12"/>
@@ -3786,20 +3915,28 @@
     </w:p>
     <w:p>
       <w:pPr>
-        <w:pStyle w:val="ListParagraph"/>
+        <w:pStyle w:val="Listeafsnit"/>
         <w:numPr>
           <w:ilvl w:val="0"/>
           <w:numId w:val="12"/>
         </w:numPr>
       </w:pPr>
       <w:r>
-        <w:t>Ikke gøre brug af STK500, men derimod selvbygget print.</w:t>
+        <w:t xml:space="preserve">Ikke </w:t>
+      </w:r>
+      <w:proofErr w:type="gramStart"/>
+      <w:r>
+        <w:t>gøre</w:t>
+      </w:r>
+      <w:proofErr w:type="gramEnd"/>
+      <w:r>
+        <w:t xml:space="preserve"> brug af STK500, men derimod selvbygget print.</w:t>
       </w:r>
     </w:p>
     <w:p/>
     <w:p>
       <w:pPr>
-        <w:pStyle w:val="Heading2"/>
+        <w:pStyle w:val="Overskrift2"/>
       </w:pPr>
       <w:r>
         <w:t>Begrænsninger</w:t>
@@ -3807,7 +3944,7 @@
     </w:p>
     <w:p>
       <w:pPr>
-        <w:pStyle w:val="ListParagraph"/>
+        <w:pStyle w:val="Listeafsnit"/>
         <w:numPr>
           <w:ilvl w:val="0"/>
           <w:numId w:val="12"/>
@@ -3825,7 +3962,7 @@
     </w:p>
     <w:p>
       <w:pPr>
-        <w:pStyle w:val="ListParagraph"/>
+        <w:pStyle w:val="Listeafsnit"/>
         <w:numPr>
           <w:ilvl w:val="0"/>
           <w:numId w:val="12"/>
@@ -3855,7 +3992,7 @@
     </w:p>
     <w:p>
       <w:pPr>
-        <w:pStyle w:val="ListParagraph"/>
+        <w:pStyle w:val="Listeafsnit"/>
         <w:numPr>
           <w:ilvl w:val="0"/>
           <w:numId w:val="12"/>
@@ -3886,10 +4023,13 @@
     <w:p/>
     <w:p>
       <w:pPr>
-        <w:pStyle w:val="Heading2"/>
-      </w:pPr>
-      <w:r>
-        <w:t>Software interface</w:t>
+        <w:pStyle w:val="Overskrift2"/>
+      </w:pPr>
+      <w:r>
+        <w:t>Bruger</w:t>
+      </w:r>
+      <w:r>
+        <w:t xml:space="preserve"> interface</w:t>
       </w:r>
     </w:p>
     <w:p>
@@ -3935,7 +4075,7 @@
                           </pic:cNvPicPr>
                         </pic:nvPicPr>
                         <pic:blipFill>
-                          <a:blip r:embed="rId9">
+                          <a:blip r:embed="rId10">
                             <a:extLst>
                               <a:ext uri="{28A0092B-C50C-407E-A947-70E740481C1C}">
                                 <a14:useLocalDpi xmlns:a14="http://schemas.microsoft.com/office/drawing/2010/main" val="0"/>
@@ -3984,7 +4124,7 @@
                           <w:txbxContent>
                             <w:p>
                               <w:pPr>
-                                <w:pStyle w:val="Caption"/>
+                                <w:pStyle w:val="Billedtekst"/>
                                 <w:jc w:val="center"/>
                                 <w:rPr>
                                   <w:noProof/>
@@ -4009,11 +4149,11 @@
               </wp:anchor>
             </w:drawing>
           </mc:Choice>
-          <mc:Fallback>
+          <mc:Fallback xmlns:w15="http://schemas.microsoft.com/office/word/2012/wordml">
             <w:pict>
               <v:group id="Gruppe 24" o:spid="_x0000_s1033" style="position:absolute;margin-left:.15pt;margin-top:246.4pt;width:482pt;height:265.8pt;z-index:251683840" coordsize="61216,33756" o:gfxdata="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">
                 <v:shape id="Billede 22" o:spid="_x0000_s1034" type="#_x0000_t75" style="position:absolute;width:61216;height:30512;visibility:visible;mso-wrap-style:square" o:gfxdata="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">
-                  <v:imagedata r:id="rId15" o:title="Screenshot 2014-03-17 14.40.10"/>
+                  <v:imagedata r:id="rId16" o:title="Screenshot 2014-03-17 14.40.10"/>
                   <v:path arrowok="t"/>
                 </v:shape>
                 <v:shape id="Tekstboks 23" o:spid="_x0000_s1035" type="#_x0000_t202" style="position:absolute;top:31089;width:61214;height:2667;visibility:visible;mso-wrap-style:square;v-text-anchor:top" o:gfxdata="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" stroked="f">
@@ -4047,7 +4187,15 @@
         <w:t>6, indtil der er etableret forbindelse med STK500. Derefter bliver der afventet den rigtige kode kombination på DE</w:t>
       </w:r>
       <w:r>
-        <w:t>2 boardet (figur 9).</w:t>
+        <w:t xml:space="preserve">2 </w:t>
+      </w:r>
+      <w:proofErr w:type="spellStart"/>
+      <w:r>
+        <w:t>boardet</w:t>
+      </w:r>
+      <w:proofErr w:type="spellEnd"/>
+      <w:r>
+        <w:t xml:space="preserve"> (figur 9).</w:t>
       </w:r>
       <w:r>
         <w:t xml:space="preserve"> Den orange markering skal den rette kombination indtastes, og derefter skal der trykkes på den blå knap.</w:t>
@@ -4104,7 +4252,7 @@
                           </pic:cNvPicPr>
                         </pic:nvPicPr>
                         <pic:blipFill>
-                          <a:blip r:embed="rId10">
+                          <a:blip r:embed="rId11">
                             <a:extLst>
                               <a:ext uri="{28A0092B-C50C-407E-A947-70E740481C1C}">
                                 <a14:useLocalDpi xmlns:a14="http://schemas.microsoft.com/office/drawing/2010/main" val="0"/>
@@ -4153,7 +4301,7 @@
                           <w:txbxContent>
                             <w:p>
                               <w:pPr>
-                                <w:pStyle w:val="Caption"/>
+                                <w:pStyle w:val="Billedtekst"/>
                                 <w:jc w:val="center"/>
                                 <w:rPr>
                                   <w:noProof/>
@@ -4181,11 +4329,11 @@
               </wp:anchor>
             </w:drawing>
           </mc:Choice>
-          <mc:Fallback>
+          <mc:Fallback xmlns:w15="http://schemas.microsoft.com/office/word/2012/wordml">
             <w:pict>
               <v:group w14:anchorId="502B5857" id="Gruppe 20" o:spid="_x0000_s1036" style="position:absolute;margin-left:251.35pt;margin-top:24.65pt;width:241.75pt;height:140.7pt;z-index:251678720" coordsize="30704,17868" o:gfxdata="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">
                 <v:shape id="Billede 16" o:spid="_x0000_s1037" type="#_x0000_t75" style="position:absolute;width:30704;height:14630;visibility:visible;mso-wrap-style:square" o:gfxdata="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">
-                  <v:imagedata r:id="rId16" o:title="Screenshot 2014-03-17 17.01.42"/>
+                  <v:imagedata r:id="rId17" o:title="Screenshot 2014-03-17 17.01.42"/>
                   <v:path arrowok="t"/>
                 </v:shape>
                 <v:shape id="Tekstboks 18" o:spid="_x0000_s1038" type="#_x0000_t202" style="position:absolute;top:15201;width:30638;height:2667;visibility:visible;mso-wrap-style:square;v-text-anchor:top" o:gfxdata="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" stroked="f">
@@ -4256,7 +4404,7 @@
                           </pic:cNvPicPr>
                         </pic:nvPicPr>
                         <pic:blipFill>
-                          <a:blip r:embed="rId17">
+                          <a:blip r:embed="rId18">
                             <a:extLst>
                               <a:ext uri="{28A0092B-C50C-407E-A947-70E740481C1C}">
                                 <a14:useLocalDpi xmlns:a14="http://schemas.microsoft.com/office/drawing/2010/main" val="0"/>
@@ -4305,7 +4453,7 @@
                           <w:txbxContent>
                             <w:p>
                               <w:pPr>
-                                <w:pStyle w:val="Caption"/>
+                                <w:pStyle w:val="Billedtekst"/>
                                 <w:jc w:val="center"/>
                                 <w:rPr>
                                   <w:noProof/>
@@ -4333,11 +4481,11 @@
               </wp:anchor>
             </w:drawing>
           </mc:Choice>
-          <mc:Fallback>
+          <mc:Fallback xmlns:w15="http://schemas.microsoft.com/office/word/2012/wordml">
             <w:pict>
               <v:group w14:anchorId="63714A84" id="Gruppe 21" o:spid="_x0000_s1039" style="position:absolute;margin-left:-11.25pt;margin-top:24.85pt;width:240.25pt;height:139.95pt;z-index:251680768" coordsize="30512,17773" o:gfxdata="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">
                 <v:shape id="Billede 17" o:spid="_x0000_s1040" type="#_x0000_t75" style="position:absolute;width:30512;height:14534;visibility:visible;mso-wrap-style:square" o:gfxdata="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">
-                  <v:imagedata r:id="rId18" o:title="Screenshot 2014-03-17 14.39.28"/>
+                  <v:imagedata r:id="rId19" o:title="Screenshot 2014-03-17 14.39.28"/>
                   <v:path arrowok="t"/>
                 </v:shape>
                 <v:shape id="Tekstboks 19" o:spid="_x0000_s1041" type="#_x0000_t202" style="position:absolute;top:15106;width:30511;height:2667;visibility:visible;mso-wrap-style:square;v-text-anchor:top" o:gfxdata="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" stroked="f">
@@ -4385,7 +4533,7 @@
     </w:p>
     <w:p>
       <w:pPr>
-        <w:pStyle w:val="Heading2"/>
+        <w:pStyle w:val="Overskrift2"/>
       </w:pPr>
       <w:r>
         <w:rPr>
@@ -4429,7 +4577,7 @@
                           </pic:cNvPicPr>
                         </pic:nvPicPr>
                         <pic:blipFill rotWithShape="1">
-                          <a:blip r:embed="rId19" cstate="print">
+                          <a:blip r:embed="rId20" cstate="print">
                             <a:extLst>
                               <a:ext uri="{28A0092B-C50C-407E-A947-70E740481C1C}">
                                 <a14:useLocalDpi xmlns:a14="http://schemas.microsoft.com/office/drawing/2010/main" val="0"/>
@@ -4476,7 +4624,7 @@
                           <w:txbxContent>
                             <w:p>
                               <w:pPr>
-                                <w:pStyle w:val="Caption"/>
+                                <w:pStyle w:val="Billedtekst"/>
                                 <w:jc w:val="center"/>
                                 <w:rPr>
                                   <w:noProof/>
@@ -4507,11 +4655,11 @@
               </wp:anchor>
             </w:drawing>
           </mc:Choice>
-          <mc:Fallback>
+          <mc:Fallback xmlns:w15="http://schemas.microsoft.com/office/word/2012/wordml">
             <w:pict>
               <v:group w14:anchorId="3F08232B" id="Gruppe 27" o:spid="_x0000_s1042" style="position:absolute;margin-left:29.65pt;margin-top:-16.7pt;width:444.1pt;height:135.35pt;z-index:251686912;mso-width-relative:margin;mso-height-relative:margin" coordsize="56404,17195" o:gfxdata="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